<commit_message>
i have added a few things in to the SRS file. Overall objective and detailed specifications have been added and i intend to incorporate more tonight. feel free to clone and modify the document
a document detailing fellow warriors has been contributed by frezer. you are welcome to improve it if you fell like there is something missing
</commit_message>
<xml_diff>
--- a/Adwa_SRS_Document.docx
+++ b/Adwa_SRS_Document.docx
@@ -1,6 +1,6 @@
 
 <file path=word/document.xml><?xml version="1.0" encoding="utf-8"?>
-<w:document xmlns:ve="http://schemas.openxmlformats.org/markup-compatibility/2006" xmlns:o="urn:schemas-microsoft-com:office:office" xmlns:r="http://schemas.openxmlformats.org/officeDocument/2006/relationships" xmlns:m="http://schemas.openxmlformats.org/officeDocument/2006/math" xmlns:v="urn:schemas-microsoft-com:vml" xmlns:wp="http://schemas.openxmlformats.org/drawingml/2006/wordprocessingDrawing" xmlns:w10="urn:schemas-microsoft-com:office:word" xmlns:w="http://schemas.openxmlformats.org/wordprocessingml/2006/main" xmlns:wne="http://schemas.microsoft.com/office/word/2006/wordml">
+<w:document xmlns:wpc="http://schemas.microsoft.com/office/word/2010/wordprocessingCanvas" xmlns:mc="http://schemas.openxmlformats.org/markup-compatibility/2006" xmlns:o="urn:schemas-microsoft-com:office:office" xmlns:r="http://schemas.openxmlformats.org/officeDocument/2006/relationships" xmlns:m="http://schemas.openxmlformats.org/officeDocument/2006/math" xmlns:v="urn:schemas-microsoft-com:vml" xmlns:wp14="http://schemas.microsoft.com/office/word/2010/wordprocessingDrawing" xmlns:wp="http://schemas.openxmlformats.org/drawingml/2006/wordprocessingDrawing" xmlns:w10="urn:schemas-microsoft-com:office:word" xmlns:w="http://schemas.openxmlformats.org/wordprocessingml/2006/main" xmlns:w14="http://schemas.microsoft.com/office/word/2010/wordml" xmlns:w15="http://schemas.microsoft.com/office/word/2012/wordml" xmlns:wpg="http://schemas.microsoft.com/office/word/2010/wordprocessingGroup" xmlns:wpi="http://schemas.microsoft.com/office/word/2010/wordprocessingInk" xmlns:wne="http://schemas.microsoft.com/office/word/2006/wordml" xmlns:wps="http://schemas.microsoft.com/office/word/2010/wordprocessingShape" mc:Ignorable="w14 w15 wp14">
   <w:body>
     <w:p>
       <w:pPr>
@@ -46,7 +46,7 @@
                     <a:blip r:embed="rId8" cstate="print">
                       <a:extLst>
                         <a:ext uri="{28A0092B-C50C-407E-A947-70E740481C1C}">
-                          <a14:useLocalDpi xmlns:a14="http://schemas.microsoft.com/office/drawing/2010/main" xmlns:wps="http://schemas.microsoft.com/office/word/2010/wordprocessingShape" xmlns:wpi="http://schemas.microsoft.com/office/word/2010/wordprocessingInk" xmlns:wpg="http://schemas.microsoft.com/office/word/2010/wordprocessingGroup" xmlns:w15="http://schemas.microsoft.com/office/word/2012/wordml" xmlns:w14="http://schemas.microsoft.com/office/word/2010/wordml" xmlns:w="http://schemas.openxmlformats.org/wordprocessingml/2006/main" xmlns:w10="urn:schemas-microsoft-com:office:word" xmlns:wp14="http://schemas.microsoft.com/office/word/2010/wordprocessingDrawing" xmlns:v="urn:schemas-microsoft-com:vml" xmlns:o="urn:schemas-microsoft-com:office:office" xmlns:mc="http://schemas.openxmlformats.org/markup-compatibility/2006" xmlns:wpc="http://schemas.microsoft.com/office/word/2010/wordprocessingCanvas" xmlns="" val="0"/>
+                          <a14:useLocalDpi xmlns:a14="http://schemas.microsoft.com/office/drawing/2010/main" val="0"/>
                         </a:ext>
                       </a:extLst>
                     </a:blip>
@@ -1004,7 +1004,23 @@
           <w:rFonts w:ascii="Times New Roman" w:hAnsi="Times New Roman" w:cs="Times New Roman"/>
           <w:sz w:val="24"/>
         </w:rPr>
-        <w:t>Product Function</w:t>
+        <w:t>Product Fu</w:t>
+      </w:r>
+      <w:r>
+        <w:rPr>
+          <w:rFonts w:ascii="Times New Roman" w:hAnsi="Times New Roman" w:cs="Times New Roman"/>
+          <w:sz w:val="24"/>
+        </w:rPr>
+        <w:t>s</w:t>
+      </w:r>
+      <w:bookmarkStart w:id="0" w:name="_GoBack"/>
+      <w:bookmarkEnd w:id="0"/>
+      <w:r>
+        <w:rPr>
+          <w:rFonts w:ascii="Times New Roman" w:hAnsi="Times New Roman" w:cs="Times New Roman"/>
+          <w:sz w:val="24"/>
+        </w:rPr>
+        <w:t>nction</w:t>
       </w:r>
     </w:p>
     <w:p>
@@ -1794,52 +1810,1052 @@
     </w:p>
     <w:p>
       <w:pPr>
-        <w:spacing w:line="240" w:lineRule="auto"/>
-        <w:rPr>
-          <w:rFonts w:ascii="Elephant" w:hAnsi="Elephant" w:cs="Times New Roman"/>
+        <w:rPr>
+          <w:rFonts w:ascii="Times New Roman" w:hAnsi="Times New Roman" w:cs="Times New Roman"/>
+          <w:sz w:val="24"/>
+          <w:szCs w:val="24"/>
+        </w:rPr>
+      </w:pPr>
+      <w:r>
+        <w:rPr>
+          <w:rFonts w:ascii="Times New Roman" w:hAnsi="Times New Roman" w:cs="Times New Roman"/>
+          <w:sz w:val="24"/>
+          <w:szCs w:val="24"/>
+        </w:rPr>
+        <w:br w:type="page"/>
+      </w:r>
+    </w:p>
+    <w:p>
+      <w:pPr>
+        <w:pStyle w:val="ListParagraph"/>
+        <w:numPr>
+          <w:ilvl w:val="0"/>
+          <w:numId w:val="18"/>
+        </w:numPr>
+        <w:spacing w:after="0" w:line="360" w:lineRule="auto"/>
+        <w:jc w:val="both"/>
+        <w:rPr>
+          <w:rFonts w:ascii="Times New Roman" w:hAnsi="Times New Roman" w:cs="Times New Roman"/>
           <w:b/>
           <w:sz w:val="24"/>
-          <w:u w:val="single"/>
-        </w:rPr>
-      </w:pPr>
-      <w:bookmarkStart w:id="0" w:name="_GoBack"/>
-      <w:bookmarkEnd w:id="0"/>
-    </w:p>
-    <w:p>
-      <w:pPr>
+        </w:rPr>
+      </w:pPr>
+      <w:r>
+        <w:rPr>
+          <w:rFonts w:ascii="Times New Roman" w:hAnsi="Times New Roman" w:cs="Times New Roman"/>
+          <w:b/>
+          <w:sz w:val="24"/>
+        </w:rPr>
+        <w:lastRenderedPageBreak/>
+        <w:t>Overall Description</w:t>
+      </w:r>
+    </w:p>
+    <w:p>
+      <w:pPr>
+        <w:pStyle w:val="ListParagraph"/>
+        <w:numPr>
+          <w:ilvl w:val="1"/>
+          <w:numId w:val="21"/>
+        </w:numPr>
+        <w:spacing w:after="0" w:line="360" w:lineRule="auto"/>
         <w:jc w:val="both"/>
         <w:rPr>
-          <w:rFonts w:ascii="Elephant" w:hAnsi="Elephant"/>
-          <w:sz w:val="28"/>
-        </w:rPr>
-      </w:pPr>
-    </w:p>
-    <w:p>
-      <w:pPr>
+          <w:rFonts w:ascii="Times New Roman" w:hAnsi="Times New Roman" w:cs="Times New Roman"/>
+          <w:b/>
+          <w:sz w:val="24"/>
+        </w:rPr>
+      </w:pPr>
+      <w:r>
+        <w:rPr>
+          <w:rFonts w:ascii="Times New Roman" w:hAnsi="Times New Roman" w:cs="Times New Roman"/>
+          <w:b/>
+          <w:sz w:val="24"/>
+        </w:rPr>
+        <w:t xml:space="preserve"> </w:t>
+      </w:r>
+      <w:r>
+        <w:rPr>
+          <w:rFonts w:ascii="Times New Roman" w:hAnsi="Times New Roman" w:cs="Times New Roman"/>
+          <w:b/>
+          <w:sz w:val="24"/>
+        </w:rPr>
+        <w:t>Product perspective</w:t>
+      </w:r>
+    </w:p>
+    <w:p>
+      <w:pPr>
+        <w:pStyle w:val="ListParagraph"/>
+        <w:spacing w:after="0" w:line="360" w:lineRule="auto"/>
+        <w:ind w:left="1080"/>
         <w:jc w:val="both"/>
         <w:rPr>
-          <w:rFonts w:ascii="Elephant" w:hAnsi="Elephant"/>
-          <w:sz w:val="28"/>
-        </w:rPr>
-      </w:pPr>
-    </w:p>
-    <w:p>
-      <w:pPr>
+          <w:rFonts w:ascii="Times New Roman" w:hAnsi="Times New Roman" w:cs="Times New Roman"/>
+          <w:sz w:val="24"/>
+        </w:rPr>
+      </w:pPr>
+      <w:r>
+        <w:rPr>
+          <w:rFonts w:ascii="Times New Roman" w:hAnsi="Times New Roman" w:cs="Times New Roman"/>
+          <w:sz w:val="24"/>
+        </w:rPr>
+        <w:t xml:space="preserve">The game will be a 3D interactive game to simulate and narrate the historic battle of Adewa in a very engaging way. It follows the historic </w:t>
+      </w:r>
+      <w:r>
+        <w:rPr>
+          <w:rFonts w:ascii="Times New Roman" w:hAnsi="Times New Roman" w:cs="Times New Roman"/>
+          <w:sz w:val="24"/>
+        </w:rPr>
+        <w:t>sequences</w:t>
+      </w:r>
+      <w:r>
+        <w:rPr>
+          <w:rFonts w:ascii="Times New Roman" w:hAnsi="Times New Roman" w:cs="Times New Roman"/>
+          <w:sz w:val="24"/>
+        </w:rPr>
+        <w:t xml:space="preserve"> of consecutive battles between the Italian colonialist army and the Ethiopian patriotic soldiers, men and women. </w:t>
+      </w:r>
+      <w:r>
+        <w:rPr>
+          <w:rFonts w:ascii="Times New Roman" w:hAnsi="Times New Roman" w:cs="Times New Roman"/>
+          <w:sz w:val="24"/>
+        </w:rPr>
+        <w:t xml:space="preserve">The game environment will </w:t>
+      </w:r>
+      <w:r>
+        <w:rPr>
+          <w:rFonts w:ascii="Times New Roman" w:hAnsi="Times New Roman" w:cs="Times New Roman"/>
+          <w:sz w:val="24"/>
+        </w:rPr>
+        <w:t xml:space="preserve">have a very realistic feel to make the game more entertaining while </w:t>
+      </w:r>
+    </w:p>
+    <w:p>
+      <w:pPr>
+        <w:pStyle w:val="ListParagraph"/>
+        <w:spacing w:after="0" w:line="360" w:lineRule="auto"/>
+        <w:ind w:left="1080"/>
         <w:jc w:val="both"/>
         <w:rPr>
-          <w:rFonts w:ascii="Elephant" w:hAnsi="Elephant"/>
-          <w:sz w:val="28"/>
-        </w:rPr>
-      </w:pPr>
-    </w:p>
-    <w:p>
-      <w:pPr>
+          <w:rFonts w:ascii="Times New Roman" w:hAnsi="Times New Roman" w:cs="Times New Roman"/>
+          <w:sz w:val="24"/>
+        </w:rPr>
+      </w:pPr>
+    </w:p>
+    <w:p>
+      <w:pPr>
+        <w:pStyle w:val="ListParagraph"/>
+        <w:spacing w:after="0" w:line="360" w:lineRule="auto"/>
+        <w:ind w:left="1080"/>
         <w:jc w:val="both"/>
         <w:rPr>
           <w:rFonts w:ascii="Times New Roman" w:hAnsi="Times New Roman" w:cs="Times New Roman"/>
           <w:sz w:val="24"/>
         </w:rPr>
       </w:pPr>
+    </w:p>
+    <w:p>
+      <w:pPr>
+        <w:pStyle w:val="ListParagraph"/>
+        <w:numPr>
+          <w:ilvl w:val="1"/>
+          <w:numId w:val="21"/>
+        </w:numPr>
+        <w:spacing w:after="0" w:line="360" w:lineRule="auto"/>
+        <w:jc w:val="both"/>
+        <w:rPr>
+          <w:rFonts w:ascii="Times New Roman" w:hAnsi="Times New Roman" w:cs="Times New Roman"/>
+          <w:b/>
+          <w:sz w:val="24"/>
+        </w:rPr>
+      </w:pPr>
+      <w:r>
+        <w:rPr>
+          <w:rFonts w:ascii="Times New Roman" w:hAnsi="Times New Roman" w:cs="Times New Roman"/>
+          <w:b/>
+          <w:sz w:val="24"/>
+        </w:rPr>
+        <w:t xml:space="preserve">Product functions </w:t>
+      </w:r>
+    </w:p>
+    <w:p>
+      <w:pPr>
+        <w:pStyle w:val="ListParagraph"/>
+        <w:spacing w:after="0" w:line="360" w:lineRule="auto"/>
+        <w:ind w:left="1080"/>
+        <w:jc w:val="both"/>
+        <w:rPr>
+          <w:rFonts w:ascii="Times New Roman" w:hAnsi="Times New Roman" w:cs="Times New Roman"/>
+          <w:sz w:val="24"/>
+        </w:rPr>
+      </w:pPr>
+      <w:r>
+        <w:rPr>
+          <w:rFonts w:ascii="Times New Roman" w:hAnsi="Times New Roman" w:cs="Times New Roman"/>
+          <w:sz w:val="24"/>
+        </w:rPr>
+        <w:t>This game will be a very interactive and engaging way to narrate the story of the battle of Adewa. It will enable both kids and</w:t>
+      </w:r>
+      <w:r>
+        <w:rPr>
+          <w:rFonts w:ascii="Times New Roman" w:hAnsi="Times New Roman" w:cs="Times New Roman"/>
+          <w:sz w:val="24"/>
+        </w:rPr>
+        <w:t xml:space="preserve"> adults to experience simulations of the battle first hand.</w:t>
+      </w:r>
+    </w:p>
+    <w:p>
+      <w:pPr>
+        <w:pStyle w:val="ListParagraph"/>
+        <w:spacing w:after="0" w:line="360" w:lineRule="auto"/>
+        <w:ind w:left="1080"/>
+        <w:jc w:val="both"/>
+        <w:rPr>
+          <w:rFonts w:ascii="Times New Roman" w:hAnsi="Times New Roman" w:cs="Times New Roman"/>
+          <w:sz w:val="24"/>
+        </w:rPr>
+      </w:pPr>
+    </w:p>
+    <w:p>
+      <w:pPr>
+        <w:pStyle w:val="ListParagraph"/>
+        <w:numPr>
+          <w:ilvl w:val="1"/>
+          <w:numId w:val="21"/>
+        </w:numPr>
+        <w:spacing w:after="0" w:line="360" w:lineRule="auto"/>
+        <w:jc w:val="both"/>
+        <w:rPr>
+          <w:rFonts w:ascii="Times New Roman" w:hAnsi="Times New Roman" w:cs="Times New Roman"/>
+          <w:sz w:val="24"/>
+        </w:rPr>
+      </w:pPr>
+      <w:r>
+        <w:rPr>
+          <w:rFonts w:ascii="Times New Roman" w:hAnsi="Times New Roman" w:cs="Times New Roman"/>
+          <w:b/>
+          <w:sz w:val="24"/>
+        </w:rPr>
+        <w:t>User Characteristics</w:t>
+      </w:r>
+    </w:p>
+    <w:p>
+      <w:pPr>
+        <w:pStyle w:val="ListParagraph"/>
+        <w:spacing w:after="0" w:line="360" w:lineRule="auto"/>
+        <w:ind w:left="1080"/>
+        <w:jc w:val="both"/>
+        <w:rPr>
+          <w:rFonts w:ascii="Times New Roman" w:hAnsi="Times New Roman" w:cs="Times New Roman"/>
+          <w:sz w:val="24"/>
+        </w:rPr>
+      </w:pPr>
+      <w:r>
+        <w:rPr>
+          <w:rFonts w:ascii="Times New Roman" w:hAnsi="Times New Roman" w:cs="Times New Roman"/>
+          <w:sz w:val="24"/>
+        </w:rPr>
+        <w:t xml:space="preserve">This game is not be developed for a specific range of ages of users. But it may contain graphic events and shocking scenes for kids. It is not advised for kids under the age of 10. </w:t>
+      </w:r>
+    </w:p>
+    <w:p>
+      <w:pPr>
+        <w:spacing w:after="0" w:line="360" w:lineRule="auto"/>
+        <w:jc w:val="both"/>
+        <w:rPr>
+          <w:rFonts w:ascii="Times New Roman" w:hAnsi="Times New Roman" w:cs="Times New Roman"/>
+          <w:sz w:val="24"/>
+        </w:rPr>
+      </w:pPr>
+      <w:r>
+        <w:rPr>
+          <w:rFonts w:ascii="Times New Roman" w:hAnsi="Times New Roman" w:cs="Times New Roman"/>
+          <w:sz w:val="24"/>
+        </w:rPr>
+        <w:tab/>
+      </w:r>
+    </w:p>
+    <w:p>
+      <w:pPr>
+        <w:pStyle w:val="ListParagraph"/>
+        <w:numPr>
+          <w:ilvl w:val="1"/>
+          <w:numId w:val="21"/>
+        </w:numPr>
+        <w:spacing w:after="0" w:line="360" w:lineRule="auto"/>
+        <w:jc w:val="both"/>
+        <w:rPr>
+          <w:rFonts w:ascii="Times New Roman" w:hAnsi="Times New Roman" w:cs="Times New Roman"/>
+          <w:b/>
+          <w:sz w:val="24"/>
+        </w:rPr>
+      </w:pPr>
+      <w:r>
+        <w:rPr>
+          <w:rFonts w:ascii="Times New Roman" w:hAnsi="Times New Roman" w:cs="Times New Roman"/>
+          <w:b/>
+          <w:sz w:val="24"/>
+        </w:rPr>
+        <w:t>General Constraints</w:t>
+      </w:r>
+    </w:p>
+    <w:p>
+      <w:pPr>
+        <w:pStyle w:val="ListParagraph"/>
+        <w:spacing w:after="0" w:line="360" w:lineRule="auto"/>
+        <w:ind w:left="1080"/>
+        <w:jc w:val="both"/>
+        <w:rPr>
+          <w:rFonts w:ascii="Times New Roman" w:hAnsi="Times New Roman" w:cs="Times New Roman"/>
+          <w:b/>
+          <w:sz w:val="24"/>
+        </w:rPr>
+      </w:pPr>
+    </w:p>
+    <w:p>
+      <w:pPr>
+        <w:pStyle w:val="ListParagraph"/>
+        <w:numPr>
+          <w:ilvl w:val="1"/>
+          <w:numId w:val="21"/>
+        </w:numPr>
+        <w:spacing w:after="0" w:line="360" w:lineRule="auto"/>
+        <w:jc w:val="both"/>
+        <w:rPr>
+          <w:rFonts w:ascii="Times New Roman" w:hAnsi="Times New Roman" w:cs="Times New Roman"/>
+          <w:b/>
+          <w:sz w:val="24"/>
+        </w:rPr>
+      </w:pPr>
+      <w:r>
+        <w:rPr>
+          <w:rFonts w:ascii="Times New Roman" w:hAnsi="Times New Roman" w:cs="Times New Roman"/>
+          <w:b/>
+          <w:sz w:val="24"/>
+        </w:rPr>
+        <w:t>Assumptions and Dependencies</w:t>
+      </w:r>
+      <w:r>
+        <w:rPr>
+          <w:rFonts w:ascii="Times New Roman" w:hAnsi="Times New Roman" w:cs="Times New Roman"/>
+          <w:b/>
+          <w:sz w:val="24"/>
+        </w:rPr>
+        <w:tab/>
+      </w:r>
+      <w:r>
+        <w:rPr>
+          <w:rFonts w:ascii="Times New Roman" w:hAnsi="Times New Roman" w:cs="Times New Roman"/>
+          <w:b/>
+          <w:sz w:val="24"/>
+        </w:rPr>
+        <w:tab/>
+      </w:r>
+    </w:p>
+    <w:p>
+      <w:pPr>
+        <w:pStyle w:val="ListParagraph"/>
+        <w:spacing w:after="0" w:line="360" w:lineRule="auto"/>
+        <w:ind w:left="1080"/>
+        <w:jc w:val="both"/>
+        <w:rPr>
+          <w:rFonts w:ascii="Times New Roman" w:hAnsi="Times New Roman" w:cs="Times New Roman"/>
+          <w:sz w:val="24"/>
+        </w:rPr>
+      </w:pPr>
+    </w:p>
+    <w:p>
+      <w:pPr>
+        <w:rPr>
+          <w:rFonts w:ascii="Times New Roman" w:hAnsi="Times New Roman" w:cs="Times New Roman"/>
+          <w:sz w:val="24"/>
+          <w:szCs w:val="24"/>
+        </w:rPr>
+      </w:pPr>
+      <w:r>
+        <w:rPr>
+          <w:rFonts w:ascii="Times New Roman" w:hAnsi="Times New Roman" w:cs="Times New Roman"/>
+          <w:sz w:val="24"/>
+          <w:szCs w:val="24"/>
+        </w:rPr>
+        <w:br w:type="page"/>
+      </w:r>
+    </w:p>
+    <w:p>
+      <w:pPr>
+        <w:pStyle w:val="ListParagraph"/>
+        <w:numPr>
+          <w:ilvl w:val="0"/>
+          <w:numId w:val="18"/>
+        </w:numPr>
+        <w:spacing w:after="0" w:line="360" w:lineRule="auto"/>
+        <w:rPr>
+          <w:rFonts w:ascii="Times New Roman" w:hAnsi="Times New Roman" w:cs="Times New Roman"/>
+          <w:sz w:val="24"/>
+          <w:szCs w:val="24"/>
+        </w:rPr>
+      </w:pPr>
+      <w:r>
+        <w:rPr>
+          <w:rFonts w:ascii="Times New Roman" w:hAnsi="Times New Roman" w:cs="Times New Roman"/>
+          <w:b/>
+          <w:sz w:val="24"/>
+          <w:szCs w:val="24"/>
+        </w:rPr>
+        <w:lastRenderedPageBreak/>
+        <w:t>Detailed Requirements</w:t>
+      </w:r>
+    </w:p>
+    <w:p>
+      <w:pPr>
+        <w:pStyle w:val="ListParagraph"/>
+        <w:spacing w:after="0" w:line="360" w:lineRule="auto"/>
+        <w:rPr>
+          <w:rFonts w:ascii="Times New Roman" w:hAnsi="Times New Roman" w:cs="Times New Roman"/>
+          <w:b/>
+          <w:sz w:val="24"/>
+          <w:szCs w:val="24"/>
+        </w:rPr>
+      </w:pPr>
+      <w:r>
+        <w:rPr>
+          <w:rFonts w:ascii="Times New Roman" w:hAnsi="Times New Roman" w:cs="Times New Roman"/>
+          <w:sz w:val="24"/>
+          <w:szCs w:val="24"/>
+        </w:rPr>
+        <w:t xml:space="preserve">3.1 </w:t>
+      </w:r>
+      <w:r>
+        <w:rPr>
+          <w:rFonts w:ascii="Times New Roman" w:hAnsi="Times New Roman" w:cs="Times New Roman"/>
+          <w:b/>
+          <w:sz w:val="24"/>
+          <w:szCs w:val="24"/>
+        </w:rPr>
+        <w:t>External Interface Requirements</w:t>
+      </w:r>
+    </w:p>
+    <w:p>
+      <w:pPr>
+        <w:pStyle w:val="ListParagraph"/>
+        <w:spacing w:after="0" w:line="360" w:lineRule="auto"/>
+        <w:rPr>
+          <w:rFonts w:ascii="Times New Roman" w:hAnsi="Times New Roman" w:cs="Times New Roman"/>
+          <w:sz w:val="24"/>
+          <w:szCs w:val="24"/>
+        </w:rPr>
+      </w:pPr>
+      <w:r>
+        <w:rPr>
+          <w:rFonts w:ascii="Times New Roman" w:hAnsi="Times New Roman" w:cs="Times New Roman"/>
+          <w:sz w:val="24"/>
+          <w:szCs w:val="24"/>
+        </w:rPr>
+        <w:tab/>
+        <w:t xml:space="preserve">3.1.1 </w:t>
+      </w:r>
+      <w:r>
+        <w:rPr>
+          <w:rFonts w:ascii="Times New Roman" w:hAnsi="Times New Roman" w:cs="Times New Roman"/>
+          <w:b/>
+          <w:sz w:val="24"/>
+          <w:szCs w:val="24"/>
+        </w:rPr>
+        <w:t>User interfaces</w:t>
+      </w:r>
+    </w:p>
+    <w:p>
+      <w:pPr>
+        <w:pStyle w:val="ListParagraph"/>
+        <w:spacing w:after="0" w:line="360" w:lineRule="auto"/>
+        <w:ind w:left="2160"/>
+        <w:rPr>
+          <w:rFonts w:ascii="Times New Roman" w:hAnsi="Times New Roman" w:cs="Times New Roman"/>
+          <w:sz w:val="24"/>
+          <w:szCs w:val="24"/>
+        </w:rPr>
+      </w:pPr>
+      <w:r>
+        <w:rPr>
+          <w:rFonts w:ascii="Times New Roman" w:hAnsi="Times New Roman" w:cs="Times New Roman"/>
+          <w:sz w:val="24"/>
+          <w:szCs w:val="24"/>
+        </w:rPr>
+        <w:t xml:space="preserve">The game will be a 3D game representing different scenarios in the battle </w:t>
+      </w:r>
+      <w:r>
+        <w:rPr>
+          <w:rFonts w:ascii="Times New Roman" w:hAnsi="Times New Roman" w:cs="Times New Roman"/>
+          <w:sz w:val="24"/>
+          <w:szCs w:val="24"/>
+        </w:rPr>
+        <w:t xml:space="preserve">of </w:t>
+      </w:r>
+      <w:r>
+        <w:rPr>
+          <w:rFonts w:ascii="Times New Roman" w:hAnsi="Times New Roman" w:cs="Times New Roman"/>
+          <w:sz w:val="24"/>
+          <w:szCs w:val="24"/>
+        </w:rPr>
+        <w:t>Adewa. It will be a first person game of an ordinary Ethiopian patriot participating in a heroic act of war against the colonialist army of Italy. The main character of the game w</w:t>
+      </w:r>
+      <w:r>
+        <w:rPr>
+          <w:rFonts w:ascii="Times New Roman" w:hAnsi="Times New Roman" w:cs="Times New Roman"/>
+          <w:sz w:val="24"/>
+          <w:szCs w:val="24"/>
+        </w:rPr>
+        <w:t xml:space="preserve">ill enter the arena of war with </w:t>
+      </w:r>
+      <w:r>
+        <w:rPr>
+          <w:rFonts w:ascii="Times New Roman" w:hAnsi="Times New Roman" w:cs="Times New Roman"/>
+          <w:sz w:val="24"/>
+          <w:szCs w:val="24"/>
+        </w:rPr>
+        <w:t>limited resources and will</w:t>
+      </w:r>
+      <w:r>
+        <w:rPr>
+          <w:rFonts w:ascii="Times New Roman" w:hAnsi="Times New Roman" w:cs="Times New Roman"/>
+          <w:sz w:val="24"/>
+          <w:szCs w:val="24"/>
+        </w:rPr>
+        <w:t xml:space="preserve"> </w:t>
+      </w:r>
+      <w:r>
+        <w:rPr>
+          <w:rFonts w:ascii="Times New Roman" w:hAnsi="Times New Roman" w:cs="Times New Roman"/>
+          <w:sz w:val="24"/>
+          <w:szCs w:val="24"/>
+        </w:rPr>
+        <w:t xml:space="preserve">gain different war arms as it progresses through different stages of the game. </w:t>
+      </w:r>
+    </w:p>
+    <w:p>
+      <w:pPr>
+        <w:pStyle w:val="ListParagraph"/>
+        <w:spacing w:after="0" w:line="360" w:lineRule="auto"/>
+        <w:ind w:left="2160"/>
+        <w:rPr>
+          <w:rFonts w:ascii="Times New Roman" w:hAnsi="Times New Roman" w:cs="Times New Roman"/>
+          <w:sz w:val="24"/>
+          <w:szCs w:val="24"/>
+        </w:rPr>
+      </w:pPr>
+    </w:p>
+    <w:p>
+      <w:pPr>
+        <w:pStyle w:val="ListParagraph"/>
+        <w:spacing w:after="0" w:line="360" w:lineRule="auto"/>
+        <w:ind w:left="2160"/>
+        <w:rPr>
+          <w:rFonts w:ascii="Times New Roman" w:hAnsi="Times New Roman" w:cs="Times New Roman"/>
+          <w:sz w:val="24"/>
+          <w:szCs w:val="24"/>
+        </w:rPr>
+      </w:pPr>
+      <w:r>
+        <w:rPr>
+          <w:rFonts w:ascii="Times New Roman" w:hAnsi="Times New Roman" w:cs="Times New Roman"/>
+          <w:sz w:val="24"/>
+          <w:szCs w:val="24"/>
+        </w:rPr>
+        <w:t>The game environment will also include different third person characters that will participate on either of the fronts. These characters will not be controlled by the player and will represent different army ranks.</w:t>
+      </w:r>
+    </w:p>
+    <w:p>
+      <w:pPr>
+        <w:pStyle w:val="ListParagraph"/>
+        <w:spacing w:after="0" w:line="360" w:lineRule="auto"/>
+        <w:ind w:left="2160"/>
+        <w:rPr>
+          <w:rFonts w:ascii="Times New Roman" w:hAnsi="Times New Roman" w:cs="Times New Roman"/>
+          <w:sz w:val="24"/>
+          <w:szCs w:val="24"/>
+        </w:rPr>
+      </w:pPr>
+    </w:p>
+    <w:p>
+      <w:pPr>
+        <w:pStyle w:val="ListParagraph"/>
+        <w:spacing w:after="0" w:line="360" w:lineRule="auto"/>
+        <w:ind w:left="2160"/>
+        <w:rPr>
+          <w:rFonts w:ascii="Times New Roman" w:hAnsi="Times New Roman" w:cs="Times New Roman"/>
+          <w:sz w:val="24"/>
+          <w:szCs w:val="24"/>
+        </w:rPr>
+      </w:pPr>
+      <w:r>
+        <w:rPr>
+          <w:rFonts w:ascii="Times New Roman" w:hAnsi="Times New Roman" w:cs="Times New Roman"/>
+          <w:sz w:val="24"/>
+          <w:szCs w:val="24"/>
+        </w:rPr>
+        <w:t>Players will also be provided different materials like a compass, a life meter, inventory list</w:t>
+      </w:r>
+      <w:r>
+        <w:rPr>
+          <w:rFonts w:ascii="Times New Roman" w:hAnsi="Times New Roman" w:cs="Times New Roman"/>
+          <w:sz w:val="24"/>
+          <w:szCs w:val="24"/>
+        </w:rPr>
+        <w:t>, score board</w:t>
+      </w:r>
+      <w:r>
+        <w:rPr>
+          <w:rFonts w:ascii="Times New Roman" w:hAnsi="Times New Roman" w:cs="Times New Roman"/>
+          <w:sz w:val="24"/>
+          <w:szCs w:val="24"/>
+        </w:rPr>
+        <w:t xml:space="preserve"> and other items to improve the gaming experience. </w:t>
+      </w:r>
+    </w:p>
+    <w:p>
+      <w:pPr>
+        <w:pStyle w:val="ListParagraph"/>
+        <w:spacing w:after="0" w:line="360" w:lineRule="auto"/>
+        <w:ind w:left="2160"/>
+        <w:rPr>
+          <w:rFonts w:ascii="Times New Roman" w:hAnsi="Times New Roman" w:cs="Times New Roman"/>
+          <w:sz w:val="24"/>
+          <w:szCs w:val="24"/>
+        </w:rPr>
+      </w:pPr>
+      <w:r>
+        <w:rPr>
+          <w:rFonts w:ascii="Times New Roman" w:hAnsi="Times New Roman" w:cs="Times New Roman"/>
+          <w:sz w:val="24"/>
+          <w:szCs w:val="24"/>
+        </w:rPr>
+        <w:t xml:space="preserve">The life meter decreases every time the player gets hit by the enemy. The rate of decrement in life meter value varies with the type of arm the player gets hit with. </w:t>
+      </w:r>
+      <w:r>
+        <w:rPr>
+          <w:rFonts w:ascii="Times New Roman" w:hAnsi="Times New Roman" w:cs="Times New Roman"/>
+          <w:sz w:val="24"/>
+          <w:szCs w:val="24"/>
+        </w:rPr>
+        <w:t>The player also dies when the life meter value reaches zero.</w:t>
+      </w:r>
+    </w:p>
+    <w:p>
+      <w:pPr>
+        <w:spacing w:after="0" w:line="360" w:lineRule="auto"/>
+        <w:rPr>
+          <w:rFonts w:ascii="Times New Roman" w:hAnsi="Times New Roman" w:cs="Times New Roman"/>
+          <w:sz w:val="24"/>
+          <w:szCs w:val="24"/>
+        </w:rPr>
+      </w:pPr>
+    </w:p>
+    <w:p>
+      <w:pPr>
+        <w:pStyle w:val="ListParagraph"/>
+        <w:spacing w:after="0" w:line="360" w:lineRule="auto"/>
+        <w:ind w:left="2160"/>
+        <w:rPr>
+          <w:rFonts w:ascii="Times New Roman" w:hAnsi="Times New Roman" w:cs="Times New Roman"/>
+          <w:sz w:val="24"/>
+          <w:szCs w:val="24"/>
+        </w:rPr>
+      </w:pPr>
+      <w:r>
+        <w:rPr>
+          <w:rFonts w:ascii="Times New Roman" w:hAnsi="Times New Roman" w:cs="Times New Roman"/>
+          <w:sz w:val="24"/>
+          <w:szCs w:val="24"/>
+        </w:rPr>
+        <w:t xml:space="preserve">The </w:t>
+      </w:r>
+      <w:r>
+        <w:rPr>
+          <w:rFonts w:ascii="Times New Roman" w:hAnsi="Times New Roman" w:cs="Times New Roman"/>
+          <w:sz w:val="24"/>
+          <w:szCs w:val="24"/>
+        </w:rPr>
+        <w:t>inventory list will display the list of arms the player has in its disposal. Number of spears, bullets and other gadgets will be displayed in one corner of the display to enable the player to manage his inventory.</w:t>
+      </w:r>
+      <w:r>
+        <w:rPr>
+          <w:rFonts w:ascii="Times New Roman" w:hAnsi="Times New Roman" w:cs="Times New Roman"/>
+          <w:sz w:val="24"/>
+          <w:szCs w:val="24"/>
+        </w:rPr>
+        <w:t xml:space="preserve"> The score board will also be displayed in another corner of the display to keep track of the </w:t>
+      </w:r>
+      <w:r>
+        <w:rPr>
+          <w:rFonts w:ascii="Times New Roman" w:hAnsi="Times New Roman" w:cs="Times New Roman"/>
+          <w:sz w:val="24"/>
+          <w:szCs w:val="24"/>
+        </w:rPr>
+        <w:t>player’s</w:t>
+      </w:r>
+      <w:r>
+        <w:rPr>
+          <w:rFonts w:ascii="Times New Roman" w:hAnsi="Times New Roman" w:cs="Times New Roman"/>
+          <w:sz w:val="24"/>
+          <w:szCs w:val="24"/>
+        </w:rPr>
+        <w:t xml:space="preserve"> </w:t>
+      </w:r>
+      <w:r>
+        <w:rPr>
+          <w:rFonts w:ascii="Times New Roman" w:hAnsi="Times New Roman" w:cs="Times New Roman"/>
+          <w:sz w:val="24"/>
+          <w:szCs w:val="24"/>
+        </w:rPr>
+        <w:t>activities</w:t>
+      </w:r>
+      <w:r>
+        <w:rPr>
+          <w:rFonts w:ascii="Times New Roman" w:hAnsi="Times New Roman" w:cs="Times New Roman"/>
+          <w:sz w:val="24"/>
+          <w:szCs w:val="24"/>
+        </w:rPr>
+        <w:t xml:space="preserve"> in the </w:t>
+      </w:r>
+      <w:r>
+        <w:rPr>
+          <w:rFonts w:ascii="Times New Roman" w:hAnsi="Times New Roman" w:cs="Times New Roman"/>
+          <w:sz w:val="24"/>
+          <w:szCs w:val="24"/>
+        </w:rPr>
+        <w:t>arena</w:t>
+      </w:r>
+      <w:r>
+        <w:rPr>
+          <w:rFonts w:ascii="Times New Roman" w:hAnsi="Times New Roman" w:cs="Times New Roman"/>
+          <w:sz w:val="24"/>
+          <w:szCs w:val="24"/>
+        </w:rPr>
+        <w:t>.</w:t>
+      </w:r>
+    </w:p>
+    <w:p>
+      <w:pPr>
+        <w:pStyle w:val="ListParagraph"/>
+        <w:spacing w:after="0" w:line="360" w:lineRule="auto"/>
+        <w:ind w:left="2160"/>
+        <w:rPr>
+          <w:rFonts w:ascii="Times New Roman" w:hAnsi="Times New Roman" w:cs="Times New Roman"/>
+          <w:sz w:val="24"/>
+          <w:szCs w:val="24"/>
+        </w:rPr>
+      </w:pPr>
+    </w:p>
+    <w:p>
+      <w:pPr>
+        <w:spacing w:after="0" w:line="360" w:lineRule="auto"/>
+        <w:rPr>
+          <w:rFonts w:ascii="Times New Roman" w:hAnsi="Times New Roman" w:cs="Times New Roman"/>
+          <w:sz w:val="24"/>
+          <w:szCs w:val="24"/>
+        </w:rPr>
+      </w:pPr>
+      <w:r>
+        <w:rPr>
+          <w:rFonts w:ascii="Times New Roman" w:hAnsi="Times New Roman" w:cs="Times New Roman"/>
+          <w:sz w:val="24"/>
+          <w:szCs w:val="24"/>
+        </w:rPr>
+        <w:tab/>
+      </w:r>
+      <w:r>
+        <w:rPr>
+          <w:rFonts w:ascii="Times New Roman" w:hAnsi="Times New Roman" w:cs="Times New Roman"/>
+          <w:sz w:val="24"/>
+          <w:szCs w:val="24"/>
+        </w:rPr>
+        <w:tab/>
+        <w:t>3.</w:t>
+      </w:r>
+      <w:r>
+        <w:rPr>
+          <w:rFonts w:ascii="Times New Roman" w:hAnsi="Times New Roman" w:cs="Times New Roman"/>
+          <w:sz w:val="24"/>
+          <w:szCs w:val="24"/>
+        </w:rPr>
+        <w:t>1.2</w:t>
+      </w:r>
+      <w:r>
+        <w:rPr>
+          <w:rFonts w:ascii="Times New Roman" w:hAnsi="Times New Roman" w:cs="Times New Roman"/>
+          <w:b/>
+          <w:sz w:val="24"/>
+          <w:szCs w:val="24"/>
+        </w:rPr>
+        <w:t xml:space="preserve"> Hardware interfaces</w:t>
+      </w:r>
+    </w:p>
+    <w:p>
+      <w:pPr>
+        <w:spacing w:after="0" w:line="360" w:lineRule="auto"/>
+        <w:ind w:left="2160"/>
+        <w:rPr>
+          <w:rFonts w:ascii="Times New Roman" w:hAnsi="Times New Roman" w:cs="Times New Roman"/>
+          <w:sz w:val="24"/>
+          <w:szCs w:val="24"/>
+        </w:rPr>
+      </w:pPr>
+      <w:r>
+        <w:rPr>
+          <w:rFonts w:ascii="Times New Roman" w:hAnsi="Times New Roman" w:cs="Times New Roman"/>
+          <w:sz w:val="24"/>
+          <w:szCs w:val="24"/>
+        </w:rPr>
+        <w:t xml:space="preserve">The game will not require any hardware to play the game. </w:t>
+      </w:r>
+    </w:p>
+    <w:p>
+      <w:pPr>
+        <w:spacing w:after="0" w:line="360" w:lineRule="auto"/>
+        <w:ind w:left="2160"/>
+        <w:rPr>
+          <w:rFonts w:ascii="Times New Roman" w:hAnsi="Times New Roman" w:cs="Times New Roman"/>
+          <w:sz w:val="24"/>
+          <w:szCs w:val="24"/>
+        </w:rPr>
+      </w:pPr>
+    </w:p>
+    <w:p>
+      <w:pPr>
+        <w:spacing w:after="0" w:line="360" w:lineRule="auto"/>
+        <w:ind w:left="2160"/>
+        <w:rPr>
+          <w:rFonts w:ascii="Times New Roman" w:hAnsi="Times New Roman" w:cs="Times New Roman"/>
+          <w:b/>
+          <w:sz w:val="24"/>
+          <w:szCs w:val="24"/>
+        </w:rPr>
+      </w:pPr>
+    </w:p>
+    <w:p>
+      <w:pPr>
+        <w:spacing w:after="0" w:line="360" w:lineRule="auto"/>
+        <w:rPr>
+          <w:rFonts w:ascii="Times New Roman" w:hAnsi="Times New Roman" w:cs="Times New Roman"/>
+          <w:b/>
+          <w:sz w:val="24"/>
+          <w:szCs w:val="24"/>
+        </w:rPr>
+      </w:pPr>
+      <w:r>
+        <w:rPr>
+          <w:rFonts w:ascii="Times New Roman" w:hAnsi="Times New Roman" w:cs="Times New Roman"/>
+          <w:sz w:val="24"/>
+          <w:szCs w:val="24"/>
+        </w:rPr>
+        <w:lastRenderedPageBreak/>
+        <w:tab/>
+      </w:r>
+      <w:r>
+        <w:rPr>
+          <w:rFonts w:ascii="Times New Roman" w:hAnsi="Times New Roman" w:cs="Times New Roman"/>
+          <w:sz w:val="24"/>
+          <w:szCs w:val="24"/>
+        </w:rPr>
+        <w:tab/>
+        <w:t xml:space="preserve">3.1.3 </w:t>
+      </w:r>
+      <w:r>
+        <w:rPr>
+          <w:rFonts w:ascii="Times New Roman" w:hAnsi="Times New Roman" w:cs="Times New Roman"/>
+          <w:b/>
+          <w:sz w:val="24"/>
+          <w:szCs w:val="24"/>
+        </w:rPr>
+        <w:t>Software interfaces</w:t>
+      </w:r>
+    </w:p>
+    <w:p>
+      <w:pPr>
+        <w:spacing w:after="0" w:line="360" w:lineRule="auto"/>
+        <w:rPr>
+          <w:rFonts w:ascii="Times New Roman" w:hAnsi="Times New Roman" w:cs="Times New Roman"/>
+          <w:sz w:val="24"/>
+          <w:szCs w:val="24"/>
+        </w:rPr>
+      </w:pPr>
+      <w:r>
+        <w:rPr>
+          <w:rFonts w:ascii="Times New Roman" w:hAnsi="Times New Roman" w:cs="Times New Roman"/>
+          <w:b/>
+          <w:sz w:val="24"/>
+          <w:szCs w:val="24"/>
+        </w:rPr>
+        <w:tab/>
+      </w:r>
+      <w:r>
+        <w:rPr>
+          <w:rFonts w:ascii="Times New Roman" w:hAnsi="Times New Roman" w:cs="Times New Roman"/>
+          <w:b/>
+          <w:sz w:val="24"/>
+          <w:szCs w:val="24"/>
+        </w:rPr>
+        <w:tab/>
+      </w:r>
+      <w:r>
+        <w:rPr>
+          <w:rFonts w:ascii="Times New Roman" w:hAnsi="Times New Roman" w:cs="Times New Roman"/>
+          <w:b/>
+          <w:sz w:val="24"/>
+          <w:szCs w:val="24"/>
+        </w:rPr>
+        <w:tab/>
+      </w:r>
+      <w:r>
+        <w:rPr>
+          <w:rFonts w:ascii="Times New Roman" w:hAnsi="Times New Roman" w:cs="Times New Roman"/>
+          <w:sz w:val="24"/>
+          <w:szCs w:val="24"/>
+        </w:rPr>
+        <w:t>The game will not require any additional software.</w:t>
+      </w:r>
+    </w:p>
+    <w:p>
+      <w:pPr>
+        <w:spacing w:after="0" w:line="360" w:lineRule="auto"/>
+        <w:rPr>
+          <w:rFonts w:ascii="Times New Roman" w:hAnsi="Times New Roman" w:cs="Times New Roman"/>
+          <w:sz w:val="24"/>
+          <w:szCs w:val="24"/>
+        </w:rPr>
+      </w:pPr>
+      <w:r>
+        <w:rPr>
+          <w:rFonts w:ascii="Times New Roman" w:hAnsi="Times New Roman" w:cs="Times New Roman"/>
+          <w:sz w:val="24"/>
+          <w:szCs w:val="24"/>
+        </w:rPr>
+        <w:tab/>
+      </w:r>
+      <w:r>
+        <w:rPr>
+          <w:rFonts w:ascii="Times New Roman" w:hAnsi="Times New Roman" w:cs="Times New Roman"/>
+          <w:sz w:val="24"/>
+          <w:szCs w:val="24"/>
+        </w:rPr>
+        <w:tab/>
+      </w:r>
+    </w:p>
+    <w:p>
+      <w:pPr>
+        <w:spacing w:after="0" w:line="360" w:lineRule="auto"/>
+        <w:rPr>
+          <w:rFonts w:ascii="Times New Roman" w:hAnsi="Times New Roman" w:cs="Times New Roman"/>
+          <w:sz w:val="24"/>
+          <w:szCs w:val="24"/>
+        </w:rPr>
+      </w:pPr>
+      <w:r>
+        <w:rPr>
+          <w:rFonts w:ascii="Times New Roman" w:hAnsi="Times New Roman" w:cs="Times New Roman"/>
+          <w:sz w:val="24"/>
+          <w:szCs w:val="24"/>
+        </w:rPr>
+        <w:tab/>
+      </w:r>
+      <w:r>
+        <w:rPr>
+          <w:rFonts w:ascii="Times New Roman" w:hAnsi="Times New Roman" w:cs="Times New Roman"/>
+          <w:sz w:val="24"/>
+          <w:szCs w:val="24"/>
+        </w:rPr>
+        <w:tab/>
+        <w:t>3.1.4</w:t>
+      </w:r>
+      <w:r>
+        <w:rPr>
+          <w:rFonts w:ascii="Times New Roman" w:hAnsi="Times New Roman" w:cs="Times New Roman"/>
+          <w:sz w:val="24"/>
+          <w:szCs w:val="24"/>
+        </w:rPr>
+        <w:t xml:space="preserve"> </w:t>
+      </w:r>
+      <w:r>
+        <w:rPr>
+          <w:rFonts w:ascii="Times New Roman" w:hAnsi="Times New Roman" w:cs="Times New Roman"/>
+          <w:b/>
+          <w:sz w:val="24"/>
+          <w:szCs w:val="24"/>
+        </w:rPr>
+        <w:t>Communication interfaces</w:t>
+      </w:r>
+    </w:p>
+    <w:p>
+      <w:pPr>
+        <w:spacing w:after="0" w:line="360" w:lineRule="auto"/>
+        <w:ind w:left="2160"/>
+        <w:rPr>
+          <w:rFonts w:ascii="Times New Roman" w:hAnsi="Times New Roman" w:cs="Times New Roman"/>
+          <w:sz w:val="24"/>
+          <w:szCs w:val="24"/>
+        </w:rPr>
+      </w:pPr>
+      <w:r>
+        <w:rPr>
+          <w:rFonts w:ascii="Times New Roman" w:hAnsi="Times New Roman" w:cs="Times New Roman"/>
+          <w:sz w:val="24"/>
+          <w:szCs w:val="24"/>
+        </w:rPr>
+        <w:t>The game can only be played in single player mode. It doesn’t require any connectivity.</w:t>
+      </w:r>
+    </w:p>
+    <w:p>
+      <w:pPr>
+        <w:spacing w:after="0" w:line="360" w:lineRule="auto"/>
+        <w:rPr>
+          <w:rFonts w:ascii="Times New Roman" w:hAnsi="Times New Roman" w:cs="Times New Roman"/>
+          <w:sz w:val="24"/>
+          <w:szCs w:val="24"/>
+        </w:rPr>
+      </w:pPr>
+      <w:r>
+        <w:rPr>
+          <w:rFonts w:ascii="Times New Roman" w:hAnsi="Times New Roman" w:cs="Times New Roman"/>
+          <w:sz w:val="24"/>
+          <w:szCs w:val="24"/>
+        </w:rPr>
+        <w:tab/>
+        <w:t xml:space="preserve">3.2 </w:t>
+      </w:r>
+      <w:r>
+        <w:rPr>
+          <w:rFonts w:ascii="Times New Roman" w:hAnsi="Times New Roman" w:cs="Times New Roman"/>
+          <w:b/>
+          <w:sz w:val="24"/>
+          <w:szCs w:val="24"/>
+        </w:rPr>
+        <w:t>Functional Requirements</w:t>
+      </w:r>
+    </w:p>
+    <w:p>
+      <w:pPr>
+        <w:spacing w:after="0" w:line="360" w:lineRule="auto"/>
+        <w:rPr>
+          <w:rFonts w:ascii="Times New Roman" w:hAnsi="Times New Roman" w:cs="Times New Roman"/>
+          <w:sz w:val="24"/>
+          <w:szCs w:val="24"/>
+        </w:rPr>
+      </w:pPr>
+      <w:r>
+        <w:rPr>
+          <w:rFonts w:ascii="Times New Roman" w:hAnsi="Times New Roman" w:cs="Times New Roman"/>
+          <w:sz w:val="24"/>
+          <w:szCs w:val="24"/>
+        </w:rPr>
+        <w:tab/>
+      </w:r>
+      <w:r>
+        <w:rPr>
+          <w:rFonts w:ascii="Times New Roman" w:hAnsi="Times New Roman" w:cs="Times New Roman"/>
+          <w:sz w:val="24"/>
+          <w:szCs w:val="24"/>
+        </w:rPr>
+        <w:tab/>
+      </w:r>
     </w:p>
     <w:sectPr>
       <w:type w:val="continuous"/>
@@ -1853,8 +2869,8 @@
 </file>
 
 <file path=word/endnotes.xml><?xml version="1.0" encoding="utf-8"?>
-<w:endnotes xmlns:ve="http://schemas.openxmlformats.org/markup-compatibility/2006" xmlns:o="urn:schemas-microsoft-com:office:office" xmlns:r="http://schemas.openxmlformats.org/officeDocument/2006/relationships" xmlns:m="http://schemas.openxmlformats.org/officeDocument/2006/math" xmlns:v="urn:schemas-microsoft-com:vml" xmlns:wp="http://schemas.openxmlformats.org/drawingml/2006/wordprocessingDrawing" xmlns:w10="urn:schemas-microsoft-com:office:word" xmlns:w="http://schemas.openxmlformats.org/wordprocessingml/2006/main" xmlns:wne="http://schemas.microsoft.com/office/word/2006/wordml">
-  <w:endnote w:type="separator" w:id="0">
+<w:endnotes xmlns:wpc="http://schemas.microsoft.com/office/word/2010/wordprocessingCanvas" xmlns:mc="http://schemas.openxmlformats.org/markup-compatibility/2006" xmlns:o="urn:schemas-microsoft-com:office:office" xmlns:r="http://schemas.openxmlformats.org/officeDocument/2006/relationships" xmlns:m="http://schemas.openxmlformats.org/officeDocument/2006/math" xmlns:v="urn:schemas-microsoft-com:vml" xmlns:wp14="http://schemas.microsoft.com/office/word/2010/wordprocessingDrawing" xmlns:wp="http://schemas.openxmlformats.org/drawingml/2006/wordprocessingDrawing" xmlns:w10="urn:schemas-microsoft-com:office:word" xmlns:w="http://schemas.openxmlformats.org/wordprocessingml/2006/main" xmlns:w14="http://schemas.microsoft.com/office/word/2010/wordml" xmlns:w15="http://schemas.microsoft.com/office/word/2012/wordml" xmlns:wpg="http://schemas.microsoft.com/office/word/2010/wordprocessingGroup" xmlns:wpi="http://schemas.microsoft.com/office/word/2010/wordprocessingInk" xmlns:wne="http://schemas.microsoft.com/office/word/2006/wordml" xmlns:wps="http://schemas.microsoft.com/office/word/2010/wordprocessingShape" mc:Ignorable="w14 w15 wp14">
+  <w:endnote w:type="separator" w:id="-1">
     <w:p>
       <w:pPr>
         <w:spacing w:after="0" w:line="240" w:lineRule="auto"/>
@@ -1864,7 +2880,7 @@
       </w:r>
     </w:p>
   </w:endnote>
-  <w:endnote w:type="continuationSeparator" w:id="1">
+  <w:endnote w:type="continuationSeparator" w:id="0">
     <w:p>
       <w:pPr>
         <w:spacing w:after="0" w:line="240" w:lineRule="auto"/>
@@ -1878,8 +2894,8 @@
 </file>
 
 <file path=word/footnotes.xml><?xml version="1.0" encoding="utf-8"?>
-<w:footnotes xmlns:ve="http://schemas.openxmlformats.org/markup-compatibility/2006" xmlns:o="urn:schemas-microsoft-com:office:office" xmlns:r="http://schemas.openxmlformats.org/officeDocument/2006/relationships" xmlns:m="http://schemas.openxmlformats.org/officeDocument/2006/math" xmlns:v="urn:schemas-microsoft-com:vml" xmlns:wp="http://schemas.openxmlformats.org/drawingml/2006/wordprocessingDrawing" xmlns:w10="urn:schemas-microsoft-com:office:word" xmlns:w="http://schemas.openxmlformats.org/wordprocessingml/2006/main" xmlns:wne="http://schemas.microsoft.com/office/word/2006/wordml">
-  <w:footnote w:type="separator" w:id="0">
+<w:footnotes xmlns:wpc="http://schemas.microsoft.com/office/word/2010/wordprocessingCanvas" xmlns:mc="http://schemas.openxmlformats.org/markup-compatibility/2006" xmlns:o="urn:schemas-microsoft-com:office:office" xmlns:r="http://schemas.openxmlformats.org/officeDocument/2006/relationships" xmlns:m="http://schemas.openxmlformats.org/officeDocument/2006/math" xmlns:v="urn:schemas-microsoft-com:vml" xmlns:wp14="http://schemas.microsoft.com/office/word/2010/wordprocessingDrawing" xmlns:wp="http://schemas.openxmlformats.org/drawingml/2006/wordprocessingDrawing" xmlns:w10="urn:schemas-microsoft-com:office:word" xmlns:w="http://schemas.openxmlformats.org/wordprocessingml/2006/main" xmlns:w14="http://schemas.microsoft.com/office/word/2010/wordml" xmlns:w15="http://schemas.microsoft.com/office/word/2012/wordml" xmlns:wpg="http://schemas.microsoft.com/office/word/2010/wordprocessingGroup" xmlns:wpi="http://schemas.microsoft.com/office/word/2010/wordprocessingInk" xmlns:wne="http://schemas.microsoft.com/office/word/2006/wordml" xmlns:wps="http://schemas.microsoft.com/office/word/2010/wordprocessingShape" mc:Ignorable="w14 w15 wp14">
+  <w:footnote w:type="separator" w:id="-1">
     <w:p>
       <w:pPr>
         <w:spacing w:after="0" w:line="240" w:lineRule="auto"/>
@@ -1889,7 +2905,7 @@
       </w:r>
     </w:p>
   </w:footnote>
-  <w:footnote w:type="continuationSeparator" w:id="1">
+  <w:footnote w:type="continuationSeparator" w:id="0">
     <w:p>
       <w:pPr>
         <w:spacing w:after="0" w:line="240" w:lineRule="auto"/>
@@ -1903,7 +2919,7 @@
 </file>
 
 <file path=word/numbering.xml><?xml version="1.0" encoding="utf-8"?>
-<w:numbering xmlns:ve="http://schemas.openxmlformats.org/markup-compatibility/2006" xmlns:o="urn:schemas-microsoft-com:office:office" xmlns:r="http://schemas.openxmlformats.org/officeDocument/2006/relationships" xmlns:m="http://schemas.openxmlformats.org/officeDocument/2006/math" xmlns:v="urn:schemas-microsoft-com:vml" xmlns:wp="http://schemas.openxmlformats.org/drawingml/2006/wordprocessingDrawing" xmlns:w10="urn:schemas-microsoft-com:office:word" xmlns:w="http://schemas.openxmlformats.org/wordprocessingml/2006/main" xmlns:wne="http://schemas.microsoft.com/office/word/2006/wordml">
+<w:numbering xmlns:wpc="http://schemas.microsoft.com/office/word/2010/wordprocessingCanvas" xmlns:mc="http://schemas.openxmlformats.org/markup-compatibility/2006" xmlns:o="urn:schemas-microsoft-com:office:office" xmlns:r="http://schemas.openxmlformats.org/officeDocument/2006/relationships" xmlns:m="http://schemas.openxmlformats.org/officeDocument/2006/math" xmlns:v="urn:schemas-microsoft-com:vml" xmlns:wp14="http://schemas.microsoft.com/office/word/2010/wordprocessingDrawing" xmlns:wp="http://schemas.openxmlformats.org/drawingml/2006/wordprocessingDrawing" xmlns:w10="urn:schemas-microsoft-com:office:word" xmlns:w="http://schemas.openxmlformats.org/wordprocessingml/2006/main" xmlns:w14="http://schemas.microsoft.com/office/word/2010/wordml" xmlns:w15="http://schemas.microsoft.com/office/word/2012/wordml" xmlns:wpg="http://schemas.microsoft.com/office/word/2010/wordprocessingGroup" xmlns:wpi="http://schemas.microsoft.com/office/word/2010/wordprocessingInk" xmlns:wne="http://schemas.microsoft.com/office/word/2006/wordml" xmlns:wps="http://schemas.microsoft.com/office/word/2010/wordprocessingShape" mc:Ignorable="w14 w15 wp14">
   <w:numPicBullet w:numPicBulletId="0">
     <w:pict>
       <v:shapetype id="_x0000_t75" coordsize="21600,21600" o:spt="75" o:preferrelative="t" path="m@4@5l@4@11@9@11@9@5xe" filled="f" stroked="f">
@@ -1925,12 +2941,12 @@
         <v:path o:extrusionok="f" gradientshapeok="t" o:connecttype="rect"/>
         <o:lock v:ext="edit" aspectratio="t"/>
       </v:shapetype>
-      <v:shape id="_x0000_i1027" type="#_x0000_t75" style="width:57pt;height:12pt;visibility:visible;mso-wrap-style:square" o:bullet="t">
+      <v:shape id="_x0000_i1055" type="#_x0000_t75" style="width:57pt;height:12.1pt;visibility:visible;mso-wrap-style:square" o:bullet="t">
         <v:imagedata r:id="rId1" o:title=""/>
       </v:shape>
     </w:pict>
   </w:numPicBullet>
-  <w:abstractNum w:abstractNumId="0">
+  <w:abstractNum w:abstractNumId="0" w15:restartNumberingAfterBreak="0">
     <w:nsid w:val="0D466D39"/>
     <w:multiLevelType w:val="multilevel"/>
     <w:tmpl w:val="0409001F"/>
@@ -2016,7 +3032,120 @@
       </w:pPr>
     </w:lvl>
   </w:abstractNum>
-  <w:abstractNum w:abstractNumId="1">
+  <w:abstractNum w:abstractNumId="1" w15:restartNumberingAfterBreak="0">
+    <w:nsid w:val="0D5B2017"/>
+    <w:multiLevelType w:val="multilevel"/>
+    <w:tmpl w:val="7FC880E2"/>
+    <w:lvl w:ilvl="0">
+      <w:start w:val="2"/>
+      <w:numFmt w:val="decimal"/>
+      <w:lvlText w:val="%1"/>
+      <w:lvlJc w:val="left"/>
+      <w:pPr>
+        <w:ind w:left="360" w:hanging="360"/>
+      </w:pPr>
+      <w:rPr>
+        <w:rFonts w:hint="default"/>
+      </w:rPr>
+    </w:lvl>
+    <w:lvl w:ilvl="1">
+      <w:start w:val="1"/>
+      <w:numFmt w:val="decimal"/>
+      <w:lvlText w:val="%1.%2"/>
+      <w:lvlJc w:val="left"/>
+      <w:pPr>
+        <w:ind w:left="1080" w:hanging="360"/>
+      </w:pPr>
+      <w:rPr>
+        <w:rFonts w:hint="default"/>
+      </w:rPr>
+    </w:lvl>
+    <w:lvl w:ilvl="2">
+      <w:start w:val="1"/>
+      <w:numFmt w:val="decimal"/>
+      <w:lvlText w:val="%1.%2.%3"/>
+      <w:lvlJc w:val="left"/>
+      <w:pPr>
+        <w:ind w:left="2160" w:hanging="720"/>
+      </w:pPr>
+      <w:rPr>
+        <w:rFonts w:hint="default"/>
+      </w:rPr>
+    </w:lvl>
+    <w:lvl w:ilvl="3">
+      <w:start w:val="1"/>
+      <w:numFmt w:val="decimal"/>
+      <w:lvlText w:val="%1.%2.%3.%4"/>
+      <w:lvlJc w:val="left"/>
+      <w:pPr>
+        <w:ind w:left="2880" w:hanging="720"/>
+      </w:pPr>
+      <w:rPr>
+        <w:rFonts w:hint="default"/>
+      </w:rPr>
+    </w:lvl>
+    <w:lvl w:ilvl="4">
+      <w:start w:val="1"/>
+      <w:numFmt w:val="decimal"/>
+      <w:lvlText w:val="%1.%2.%3.%4.%5"/>
+      <w:lvlJc w:val="left"/>
+      <w:pPr>
+        <w:ind w:left="3960" w:hanging="1080"/>
+      </w:pPr>
+      <w:rPr>
+        <w:rFonts w:hint="default"/>
+      </w:rPr>
+    </w:lvl>
+    <w:lvl w:ilvl="5">
+      <w:start w:val="1"/>
+      <w:numFmt w:val="decimal"/>
+      <w:lvlText w:val="%1.%2.%3.%4.%5.%6"/>
+      <w:lvlJc w:val="left"/>
+      <w:pPr>
+        <w:ind w:left="4680" w:hanging="1080"/>
+      </w:pPr>
+      <w:rPr>
+        <w:rFonts w:hint="default"/>
+      </w:rPr>
+    </w:lvl>
+    <w:lvl w:ilvl="6">
+      <w:start w:val="1"/>
+      <w:numFmt w:val="decimal"/>
+      <w:lvlText w:val="%1.%2.%3.%4.%5.%6.%7"/>
+      <w:lvlJc w:val="left"/>
+      <w:pPr>
+        <w:ind w:left="5760" w:hanging="1440"/>
+      </w:pPr>
+      <w:rPr>
+        <w:rFonts w:hint="default"/>
+      </w:rPr>
+    </w:lvl>
+    <w:lvl w:ilvl="7">
+      <w:start w:val="1"/>
+      <w:numFmt w:val="decimal"/>
+      <w:lvlText w:val="%1.%2.%3.%4.%5.%6.%7.%8"/>
+      <w:lvlJc w:val="left"/>
+      <w:pPr>
+        <w:ind w:left="6480" w:hanging="1440"/>
+      </w:pPr>
+      <w:rPr>
+        <w:rFonts w:hint="default"/>
+      </w:rPr>
+    </w:lvl>
+    <w:lvl w:ilvl="8">
+      <w:start w:val="1"/>
+      <w:numFmt w:val="decimal"/>
+      <w:lvlText w:val="%1.%2.%3.%4.%5.%6.%7.%8.%9"/>
+      <w:lvlJc w:val="left"/>
+      <w:pPr>
+        <w:ind w:left="7560" w:hanging="1800"/>
+      </w:pPr>
+      <w:rPr>
+        <w:rFonts w:hint="default"/>
+      </w:rPr>
+    </w:lvl>
+  </w:abstractNum>
+  <w:abstractNum w:abstractNumId="2" w15:restartNumberingAfterBreak="0">
     <w:nsid w:val="0EAE548B"/>
     <w:multiLevelType w:val="hybridMultilevel"/>
     <w:tmpl w:val="8B7C946E"/>
@@ -2129,7 +3258,7 @@
       </w:rPr>
     </w:lvl>
   </w:abstractNum>
-  <w:abstractNum w:abstractNumId="2">
+  <w:abstractNum w:abstractNumId="3" w15:restartNumberingAfterBreak="0">
     <w:nsid w:val="10DE464D"/>
     <w:multiLevelType w:val="hybridMultilevel"/>
     <w:tmpl w:val="705AA2A6"/>
@@ -2215,7 +3344,96 @@
       </w:pPr>
     </w:lvl>
   </w:abstractNum>
-  <w:abstractNum w:abstractNumId="3">
+  <w:abstractNum w:abstractNumId="4" w15:restartNumberingAfterBreak="0">
+    <w:nsid w:val="14786C19"/>
+    <w:multiLevelType w:val="hybridMultilevel"/>
+    <w:tmpl w:val="AF780872"/>
+    <w:lvl w:ilvl="0" w:tplc="0409000F">
+      <w:start w:val="2"/>
+      <w:numFmt w:val="decimal"/>
+      <w:lvlText w:val="%1."/>
+      <w:lvlJc w:val="left"/>
+      <w:pPr>
+        <w:ind w:left="720" w:hanging="360"/>
+      </w:pPr>
+      <w:rPr>
+        <w:rFonts w:hint="default"/>
+      </w:rPr>
+    </w:lvl>
+    <w:lvl w:ilvl="1" w:tplc="04090019">
+      <w:start w:val="1"/>
+      <w:numFmt w:val="lowerLetter"/>
+      <w:lvlText w:val="%2."/>
+      <w:lvlJc w:val="left"/>
+      <w:pPr>
+        <w:ind w:left="1440" w:hanging="360"/>
+      </w:pPr>
+    </w:lvl>
+    <w:lvl w:ilvl="2" w:tplc="0409001B" w:tentative="1">
+      <w:start w:val="1"/>
+      <w:numFmt w:val="lowerRoman"/>
+      <w:lvlText w:val="%3."/>
+      <w:lvlJc w:val="right"/>
+      <w:pPr>
+        <w:ind w:left="2160" w:hanging="180"/>
+      </w:pPr>
+    </w:lvl>
+    <w:lvl w:ilvl="3" w:tplc="0409000F" w:tentative="1">
+      <w:start w:val="1"/>
+      <w:numFmt w:val="decimal"/>
+      <w:lvlText w:val="%4."/>
+      <w:lvlJc w:val="left"/>
+      <w:pPr>
+        <w:ind w:left="2880" w:hanging="360"/>
+      </w:pPr>
+    </w:lvl>
+    <w:lvl w:ilvl="4" w:tplc="04090019" w:tentative="1">
+      <w:start w:val="1"/>
+      <w:numFmt w:val="lowerLetter"/>
+      <w:lvlText w:val="%5."/>
+      <w:lvlJc w:val="left"/>
+      <w:pPr>
+        <w:ind w:left="3600" w:hanging="360"/>
+      </w:pPr>
+    </w:lvl>
+    <w:lvl w:ilvl="5" w:tplc="0409001B" w:tentative="1">
+      <w:start w:val="1"/>
+      <w:numFmt w:val="lowerRoman"/>
+      <w:lvlText w:val="%6."/>
+      <w:lvlJc w:val="right"/>
+      <w:pPr>
+        <w:ind w:left="4320" w:hanging="180"/>
+      </w:pPr>
+    </w:lvl>
+    <w:lvl w:ilvl="6" w:tplc="0409000F" w:tentative="1">
+      <w:start w:val="1"/>
+      <w:numFmt w:val="decimal"/>
+      <w:lvlText w:val="%7."/>
+      <w:lvlJc w:val="left"/>
+      <w:pPr>
+        <w:ind w:left="5040" w:hanging="360"/>
+      </w:pPr>
+    </w:lvl>
+    <w:lvl w:ilvl="7" w:tplc="04090019" w:tentative="1">
+      <w:start w:val="1"/>
+      <w:numFmt w:val="lowerLetter"/>
+      <w:lvlText w:val="%8."/>
+      <w:lvlJc w:val="left"/>
+      <w:pPr>
+        <w:ind w:left="5760" w:hanging="360"/>
+      </w:pPr>
+    </w:lvl>
+    <w:lvl w:ilvl="8" w:tplc="0409001B" w:tentative="1">
+      <w:start w:val="1"/>
+      <w:numFmt w:val="lowerRoman"/>
+      <w:lvlText w:val="%9."/>
+      <w:lvlJc w:val="right"/>
+      <w:pPr>
+        <w:ind w:left="6480" w:hanging="180"/>
+      </w:pPr>
+    </w:lvl>
+  </w:abstractNum>
+  <w:abstractNum w:abstractNumId="5" w15:restartNumberingAfterBreak="0">
     <w:nsid w:val="175E359C"/>
     <w:multiLevelType w:val="hybridMultilevel"/>
     <w:tmpl w:val="BBEAB02C"/>
@@ -2328,7 +3546,7 @@
       </w:rPr>
     </w:lvl>
   </w:abstractNum>
-  <w:abstractNum w:abstractNumId="4">
+  <w:abstractNum w:abstractNumId="6" w15:restartNumberingAfterBreak="0">
     <w:nsid w:val="17F13246"/>
     <w:multiLevelType w:val="hybridMultilevel"/>
     <w:tmpl w:val="EC96BA92"/>
@@ -2441,7 +3659,7 @@
       </w:rPr>
     </w:lvl>
   </w:abstractNum>
-  <w:abstractNum w:abstractNumId="5">
+  <w:abstractNum w:abstractNumId="7" w15:restartNumberingAfterBreak="0">
     <w:nsid w:val="1E8F18C9"/>
     <w:multiLevelType w:val="hybridMultilevel"/>
     <w:tmpl w:val="0644BB06"/>
@@ -2554,7 +3772,7 @@
       </w:rPr>
     </w:lvl>
   </w:abstractNum>
-  <w:abstractNum w:abstractNumId="6">
+  <w:abstractNum w:abstractNumId="8" w15:restartNumberingAfterBreak="0">
     <w:nsid w:val="325C3D52"/>
     <w:multiLevelType w:val="multilevel"/>
     <w:tmpl w:val="0409001F"/>
@@ -2640,7 +3858,7 @@
       </w:pPr>
     </w:lvl>
   </w:abstractNum>
-  <w:abstractNum w:abstractNumId="7">
+  <w:abstractNum w:abstractNumId="9" w15:restartNumberingAfterBreak="0">
     <w:nsid w:val="3BAE5071"/>
     <w:multiLevelType w:val="multilevel"/>
     <w:tmpl w:val="A4A85488"/>
@@ -2753,7 +3971,7 @@
       </w:rPr>
     </w:lvl>
   </w:abstractNum>
-  <w:abstractNum w:abstractNumId="8">
+  <w:abstractNum w:abstractNumId="10" w15:restartNumberingAfterBreak="0">
     <w:nsid w:val="3E962F8C"/>
     <w:multiLevelType w:val="hybridMultilevel"/>
     <w:tmpl w:val="F16A2182"/>
@@ -2865,7 +4083,7 @@
       </w:rPr>
     </w:lvl>
   </w:abstractNum>
-  <w:abstractNum w:abstractNumId="9">
+  <w:abstractNum w:abstractNumId="11" w15:restartNumberingAfterBreak="0">
     <w:nsid w:val="48B80761"/>
     <w:multiLevelType w:val="multilevel"/>
     <w:tmpl w:val="6E2AD59A"/>
@@ -2978,7 +4196,120 @@
       </w:rPr>
     </w:lvl>
   </w:abstractNum>
-  <w:abstractNum w:abstractNumId="10">
+  <w:abstractNum w:abstractNumId="12" w15:restartNumberingAfterBreak="0">
+    <w:nsid w:val="4F250521"/>
+    <w:multiLevelType w:val="multilevel"/>
+    <w:tmpl w:val="FFA01FEA"/>
+    <w:lvl w:ilvl="0">
+      <w:start w:val="2"/>
+      <w:numFmt w:val="decimal"/>
+      <w:lvlText w:val="%1"/>
+      <w:lvlJc w:val="left"/>
+      <w:pPr>
+        <w:ind w:left="360" w:hanging="360"/>
+      </w:pPr>
+      <w:rPr>
+        <w:rFonts w:hint="default"/>
+      </w:rPr>
+    </w:lvl>
+    <w:lvl w:ilvl="1">
+      <w:start w:val="1"/>
+      <w:numFmt w:val="decimal"/>
+      <w:lvlText w:val="%1.%2"/>
+      <w:lvlJc w:val="left"/>
+      <w:pPr>
+        <w:ind w:left="360" w:hanging="360"/>
+      </w:pPr>
+      <w:rPr>
+        <w:rFonts w:hint="default"/>
+      </w:rPr>
+    </w:lvl>
+    <w:lvl w:ilvl="2">
+      <w:start w:val="1"/>
+      <w:numFmt w:val="decimal"/>
+      <w:lvlText w:val="%1.%2.%3"/>
+      <w:lvlJc w:val="left"/>
+      <w:pPr>
+        <w:ind w:left="720" w:hanging="720"/>
+      </w:pPr>
+      <w:rPr>
+        <w:rFonts w:hint="default"/>
+      </w:rPr>
+    </w:lvl>
+    <w:lvl w:ilvl="3">
+      <w:start w:val="1"/>
+      <w:numFmt w:val="decimal"/>
+      <w:lvlText w:val="%1.%2.%3.%4"/>
+      <w:lvlJc w:val="left"/>
+      <w:pPr>
+        <w:ind w:left="720" w:hanging="720"/>
+      </w:pPr>
+      <w:rPr>
+        <w:rFonts w:hint="default"/>
+      </w:rPr>
+    </w:lvl>
+    <w:lvl w:ilvl="4">
+      <w:start w:val="1"/>
+      <w:numFmt w:val="decimal"/>
+      <w:lvlText w:val="%1.%2.%3.%4.%5"/>
+      <w:lvlJc w:val="left"/>
+      <w:pPr>
+        <w:ind w:left="1080" w:hanging="1080"/>
+      </w:pPr>
+      <w:rPr>
+        <w:rFonts w:hint="default"/>
+      </w:rPr>
+    </w:lvl>
+    <w:lvl w:ilvl="5">
+      <w:start w:val="1"/>
+      <w:numFmt w:val="decimal"/>
+      <w:lvlText w:val="%1.%2.%3.%4.%5.%6"/>
+      <w:lvlJc w:val="left"/>
+      <w:pPr>
+        <w:ind w:left="1080" w:hanging="1080"/>
+      </w:pPr>
+      <w:rPr>
+        <w:rFonts w:hint="default"/>
+      </w:rPr>
+    </w:lvl>
+    <w:lvl w:ilvl="6">
+      <w:start w:val="1"/>
+      <w:numFmt w:val="decimal"/>
+      <w:lvlText w:val="%1.%2.%3.%4.%5.%6.%7"/>
+      <w:lvlJc w:val="left"/>
+      <w:pPr>
+        <w:ind w:left="1440" w:hanging="1440"/>
+      </w:pPr>
+      <w:rPr>
+        <w:rFonts w:hint="default"/>
+      </w:rPr>
+    </w:lvl>
+    <w:lvl w:ilvl="7">
+      <w:start w:val="1"/>
+      <w:numFmt w:val="decimal"/>
+      <w:lvlText w:val="%1.%2.%3.%4.%5.%6.%7.%8"/>
+      <w:lvlJc w:val="left"/>
+      <w:pPr>
+        <w:ind w:left="1440" w:hanging="1440"/>
+      </w:pPr>
+      <w:rPr>
+        <w:rFonts w:hint="default"/>
+      </w:rPr>
+    </w:lvl>
+    <w:lvl w:ilvl="8">
+      <w:start w:val="1"/>
+      <w:numFmt w:val="decimal"/>
+      <w:lvlText w:val="%1.%2.%3.%4.%5.%6.%7.%8.%9"/>
+      <w:lvlJc w:val="left"/>
+      <w:pPr>
+        <w:ind w:left="1800" w:hanging="1800"/>
+      </w:pPr>
+      <w:rPr>
+        <w:rFonts w:hint="default"/>
+      </w:rPr>
+    </w:lvl>
+  </w:abstractNum>
+  <w:abstractNum w:abstractNumId="13" w15:restartNumberingAfterBreak="0">
     <w:nsid w:val="53006165"/>
     <w:multiLevelType w:val="hybridMultilevel"/>
     <w:tmpl w:val="7AB4C30C"/>
@@ -3064,7 +4395,7 @@
       </w:pPr>
     </w:lvl>
   </w:abstractNum>
-  <w:abstractNum w:abstractNumId="11">
+  <w:abstractNum w:abstractNumId="14" w15:restartNumberingAfterBreak="0">
     <w:nsid w:val="53C15FCF"/>
     <w:multiLevelType w:val="hybridMultilevel"/>
     <w:tmpl w:val="B54A7354"/>
@@ -3150,7 +4481,7 @@
       </w:pPr>
     </w:lvl>
   </w:abstractNum>
-  <w:abstractNum w:abstractNumId="12">
+  <w:abstractNum w:abstractNumId="15" w15:restartNumberingAfterBreak="0">
     <w:nsid w:val="598E7595"/>
     <w:multiLevelType w:val="hybridMultilevel"/>
     <w:tmpl w:val="3768F2AE"/>
@@ -3263,7 +4594,7 @@
       </w:rPr>
     </w:lvl>
   </w:abstractNum>
-  <w:abstractNum w:abstractNumId="13">
+  <w:abstractNum w:abstractNumId="16" w15:restartNumberingAfterBreak="0">
     <w:nsid w:val="5A7637A8"/>
     <w:multiLevelType w:val="hybridMultilevel"/>
     <w:tmpl w:val="DE38B268"/>
@@ -3376,7 +4707,7 @@
       </w:rPr>
     </w:lvl>
   </w:abstractNum>
-  <w:abstractNum w:abstractNumId="14">
+  <w:abstractNum w:abstractNumId="17" w15:restartNumberingAfterBreak="0">
     <w:nsid w:val="5DF2612A"/>
     <w:multiLevelType w:val="hybridMultilevel"/>
     <w:tmpl w:val="1DCEB9AE"/>
@@ -3489,7 +4820,7 @@
       </w:rPr>
     </w:lvl>
   </w:abstractNum>
-  <w:abstractNum w:abstractNumId="15">
+  <w:abstractNum w:abstractNumId="18" w15:restartNumberingAfterBreak="0">
     <w:nsid w:val="690A039B"/>
     <w:multiLevelType w:val="hybridMultilevel"/>
     <w:tmpl w:val="25049054"/>
@@ -3630,7 +4961,120 @@
       </w:rPr>
     </w:lvl>
   </w:abstractNum>
-  <w:abstractNum w:abstractNumId="16">
+  <w:abstractNum w:abstractNumId="19" w15:restartNumberingAfterBreak="0">
+    <w:nsid w:val="6D286BEA"/>
+    <w:multiLevelType w:val="multilevel"/>
+    <w:tmpl w:val="97E6C2FC"/>
+    <w:lvl w:ilvl="0">
+      <w:start w:val="2"/>
+      <w:numFmt w:val="decimal"/>
+      <w:lvlText w:val="%1."/>
+      <w:lvlJc w:val="left"/>
+      <w:pPr>
+        <w:ind w:left="360" w:hanging="360"/>
+      </w:pPr>
+      <w:rPr>
+        <w:rFonts w:hint="default"/>
+      </w:rPr>
+    </w:lvl>
+    <w:lvl w:ilvl="1">
+      <w:start w:val="1"/>
+      <w:numFmt w:val="decimal"/>
+      <w:lvlText w:val="%1.%2."/>
+      <w:lvlJc w:val="left"/>
+      <w:pPr>
+        <w:ind w:left="1440" w:hanging="360"/>
+      </w:pPr>
+      <w:rPr>
+        <w:rFonts w:hint="default"/>
+      </w:rPr>
+    </w:lvl>
+    <w:lvl w:ilvl="2">
+      <w:start w:val="1"/>
+      <w:numFmt w:val="decimal"/>
+      <w:lvlText w:val="%1.%2.%3."/>
+      <w:lvlJc w:val="left"/>
+      <w:pPr>
+        <w:ind w:left="2880" w:hanging="720"/>
+      </w:pPr>
+      <w:rPr>
+        <w:rFonts w:hint="default"/>
+      </w:rPr>
+    </w:lvl>
+    <w:lvl w:ilvl="3">
+      <w:start w:val="1"/>
+      <w:numFmt w:val="decimal"/>
+      <w:lvlText w:val="%1.%2.%3.%4."/>
+      <w:lvlJc w:val="left"/>
+      <w:pPr>
+        <w:ind w:left="3960" w:hanging="720"/>
+      </w:pPr>
+      <w:rPr>
+        <w:rFonts w:hint="default"/>
+      </w:rPr>
+    </w:lvl>
+    <w:lvl w:ilvl="4">
+      <w:start w:val="1"/>
+      <w:numFmt w:val="decimal"/>
+      <w:lvlText w:val="%1.%2.%3.%4.%5."/>
+      <w:lvlJc w:val="left"/>
+      <w:pPr>
+        <w:ind w:left="5400" w:hanging="1080"/>
+      </w:pPr>
+      <w:rPr>
+        <w:rFonts w:hint="default"/>
+      </w:rPr>
+    </w:lvl>
+    <w:lvl w:ilvl="5">
+      <w:start w:val="1"/>
+      <w:numFmt w:val="decimal"/>
+      <w:lvlText w:val="%1.%2.%3.%4.%5.%6."/>
+      <w:lvlJc w:val="left"/>
+      <w:pPr>
+        <w:ind w:left="6480" w:hanging="1080"/>
+      </w:pPr>
+      <w:rPr>
+        <w:rFonts w:hint="default"/>
+      </w:rPr>
+    </w:lvl>
+    <w:lvl w:ilvl="6">
+      <w:start w:val="1"/>
+      <w:numFmt w:val="decimal"/>
+      <w:lvlText w:val="%1.%2.%3.%4.%5.%6.%7."/>
+      <w:lvlJc w:val="left"/>
+      <w:pPr>
+        <w:ind w:left="7920" w:hanging="1440"/>
+      </w:pPr>
+      <w:rPr>
+        <w:rFonts w:hint="default"/>
+      </w:rPr>
+    </w:lvl>
+    <w:lvl w:ilvl="7">
+      <w:start w:val="1"/>
+      <w:numFmt w:val="decimal"/>
+      <w:lvlText w:val="%1.%2.%3.%4.%5.%6.%7.%8."/>
+      <w:lvlJc w:val="left"/>
+      <w:pPr>
+        <w:ind w:left="9000" w:hanging="1440"/>
+      </w:pPr>
+      <w:rPr>
+        <w:rFonts w:hint="default"/>
+      </w:rPr>
+    </w:lvl>
+    <w:lvl w:ilvl="8">
+      <w:start w:val="1"/>
+      <w:numFmt w:val="decimal"/>
+      <w:lvlText w:val="%1.%2.%3.%4.%5.%6.%7.%8.%9."/>
+      <w:lvlJc w:val="left"/>
+      <w:pPr>
+        <w:ind w:left="10440" w:hanging="1800"/>
+      </w:pPr>
+      <w:rPr>
+        <w:rFonts w:hint="default"/>
+      </w:rPr>
+    </w:lvl>
+  </w:abstractNum>
+  <w:abstractNum w:abstractNumId="20" w15:restartNumberingAfterBreak="0">
     <w:nsid w:val="75D77D4B"/>
     <w:multiLevelType w:val="multilevel"/>
     <w:tmpl w:val="0409001F"/>
@@ -3717,61 +5161,73 @@
     </w:lvl>
   </w:abstractNum>
   <w:num w:numId="1">
+    <w:abstractNumId w:val="13"/>
+  </w:num>
+  <w:num w:numId="2">
+    <w:abstractNumId w:val="3"/>
+  </w:num>
+  <w:num w:numId="3">
+    <w:abstractNumId w:val="6"/>
+  </w:num>
+  <w:num w:numId="4">
+    <w:abstractNumId w:val="7"/>
+  </w:num>
+  <w:num w:numId="5">
+    <w:abstractNumId w:val="20"/>
+  </w:num>
+  <w:num w:numId="6">
+    <w:abstractNumId w:val="9"/>
+  </w:num>
+  <w:num w:numId="7">
+    <w:abstractNumId w:val="2"/>
+  </w:num>
+  <w:num w:numId="8">
+    <w:abstractNumId w:val="5"/>
+  </w:num>
+  <w:num w:numId="9">
+    <w:abstractNumId w:val="15"/>
+  </w:num>
+  <w:num w:numId="10">
     <w:abstractNumId w:val="10"/>
   </w:num>
-  <w:num w:numId="2">
-    <w:abstractNumId w:val="2"/>
-  </w:num>
-  <w:num w:numId="3">
-    <w:abstractNumId w:val="4"/>
-  </w:num>
-  <w:num w:numId="4">
-    <w:abstractNumId w:val="5"/>
-  </w:num>
-  <w:num w:numId="5">
+  <w:num w:numId="11">
     <w:abstractNumId w:val="16"/>
   </w:num>
-  <w:num w:numId="6">
-    <w:abstractNumId w:val="7"/>
-  </w:num>
-  <w:num w:numId="7">
-    <w:abstractNumId w:val="1"/>
-  </w:num>
-  <w:num w:numId="8">
-    <w:abstractNumId w:val="3"/>
-  </w:num>
-  <w:num w:numId="9">
-    <w:abstractNumId w:val="12"/>
-  </w:num>
-  <w:num w:numId="10">
-    <w:abstractNumId w:val="8"/>
-  </w:num>
-  <w:num w:numId="11">
-    <w:abstractNumId w:val="13"/>
-  </w:num>
   <w:num w:numId="12">
-    <w:abstractNumId w:val="14"/>
+    <w:abstractNumId w:val="17"/>
   </w:num>
   <w:num w:numId="13">
-    <w:abstractNumId w:val="15"/>
+    <w:abstractNumId w:val="18"/>
   </w:num>
   <w:num w:numId="14">
-    <w:abstractNumId w:val="11"/>
+    <w:abstractNumId w:val="14"/>
   </w:num>
   <w:num w:numId="15">
     <w:abstractNumId w:val="0"/>
   </w:num>
   <w:num w:numId="16">
-    <w:abstractNumId w:val="6"/>
+    <w:abstractNumId w:val="8"/>
   </w:num>
   <w:num w:numId="17">
-    <w:abstractNumId w:val="9"/>
+    <w:abstractNumId w:val="11"/>
+  </w:num>
+  <w:num w:numId="18">
+    <w:abstractNumId w:val="4"/>
+  </w:num>
+  <w:num w:numId="19">
+    <w:abstractNumId w:val="19"/>
+  </w:num>
+  <w:num w:numId="20">
+    <w:abstractNumId w:val="12"/>
+  </w:num>
+  <w:num w:numId="21">
+    <w:abstractNumId w:val="1"/>
   </w:num>
 </w:numbering>
 </file>
 
 <file path=word/styles.xml><?xml version="1.0" encoding="utf-8"?>
-<w:styles xmlns:r="http://schemas.openxmlformats.org/officeDocument/2006/relationships" xmlns:w="http://schemas.openxmlformats.org/wordprocessingml/2006/main">
+<w:styles xmlns:mc="http://schemas.openxmlformats.org/markup-compatibility/2006" xmlns:r="http://schemas.openxmlformats.org/officeDocument/2006/relationships" xmlns:w="http://schemas.openxmlformats.org/wordprocessingml/2006/main" xmlns:w14="http://schemas.microsoft.com/office/word/2010/wordml" xmlns:w15="http://schemas.microsoft.com/office/word/2012/wordml" mc:Ignorable="w14 w15">
   <w:docDefaults>
     <w:rPrDefault>
       <w:rPr>
@@ -3787,144 +5243,378 @@
       </w:pPr>
     </w:pPrDefault>
   </w:docDefaults>
-  <w:latentStyles w:defLockedState="0" w:defUIPriority="99" w:defSemiHidden="1" w:defUnhideWhenUsed="1" w:defQFormat="0" w:count="267">
-    <w:lsdException w:name="Normal" w:semiHidden="0" w:uiPriority="0" w:unhideWhenUsed="0" w:qFormat="1"/>
-    <w:lsdException w:name="heading 1" w:semiHidden="0" w:uiPriority="9" w:unhideWhenUsed="0" w:qFormat="1"/>
-    <w:lsdException w:name="heading 2" w:uiPriority="9" w:qFormat="1"/>
-    <w:lsdException w:name="heading 3" w:uiPriority="9" w:qFormat="1"/>
-    <w:lsdException w:name="heading 4" w:uiPriority="9" w:qFormat="1"/>
-    <w:lsdException w:name="heading 5" w:uiPriority="9" w:qFormat="1"/>
-    <w:lsdException w:name="heading 6" w:uiPriority="9" w:qFormat="1"/>
-    <w:lsdException w:name="heading 7" w:uiPriority="9" w:qFormat="1"/>
-    <w:lsdException w:name="heading 8" w:uiPriority="9" w:qFormat="1"/>
-    <w:lsdException w:name="heading 9" w:uiPriority="9" w:qFormat="1"/>
-    <w:lsdException w:name="toc 1" w:uiPriority="39"/>
-    <w:lsdException w:name="toc 2" w:uiPriority="39"/>
-    <w:lsdException w:name="toc 3" w:uiPriority="39"/>
-    <w:lsdException w:name="toc 4" w:uiPriority="39"/>
-    <w:lsdException w:name="toc 5" w:uiPriority="39"/>
-    <w:lsdException w:name="toc 6" w:uiPriority="39"/>
-    <w:lsdException w:name="toc 7" w:uiPriority="39"/>
-    <w:lsdException w:name="toc 8" w:uiPriority="39"/>
-    <w:lsdException w:name="toc 9" w:uiPriority="39"/>
-    <w:lsdException w:name="caption" w:uiPriority="35" w:qFormat="1"/>
-    <w:lsdException w:name="Title" w:semiHidden="0" w:uiPriority="10" w:unhideWhenUsed="0" w:qFormat="1"/>
-    <w:lsdException w:name="Default Paragraph Font" w:uiPriority="1"/>
-    <w:lsdException w:name="Subtitle" w:semiHidden="0" w:uiPriority="11" w:unhideWhenUsed="0" w:qFormat="1"/>
-    <w:lsdException w:name="Strong" w:semiHidden="0" w:uiPriority="22" w:unhideWhenUsed="0" w:qFormat="1"/>
-    <w:lsdException w:name="Emphasis" w:semiHidden="0" w:uiPriority="20" w:unhideWhenUsed="0" w:qFormat="1"/>
-    <w:lsdException w:name="Table Grid" w:semiHidden="0" w:uiPriority="59" w:unhideWhenUsed="0"/>
-    <w:lsdException w:name="Placeholder Text" w:unhideWhenUsed="0"/>
-    <w:lsdException w:name="No Spacing" w:semiHidden="0" w:uiPriority="1" w:unhideWhenUsed="0" w:qFormat="1"/>
-    <w:lsdException w:name="Light Shading" w:semiHidden="0" w:uiPriority="60" w:unhideWhenUsed="0"/>
-    <w:lsdException w:name="Light List" w:semiHidden="0" w:uiPriority="61" w:unhideWhenUsed="0"/>
-    <w:lsdException w:name="Light Grid" w:semiHidden="0" w:uiPriority="62" w:unhideWhenUsed="0"/>
-    <w:lsdException w:name="Medium Shading 1" w:semiHidden="0" w:uiPriority="63" w:unhideWhenUsed="0"/>
-    <w:lsdException w:name="Medium Shading 2" w:semiHidden="0" w:uiPriority="64" w:unhideWhenUsed="0"/>
-    <w:lsdException w:name="Medium List 1" w:semiHidden="0" w:uiPriority="65" w:unhideWhenUsed="0"/>
-    <w:lsdException w:name="Medium List 2" w:semiHidden="0" w:uiPriority="66" w:unhideWhenUsed="0"/>
-    <w:lsdException w:name="Medium Grid 1" w:semiHidden="0" w:uiPriority="67" w:unhideWhenUsed="0"/>
-    <w:lsdException w:name="Medium Grid 2" w:semiHidden="0" w:uiPriority="68" w:unhideWhenUsed="0"/>
-    <w:lsdException w:name="Medium Grid 3" w:semiHidden="0" w:uiPriority="69" w:unhideWhenUsed="0"/>
-    <w:lsdException w:name="Dark List" w:semiHidden="0" w:uiPriority="70" w:unhideWhenUsed="0"/>
-    <w:lsdException w:name="Colorful Shading" w:semiHidden="0" w:uiPriority="71" w:unhideWhenUsed="0"/>
-    <w:lsdException w:name="Colorful List" w:semiHidden="0" w:uiPriority="72" w:unhideWhenUsed="0"/>
-    <w:lsdException w:name="Colorful Grid" w:semiHidden="0" w:uiPriority="73" w:unhideWhenUsed="0"/>
-    <w:lsdException w:name="Light Shading Accent 1" w:semiHidden="0" w:uiPriority="60" w:unhideWhenUsed="0"/>
-    <w:lsdException w:name="Light List Accent 1" w:semiHidden="0" w:uiPriority="61" w:unhideWhenUsed="0"/>
-    <w:lsdException w:name="Light Grid Accent 1" w:semiHidden="0" w:uiPriority="62" w:unhideWhenUsed="0"/>
-    <w:lsdException w:name="Medium Shading 1 Accent 1" w:semiHidden="0" w:uiPriority="63" w:unhideWhenUsed="0"/>
-    <w:lsdException w:name="Medium Shading 2 Accent 1" w:semiHidden="0" w:uiPriority="64" w:unhideWhenUsed="0"/>
-    <w:lsdException w:name="Medium List 1 Accent 1" w:semiHidden="0" w:uiPriority="65" w:unhideWhenUsed="0"/>
-    <w:lsdException w:name="Revision" w:unhideWhenUsed="0"/>
-    <w:lsdException w:name="List Paragraph" w:semiHidden="0" w:uiPriority="34" w:unhideWhenUsed="0" w:qFormat="1"/>
-    <w:lsdException w:name="Quote" w:semiHidden="0" w:uiPriority="29" w:unhideWhenUsed="0" w:qFormat="1"/>
-    <w:lsdException w:name="Intense Quote" w:semiHidden="0" w:uiPriority="30" w:unhideWhenUsed="0" w:qFormat="1"/>
-    <w:lsdException w:name="Medium List 2 Accent 1" w:semiHidden="0" w:uiPriority="66" w:unhideWhenUsed="0"/>
-    <w:lsdException w:name="Medium Grid 1 Accent 1" w:semiHidden="0" w:uiPriority="67" w:unhideWhenUsed="0"/>
-    <w:lsdException w:name="Medium Grid 2 Accent 1" w:semiHidden="0" w:uiPriority="68" w:unhideWhenUsed="0"/>
-    <w:lsdException w:name="Medium Grid 3 Accent 1" w:semiHidden="0" w:uiPriority="69" w:unhideWhenUsed="0"/>
-    <w:lsdException w:name="Dark List Accent 1" w:semiHidden="0" w:uiPriority="70" w:unhideWhenUsed="0"/>
-    <w:lsdException w:name="Colorful Shading Accent 1" w:semiHidden="0" w:uiPriority="71" w:unhideWhenUsed="0"/>
-    <w:lsdException w:name="Colorful List Accent 1" w:semiHidden="0" w:uiPriority="72" w:unhideWhenUsed="0"/>
-    <w:lsdException w:name="Colorful Grid Accent 1" w:semiHidden="0" w:uiPriority="73" w:unhideWhenUsed="0"/>
-    <w:lsdException w:name="Light Shading Accent 2" w:semiHidden="0" w:uiPriority="60" w:unhideWhenUsed="0"/>
-    <w:lsdException w:name="Light List Accent 2" w:semiHidden="0" w:uiPriority="61" w:unhideWhenUsed="0"/>
-    <w:lsdException w:name="Light Grid Accent 2" w:semiHidden="0" w:uiPriority="62" w:unhideWhenUsed="0"/>
-    <w:lsdException w:name="Medium Shading 1 Accent 2" w:semiHidden="0" w:uiPriority="63" w:unhideWhenUsed="0"/>
-    <w:lsdException w:name="Medium Shading 2 Accent 2" w:semiHidden="0" w:uiPriority="64" w:unhideWhenUsed="0"/>
-    <w:lsdException w:name="Medium List 1 Accent 2" w:semiHidden="0" w:uiPriority="65" w:unhideWhenUsed="0"/>
-    <w:lsdException w:name="Medium List 2 Accent 2" w:semiHidden="0" w:uiPriority="66" w:unhideWhenUsed="0"/>
-    <w:lsdException w:name="Medium Grid 1 Accent 2" w:semiHidden="0" w:uiPriority="67" w:unhideWhenUsed="0"/>
-    <w:lsdException w:name="Medium Grid 2 Accent 2" w:semiHidden="0" w:uiPriority="68" w:unhideWhenUsed="0"/>
-    <w:lsdException w:name="Medium Grid 3 Accent 2" w:semiHidden="0" w:uiPriority="69" w:unhideWhenUsed="0"/>
-    <w:lsdException w:name="Dark List Accent 2" w:semiHidden="0" w:uiPriority="70" w:unhideWhenUsed="0"/>
-    <w:lsdException w:name="Colorful Shading Accent 2" w:semiHidden="0" w:uiPriority="71" w:unhideWhenUsed="0"/>
-    <w:lsdException w:name="Colorful List Accent 2" w:semiHidden="0" w:uiPriority="72" w:unhideWhenUsed="0"/>
-    <w:lsdException w:name="Colorful Grid Accent 2" w:semiHidden="0" w:uiPriority="73" w:unhideWhenUsed="0"/>
-    <w:lsdException w:name="Light Shading Accent 3" w:semiHidden="0" w:uiPriority="60" w:unhideWhenUsed="0"/>
-    <w:lsdException w:name="Light List Accent 3" w:semiHidden="0" w:uiPriority="61" w:unhideWhenUsed="0"/>
-    <w:lsdException w:name="Light Grid Accent 3" w:semiHidden="0" w:uiPriority="62" w:unhideWhenUsed="0"/>
-    <w:lsdException w:name="Medium Shading 1 Accent 3" w:semiHidden="0" w:uiPriority="63" w:unhideWhenUsed="0"/>
-    <w:lsdException w:name="Medium Shading 2 Accent 3" w:semiHidden="0" w:uiPriority="64" w:unhideWhenUsed="0"/>
-    <w:lsdException w:name="Medium List 1 Accent 3" w:semiHidden="0" w:uiPriority="65" w:unhideWhenUsed="0"/>
-    <w:lsdException w:name="Medium List 2 Accent 3" w:semiHidden="0" w:uiPriority="66" w:unhideWhenUsed="0"/>
-    <w:lsdException w:name="Medium Grid 1 Accent 3" w:semiHidden="0" w:uiPriority="67" w:unhideWhenUsed="0"/>
-    <w:lsdException w:name="Medium Grid 2 Accent 3" w:semiHidden="0" w:uiPriority="68" w:unhideWhenUsed="0"/>
-    <w:lsdException w:name="Medium Grid 3 Accent 3" w:semiHidden="0" w:uiPriority="69" w:unhideWhenUsed="0"/>
-    <w:lsdException w:name="Dark List Accent 3" w:semiHidden="0" w:uiPriority="70" w:unhideWhenUsed="0"/>
-    <w:lsdException w:name="Colorful Shading Accent 3" w:semiHidden="0" w:uiPriority="71" w:unhideWhenUsed="0"/>
-    <w:lsdException w:name="Colorful List Accent 3" w:semiHidden="0" w:uiPriority="72" w:unhideWhenUsed="0"/>
-    <w:lsdException w:name="Colorful Grid Accent 3" w:semiHidden="0" w:uiPriority="73" w:unhideWhenUsed="0"/>
-    <w:lsdException w:name="Light Shading Accent 4" w:semiHidden="0" w:uiPriority="60" w:unhideWhenUsed="0"/>
-    <w:lsdException w:name="Light List Accent 4" w:semiHidden="0" w:uiPriority="61" w:unhideWhenUsed="0"/>
-    <w:lsdException w:name="Light Grid Accent 4" w:semiHidden="0" w:uiPriority="62" w:unhideWhenUsed="0"/>
-    <w:lsdException w:name="Medium Shading 1 Accent 4" w:semiHidden="0" w:uiPriority="63" w:unhideWhenUsed="0"/>
-    <w:lsdException w:name="Medium Shading 2 Accent 4" w:semiHidden="0" w:uiPriority="64" w:unhideWhenUsed="0"/>
-    <w:lsdException w:name="Medium List 1 Accent 4" w:semiHidden="0" w:uiPriority="65" w:unhideWhenUsed="0"/>
-    <w:lsdException w:name="Medium List 2 Accent 4" w:semiHidden="0" w:uiPriority="66" w:unhideWhenUsed="0"/>
-    <w:lsdException w:name="Medium Grid 1 Accent 4" w:semiHidden="0" w:uiPriority="67" w:unhideWhenUsed="0"/>
-    <w:lsdException w:name="Medium Grid 2 Accent 4" w:semiHidden="0" w:uiPriority="68" w:unhideWhenUsed="0"/>
-    <w:lsdException w:name="Medium Grid 3 Accent 4" w:semiHidden="0" w:uiPriority="69" w:unhideWhenUsed="0"/>
-    <w:lsdException w:name="Dark List Accent 4" w:semiHidden="0" w:uiPriority="70" w:unhideWhenUsed="0"/>
-    <w:lsdException w:name="Colorful Shading Accent 4" w:semiHidden="0" w:uiPriority="71" w:unhideWhenUsed="0"/>
-    <w:lsdException w:name="Colorful List Accent 4" w:semiHidden="0" w:uiPriority="72" w:unhideWhenUsed="0"/>
-    <w:lsdException w:name="Colorful Grid Accent 4" w:semiHidden="0" w:uiPriority="73" w:unhideWhenUsed="0"/>
-    <w:lsdException w:name="Light Shading Accent 5" w:semiHidden="0" w:uiPriority="60" w:unhideWhenUsed="0"/>
-    <w:lsdException w:name="Light List Accent 5" w:semiHidden="0" w:uiPriority="61" w:unhideWhenUsed="0"/>
-    <w:lsdException w:name="Light Grid Accent 5" w:semiHidden="0" w:uiPriority="62" w:unhideWhenUsed="0"/>
-    <w:lsdException w:name="Medium Shading 1 Accent 5" w:semiHidden="0" w:uiPriority="63" w:unhideWhenUsed="0"/>
-    <w:lsdException w:name="Medium Shading 2 Accent 5" w:semiHidden="0" w:uiPriority="64" w:unhideWhenUsed="0"/>
-    <w:lsdException w:name="Medium List 1 Accent 5" w:semiHidden="0" w:uiPriority="65" w:unhideWhenUsed="0"/>
-    <w:lsdException w:name="Medium List 2 Accent 5" w:semiHidden="0" w:uiPriority="66" w:unhideWhenUsed="0"/>
-    <w:lsdException w:name="Medium Grid 1 Accent 5" w:semiHidden="0" w:uiPriority="67" w:unhideWhenUsed="0"/>
-    <w:lsdException w:name="Medium Grid 2 Accent 5" w:semiHidden="0" w:uiPriority="68" w:unhideWhenUsed="0"/>
-    <w:lsdException w:name="Medium Grid 3 Accent 5" w:semiHidden="0" w:uiPriority="69" w:unhideWhenUsed="0"/>
-    <w:lsdException w:name="Dark List Accent 5" w:semiHidden="0" w:uiPriority="70" w:unhideWhenUsed="0"/>
-    <w:lsdException w:name="Colorful Shading Accent 5" w:semiHidden="0" w:uiPriority="71" w:unhideWhenUsed="0"/>
-    <w:lsdException w:name="Colorful List Accent 5" w:semiHidden="0" w:uiPriority="72" w:unhideWhenUsed="0"/>
-    <w:lsdException w:name="Colorful Grid Accent 5" w:semiHidden="0" w:uiPriority="73" w:unhideWhenUsed="0"/>
-    <w:lsdException w:name="Light Shading Accent 6" w:semiHidden="0" w:uiPriority="60" w:unhideWhenUsed="0"/>
-    <w:lsdException w:name="Light List Accent 6" w:semiHidden="0" w:uiPriority="61" w:unhideWhenUsed="0"/>
-    <w:lsdException w:name="Light Grid Accent 6" w:semiHidden="0" w:uiPriority="62" w:unhideWhenUsed="0"/>
-    <w:lsdException w:name="Medium Shading 1 Accent 6" w:semiHidden="0" w:uiPriority="63" w:unhideWhenUsed="0"/>
-    <w:lsdException w:name="Medium Shading 2 Accent 6" w:semiHidden="0" w:uiPriority="64" w:unhideWhenUsed="0"/>
-    <w:lsdException w:name="Medium List 1 Accent 6" w:semiHidden="0" w:uiPriority="65" w:unhideWhenUsed="0"/>
-    <w:lsdException w:name="Medium List 2 Accent 6" w:semiHidden="0" w:uiPriority="66" w:unhideWhenUsed="0"/>
-    <w:lsdException w:name="Medium Grid 1 Accent 6" w:semiHidden="0" w:uiPriority="67" w:unhideWhenUsed="0"/>
-    <w:lsdException w:name="Medium Grid 2 Accent 6" w:semiHidden="0" w:uiPriority="68" w:unhideWhenUsed="0"/>
-    <w:lsdException w:name="Medium Grid 3 Accent 6" w:semiHidden="0" w:uiPriority="69" w:unhideWhenUsed="0"/>
-    <w:lsdException w:name="Dark List Accent 6" w:semiHidden="0" w:uiPriority="70" w:unhideWhenUsed="0"/>
-    <w:lsdException w:name="Colorful Shading Accent 6" w:semiHidden="0" w:uiPriority="71" w:unhideWhenUsed="0"/>
-    <w:lsdException w:name="Colorful List Accent 6" w:semiHidden="0" w:uiPriority="72" w:unhideWhenUsed="0"/>
-    <w:lsdException w:name="Colorful Grid Accent 6" w:semiHidden="0" w:uiPriority="73" w:unhideWhenUsed="0"/>
-    <w:lsdException w:name="Subtle Emphasis" w:semiHidden="0" w:uiPriority="19" w:unhideWhenUsed="0" w:qFormat="1"/>
-    <w:lsdException w:name="Intense Emphasis" w:semiHidden="0" w:uiPriority="21" w:unhideWhenUsed="0" w:qFormat="1"/>
-    <w:lsdException w:name="Subtle Reference" w:semiHidden="0" w:uiPriority="31" w:unhideWhenUsed="0" w:qFormat="1"/>
-    <w:lsdException w:name="Intense Reference" w:semiHidden="0" w:uiPriority="32" w:unhideWhenUsed="0" w:qFormat="1"/>
-    <w:lsdException w:name="Book Title" w:semiHidden="0" w:uiPriority="33" w:unhideWhenUsed="0" w:qFormat="1"/>
-    <w:lsdException w:name="Bibliography" w:uiPriority="37"/>
-    <w:lsdException w:name="TOC Heading" w:uiPriority="39" w:qFormat="1"/>
+  <w:latentStyles w:defLockedState="0" w:defUIPriority="99" w:defSemiHidden="0" w:defUnhideWhenUsed="0" w:defQFormat="0" w:count="371">
+    <w:lsdException w:name="Normal" w:uiPriority="0" w:qFormat="1"/>
+    <w:lsdException w:name="heading 1" w:uiPriority="9" w:qFormat="1"/>
+    <w:lsdException w:name="heading 2" w:semiHidden="1" w:uiPriority="9" w:unhideWhenUsed="1" w:qFormat="1"/>
+    <w:lsdException w:name="heading 3" w:semiHidden="1" w:uiPriority="9" w:unhideWhenUsed="1" w:qFormat="1"/>
+    <w:lsdException w:name="heading 4" w:semiHidden="1" w:uiPriority="9" w:unhideWhenUsed="1" w:qFormat="1"/>
+    <w:lsdException w:name="heading 5" w:semiHidden="1" w:uiPriority="9" w:unhideWhenUsed="1" w:qFormat="1"/>
+    <w:lsdException w:name="heading 6" w:semiHidden="1" w:uiPriority="9" w:unhideWhenUsed="1" w:qFormat="1"/>
+    <w:lsdException w:name="heading 7" w:semiHidden="1" w:uiPriority="9" w:unhideWhenUsed="1" w:qFormat="1"/>
+    <w:lsdException w:name="heading 8" w:semiHidden="1" w:uiPriority="9" w:unhideWhenUsed="1" w:qFormat="1"/>
+    <w:lsdException w:name="heading 9" w:semiHidden="1" w:uiPriority="9" w:unhideWhenUsed="1" w:qFormat="1"/>
+    <w:lsdException w:name="index 1" w:semiHidden="1" w:unhideWhenUsed="1"/>
+    <w:lsdException w:name="index 2" w:semiHidden="1" w:unhideWhenUsed="1"/>
+    <w:lsdException w:name="index 3" w:semiHidden="1" w:unhideWhenUsed="1"/>
+    <w:lsdException w:name="index 4" w:semiHidden="1" w:unhideWhenUsed="1"/>
+    <w:lsdException w:name="index 5" w:semiHidden="1" w:unhideWhenUsed="1"/>
+    <w:lsdException w:name="index 6" w:semiHidden="1" w:unhideWhenUsed="1"/>
+    <w:lsdException w:name="index 7" w:semiHidden="1" w:unhideWhenUsed="1"/>
+    <w:lsdException w:name="index 8" w:semiHidden="1" w:unhideWhenUsed="1"/>
+    <w:lsdException w:name="index 9" w:semiHidden="1" w:unhideWhenUsed="1"/>
+    <w:lsdException w:name="toc 1" w:semiHidden="1" w:uiPriority="39" w:unhideWhenUsed="1"/>
+    <w:lsdException w:name="toc 2" w:semiHidden="1" w:uiPriority="39" w:unhideWhenUsed="1"/>
+    <w:lsdException w:name="toc 3" w:semiHidden="1" w:uiPriority="39" w:unhideWhenUsed="1"/>
+    <w:lsdException w:name="toc 4" w:semiHidden="1" w:uiPriority="39" w:unhideWhenUsed="1"/>
+    <w:lsdException w:name="toc 5" w:semiHidden="1" w:uiPriority="39" w:unhideWhenUsed="1"/>
+    <w:lsdException w:name="toc 6" w:semiHidden="1" w:uiPriority="39" w:unhideWhenUsed="1"/>
+    <w:lsdException w:name="toc 7" w:semiHidden="1" w:uiPriority="39" w:unhideWhenUsed="1"/>
+    <w:lsdException w:name="toc 8" w:semiHidden="1" w:uiPriority="39" w:unhideWhenUsed="1"/>
+    <w:lsdException w:name="toc 9" w:semiHidden="1" w:uiPriority="39" w:unhideWhenUsed="1"/>
+    <w:lsdException w:name="Normal Indent" w:semiHidden="1" w:unhideWhenUsed="1"/>
+    <w:lsdException w:name="footnote text" w:semiHidden="1" w:unhideWhenUsed="1"/>
+    <w:lsdException w:name="annotation text" w:semiHidden="1" w:unhideWhenUsed="1"/>
+    <w:lsdException w:name="header" w:semiHidden="1" w:unhideWhenUsed="1"/>
+    <w:lsdException w:name="footer" w:semiHidden="1" w:unhideWhenUsed="1"/>
+    <w:lsdException w:name="index heading" w:semiHidden="1" w:unhideWhenUsed="1"/>
+    <w:lsdException w:name="caption" w:semiHidden="1" w:uiPriority="35" w:unhideWhenUsed="1" w:qFormat="1"/>
+    <w:lsdException w:name="table of figures" w:semiHidden="1" w:unhideWhenUsed="1"/>
+    <w:lsdException w:name="envelope address" w:semiHidden="1" w:unhideWhenUsed="1"/>
+    <w:lsdException w:name="envelope return" w:semiHidden="1" w:unhideWhenUsed="1"/>
+    <w:lsdException w:name="footnote reference" w:semiHidden="1" w:unhideWhenUsed="1"/>
+    <w:lsdException w:name="annotation reference" w:semiHidden="1" w:unhideWhenUsed="1"/>
+    <w:lsdException w:name="line number" w:semiHidden="1" w:unhideWhenUsed="1"/>
+    <w:lsdException w:name="page number" w:semiHidden="1" w:unhideWhenUsed="1"/>
+    <w:lsdException w:name="endnote reference" w:semiHidden="1" w:unhideWhenUsed="1"/>
+    <w:lsdException w:name="endnote text" w:semiHidden="1" w:unhideWhenUsed="1"/>
+    <w:lsdException w:name="table of authorities" w:semiHidden="1" w:unhideWhenUsed="1"/>
+    <w:lsdException w:name="macro" w:semiHidden="1" w:unhideWhenUsed="1"/>
+    <w:lsdException w:name="toa heading" w:semiHidden="1" w:unhideWhenUsed="1"/>
+    <w:lsdException w:name="List" w:semiHidden="1" w:unhideWhenUsed="1"/>
+    <w:lsdException w:name="List Bullet" w:semiHidden="1" w:unhideWhenUsed="1"/>
+    <w:lsdException w:name="List Number" w:semiHidden="1" w:unhideWhenUsed="1"/>
+    <w:lsdException w:name="List 2" w:semiHidden="1" w:unhideWhenUsed="1"/>
+    <w:lsdException w:name="List 3" w:semiHidden="1" w:unhideWhenUsed="1"/>
+    <w:lsdException w:name="List 4" w:semiHidden="1" w:unhideWhenUsed="1"/>
+    <w:lsdException w:name="List 5" w:semiHidden="1" w:unhideWhenUsed="1"/>
+    <w:lsdException w:name="List Bullet 2" w:semiHidden="1" w:unhideWhenUsed="1"/>
+    <w:lsdException w:name="List Bullet 3" w:semiHidden="1" w:unhideWhenUsed="1"/>
+    <w:lsdException w:name="List Bullet 4" w:semiHidden="1" w:unhideWhenUsed="1"/>
+    <w:lsdException w:name="List Bullet 5" w:semiHidden="1" w:unhideWhenUsed="1"/>
+    <w:lsdException w:name="List Number 2" w:semiHidden="1" w:unhideWhenUsed="1"/>
+    <w:lsdException w:name="List Number 3" w:semiHidden="1" w:unhideWhenUsed="1"/>
+    <w:lsdException w:name="List Number 4" w:semiHidden="1" w:unhideWhenUsed="1"/>
+    <w:lsdException w:name="List Number 5" w:semiHidden="1" w:unhideWhenUsed="1"/>
+    <w:lsdException w:name="Title" w:uiPriority="10" w:qFormat="1"/>
+    <w:lsdException w:name="Closing" w:semiHidden="1" w:unhideWhenUsed="1"/>
+    <w:lsdException w:name="Signature" w:semiHidden="1" w:unhideWhenUsed="1"/>
+    <w:lsdException w:name="Default Paragraph Font" w:semiHidden="1" w:uiPriority="1" w:unhideWhenUsed="1"/>
+    <w:lsdException w:name="Body Text" w:semiHidden="1" w:unhideWhenUsed="1"/>
+    <w:lsdException w:name="Body Text Indent" w:semiHidden="1" w:unhideWhenUsed="1"/>
+    <w:lsdException w:name="List Continue" w:semiHidden="1" w:unhideWhenUsed="1"/>
+    <w:lsdException w:name="List Continue 2" w:semiHidden="1" w:unhideWhenUsed="1"/>
+    <w:lsdException w:name="List Continue 3" w:semiHidden="1" w:unhideWhenUsed="1"/>
+    <w:lsdException w:name="List Continue 4" w:semiHidden="1" w:unhideWhenUsed="1"/>
+    <w:lsdException w:name="List Continue 5" w:semiHidden="1" w:unhideWhenUsed="1"/>
+    <w:lsdException w:name="Message Header" w:semiHidden="1" w:unhideWhenUsed="1"/>
+    <w:lsdException w:name="Subtitle" w:uiPriority="11" w:qFormat="1"/>
+    <w:lsdException w:name="Salutation" w:semiHidden="1" w:unhideWhenUsed="1"/>
+    <w:lsdException w:name="Date" w:semiHidden="1" w:unhideWhenUsed="1"/>
+    <w:lsdException w:name="Body Text First Indent" w:semiHidden="1" w:unhideWhenUsed="1"/>
+    <w:lsdException w:name="Body Text First Indent 2" w:semiHidden="1" w:unhideWhenUsed="1"/>
+    <w:lsdException w:name="Note Heading" w:semiHidden="1" w:unhideWhenUsed="1"/>
+    <w:lsdException w:name="Body Text 2" w:semiHidden="1" w:unhideWhenUsed="1"/>
+    <w:lsdException w:name="Body Text 3" w:semiHidden="1" w:unhideWhenUsed="1"/>
+    <w:lsdException w:name="Body Text Indent 2" w:semiHidden="1" w:unhideWhenUsed="1"/>
+    <w:lsdException w:name="Body Text Indent 3" w:semiHidden="1" w:unhideWhenUsed="1"/>
+    <w:lsdException w:name="Block Text" w:semiHidden="1" w:unhideWhenUsed="1"/>
+    <w:lsdException w:name="Hyperlink" w:semiHidden="1" w:unhideWhenUsed="1"/>
+    <w:lsdException w:name="FollowedHyperlink" w:semiHidden="1" w:unhideWhenUsed="1"/>
+    <w:lsdException w:name="Strong" w:uiPriority="22" w:qFormat="1"/>
+    <w:lsdException w:name="Emphasis" w:uiPriority="20" w:qFormat="1"/>
+    <w:lsdException w:name="Document Map" w:semiHidden="1" w:unhideWhenUsed="1"/>
+    <w:lsdException w:name="Plain Text" w:semiHidden="1" w:unhideWhenUsed="1"/>
+    <w:lsdException w:name="E-mail Signature" w:semiHidden="1" w:unhideWhenUsed="1"/>
+    <w:lsdException w:name="HTML Top of Form" w:semiHidden="1" w:unhideWhenUsed="1"/>
+    <w:lsdException w:name="HTML Bottom of Form" w:semiHidden="1" w:unhideWhenUsed="1"/>
+    <w:lsdException w:name="Normal (Web)" w:semiHidden="1" w:unhideWhenUsed="1"/>
+    <w:lsdException w:name="HTML Acronym" w:semiHidden="1" w:unhideWhenUsed="1"/>
+    <w:lsdException w:name="HTML Address" w:semiHidden="1" w:unhideWhenUsed="1"/>
+    <w:lsdException w:name="HTML Cite" w:semiHidden="1" w:unhideWhenUsed="1"/>
+    <w:lsdException w:name="HTML Code" w:semiHidden="1" w:unhideWhenUsed="1"/>
+    <w:lsdException w:name="HTML Definition" w:semiHidden="1" w:unhideWhenUsed="1"/>
+    <w:lsdException w:name="HTML Keyboard" w:semiHidden="1" w:unhideWhenUsed="1"/>
+    <w:lsdException w:name="HTML Preformatted" w:semiHidden="1" w:unhideWhenUsed="1"/>
+    <w:lsdException w:name="HTML Sample" w:semiHidden="1" w:unhideWhenUsed="1"/>
+    <w:lsdException w:name="HTML Typewriter" w:semiHidden="1" w:unhideWhenUsed="1"/>
+    <w:lsdException w:name="HTML Variable" w:semiHidden="1" w:unhideWhenUsed="1"/>
+    <w:lsdException w:name="Normal Table" w:semiHidden="1" w:unhideWhenUsed="1"/>
+    <w:lsdException w:name="annotation subject" w:semiHidden="1" w:unhideWhenUsed="1"/>
+    <w:lsdException w:name="No List" w:semiHidden="1" w:unhideWhenUsed="1"/>
+    <w:lsdException w:name="Outline List 1" w:semiHidden="1" w:unhideWhenUsed="1"/>
+    <w:lsdException w:name="Outline List 2" w:semiHidden="1" w:unhideWhenUsed="1"/>
+    <w:lsdException w:name="Outline List 3" w:semiHidden="1" w:unhideWhenUsed="1"/>
+    <w:lsdException w:name="Table Simple 1" w:semiHidden="1" w:unhideWhenUsed="1"/>
+    <w:lsdException w:name="Table Simple 2" w:semiHidden="1" w:unhideWhenUsed="1"/>
+    <w:lsdException w:name="Table Simple 3" w:semiHidden="1" w:unhideWhenUsed="1"/>
+    <w:lsdException w:name="Table Classic 1" w:semiHidden="1" w:unhideWhenUsed="1"/>
+    <w:lsdException w:name="Table Classic 2" w:semiHidden="1" w:unhideWhenUsed="1"/>
+    <w:lsdException w:name="Table Classic 3" w:semiHidden="1" w:unhideWhenUsed="1"/>
+    <w:lsdException w:name="Table Classic 4" w:semiHidden="1" w:unhideWhenUsed="1"/>
+    <w:lsdException w:name="Table Colorful 1" w:semiHidden="1" w:unhideWhenUsed="1"/>
+    <w:lsdException w:name="Table Colorful 2" w:semiHidden="1" w:unhideWhenUsed="1"/>
+    <w:lsdException w:name="Table Colorful 3" w:semiHidden="1" w:unhideWhenUsed="1"/>
+    <w:lsdException w:name="Table Columns 1" w:semiHidden="1" w:unhideWhenUsed="1"/>
+    <w:lsdException w:name="Table Columns 2" w:semiHidden="1" w:unhideWhenUsed="1"/>
+    <w:lsdException w:name="Table Columns 3" w:semiHidden="1" w:unhideWhenUsed="1"/>
+    <w:lsdException w:name="Table Columns 4" w:semiHidden="1" w:unhideWhenUsed="1"/>
+    <w:lsdException w:name="Table Columns 5" w:semiHidden="1" w:unhideWhenUsed="1"/>
+    <w:lsdException w:name="Table Grid 1" w:semiHidden="1" w:unhideWhenUsed="1"/>
+    <w:lsdException w:name="Table Grid 2" w:semiHidden="1" w:unhideWhenUsed="1"/>
+    <w:lsdException w:name="Table Grid 3" w:semiHidden="1" w:unhideWhenUsed="1"/>
+    <w:lsdException w:name="Table Grid 4" w:semiHidden="1" w:unhideWhenUsed="1"/>
+    <w:lsdException w:name="Table Grid 5" w:semiHidden="1" w:unhideWhenUsed="1"/>
+    <w:lsdException w:name="Table Grid 6" w:semiHidden="1" w:unhideWhenUsed="1"/>
+    <w:lsdException w:name="Table Grid 7" w:semiHidden="1" w:unhideWhenUsed="1"/>
+    <w:lsdException w:name="Table Grid 8" w:semiHidden="1" w:unhideWhenUsed="1"/>
+    <w:lsdException w:name="Table List 1" w:semiHidden="1" w:unhideWhenUsed="1"/>
+    <w:lsdException w:name="Table List 2" w:semiHidden="1" w:unhideWhenUsed="1"/>
+    <w:lsdException w:name="Table List 3" w:semiHidden="1" w:unhideWhenUsed="1"/>
+    <w:lsdException w:name="Table List 4" w:semiHidden="1" w:unhideWhenUsed="1"/>
+    <w:lsdException w:name="Table List 5" w:semiHidden="1" w:unhideWhenUsed="1"/>
+    <w:lsdException w:name="Table List 6" w:semiHidden="1" w:unhideWhenUsed="1"/>
+    <w:lsdException w:name="Table List 7" w:semiHidden="1" w:unhideWhenUsed="1"/>
+    <w:lsdException w:name="Table List 8" w:semiHidden="1" w:unhideWhenUsed="1"/>
+    <w:lsdException w:name="Table 3D effects 1" w:semiHidden="1" w:unhideWhenUsed="1"/>
+    <w:lsdException w:name="Table 3D effects 2" w:semiHidden="1" w:unhideWhenUsed="1"/>
+    <w:lsdException w:name="Table 3D effects 3" w:semiHidden="1" w:unhideWhenUsed="1"/>
+    <w:lsdException w:name="Table Contemporary" w:semiHidden="1" w:unhideWhenUsed="1"/>
+    <w:lsdException w:name="Table Elegant" w:semiHidden="1" w:unhideWhenUsed="1"/>
+    <w:lsdException w:name="Table Professional" w:semiHidden="1" w:unhideWhenUsed="1"/>
+    <w:lsdException w:name="Table Subtle 1" w:semiHidden="1" w:unhideWhenUsed="1"/>
+    <w:lsdException w:name="Table Subtle 2" w:semiHidden="1" w:unhideWhenUsed="1"/>
+    <w:lsdException w:name="Table Web 1" w:semiHidden="1" w:unhideWhenUsed="1"/>
+    <w:lsdException w:name="Table Web 2" w:semiHidden="1" w:unhideWhenUsed="1"/>
+    <w:lsdException w:name="Table Web 3" w:semiHidden="1" w:unhideWhenUsed="1"/>
+    <w:lsdException w:name="Balloon Text" w:semiHidden="1" w:unhideWhenUsed="1"/>
+    <w:lsdException w:name="Table Grid" w:uiPriority="59"/>
+    <w:lsdException w:name="Table Theme" w:semiHidden="1" w:unhideWhenUsed="1"/>
+    <w:lsdException w:name="Placeholder Text" w:semiHidden="1"/>
+    <w:lsdException w:name="No Spacing" w:uiPriority="1" w:qFormat="1"/>
+    <w:lsdException w:name="Light Shading" w:uiPriority="60"/>
+    <w:lsdException w:name="Light List" w:uiPriority="61"/>
+    <w:lsdException w:name="Light Grid" w:uiPriority="62"/>
+    <w:lsdException w:name="Medium Shading 1" w:uiPriority="63"/>
+    <w:lsdException w:name="Medium Shading 2" w:uiPriority="64"/>
+    <w:lsdException w:name="Medium List 1" w:uiPriority="65"/>
+    <w:lsdException w:name="Medium List 2" w:uiPriority="66"/>
+    <w:lsdException w:name="Medium Grid 1" w:uiPriority="67"/>
+    <w:lsdException w:name="Medium Grid 2" w:uiPriority="68"/>
+    <w:lsdException w:name="Medium Grid 3" w:uiPriority="69"/>
+    <w:lsdException w:name="Dark List" w:uiPriority="70"/>
+    <w:lsdException w:name="Colorful Shading" w:uiPriority="71"/>
+    <w:lsdException w:name="Colorful List" w:uiPriority="72"/>
+    <w:lsdException w:name="Colorful Grid" w:uiPriority="73"/>
+    <w:lsdException w:name="Light Shading Accent 1" w:uiPriority="60"/>
+    <w:lsdException w:name="Light List Accent 1" w:uiPriority="61"/>
+    <w:lsdException w:name="Light Grid Accent 1" w:uiPriority="62"/>
+    <w:lsdException w:name="Medium Shading 1 Accent 1" w:uiPriority="63"/>
+    <w:lsdException w:name="Medium Shading 2 Accent 1" w:uiPriority="64"/>
+    <w:lsdException w:name="Medium List 1 Accent 1" w:uiPriority="65"/>
+    <w:lsdException w:name="Revision" w:semiHidden="1"/>
+    <w:lsdException w:name="List Paragraph" w:uiPriority="34" w:qFormat="1"/>
+    <w:lsdException w:name="Quote" w:uiPriority="29" w:qFormat="1"/>
+    <w:lsdException w:name="Intense Quote" w:uiPriority="30" w:qFormat="1"/>
+    <w:lsdException w:name="Medium List 2 Accent 1" w:uiPriority="66"/>
+    <w:lsdException w:name="Medium Grid 1 Accent 1" w:uiPriority="67"/>
+    <w:lsdException w:name="Medium Grid 2 Accent 1" w:uiPriority="68"/>
+    <w:lsdException w:name="Medium Grid 3 Accent 1" w:uiPriority="69"/>
+    <w:lsdException w:name="Dark List Accent 1" w:uiPriority="70"/>
+    <w:lsdException w:name="Colorful Shading Accent 1" w:uiPriority="71"/>
+    <w:lsdException w:name="Colorful List Accent 1" w:uiPriority="72"/>
+    <w:lsdException w:name="Colorful Grid Accent 1" w:uiPriority="73"/>
+    <w:lsdException w:name="Light Shading Accent 2" w:uiPriority="60"/>
+    <w:lsdException w:name="Light List Accent 2" w:uiPriority="61"/>
+    <w:lsdException w:name="Light Grid Accent 2" w:uiPriority="62"/>
+    <w:lsdException w:name="Medium Shading 1 Accent 2" w:uiPriority="63"/>
+    <w:lsdException w:name="Medium Shading 2 Accent 2" w:uiPriority="64"/>
+    <w:lsdException w:name="Medium List 1 Accent 2" w:uiPriority="65"/>
+    <w:lsdException w:name="Medium List 2 Accent 2" w:uiPriority="66"/>
+    <w:lsdException w:name="Medium Grid 1 Accent 2" w:uiPriority="67"/>
+    <w:lsdException w:name="Medium Grid 2 Accent 2" w:uiPriority="68"/>
+    <w:lsdException w:name="Medium Grid 3 Accent 2" w:uiPriority="69"/>
+    <w:lsdException w:name="Dark List Accent 2" w:uiPriority="70"/>
+    <w:lsdException w:name="Colorful Shading Accent 2" w:uiPriority="71"/>
+    <w:lsdException w:name="Colorful List Accent 2" w:uiPriority="72"/>
+    <w:lsdException w:name="Colorful Grid Accent 2" w:uiPriority="73"/>
+    <w:lsdException w:name="Light Shading Accent 3" w:uiPriority="60"/>
+    <w:lsdException w:name="Light List Accent 3" w:uiPriority="61"/>
+    <w:lsdException w:name="Light Grid Accent 3" w:uiPriority="62"/>
+    <w:lsdException w:name="Medium Shading 1 Accent 3" w:uiPriority="63"/>
+    <w:lsdException w:name="Medium Shading 2 Accent 3" w:uiPriority="64"/>
+    <w:lsdException w:name="Medium List 1 Accent 3" w:uiPriority="65"/>
+    <w:lsdException w:name="Medium List 2 Accent 3" w:uiPriority="66"/>
+    <w:lsdException w:name="Medium Grid 1 Accent 3" w:uiPriority="67"/>
+    <w:lsdException w:name="Medium Grid 2 Accent 3" w:uiPriority="68"/>
+    <w:lsdException w:name="Medium Grid 3 Accent 3" w:uiPriority="69"/>
+    <w:lsdException w:name="Dark List Accent 3" w:uiPriority="70"/>
+    <w:lsdException w:name="Colorful Shading Accent 3" w:uiPriority="71"/>
+    <w:lsdException w:name="Colorful List Accent 3" w:uiPriority="72"/>
+    <w:lsdException w:name="Colorful Grid Accent 3" w:uiPriority="73"/>
+    <w:lsdException w:name="Light Shading Accent 4" w:uiPriority="60"/>
+    <w:lsdException w:name="Light List Accent 4" w:uiPriority="61"/>
+    <w:lsdException w:name="Light Grid Accent 4" w:uiPriority="62"/>
+    <w:lsdException w:name="Medium Shading 1 Accent 4" w:uiPriority="63"/>
+    <w:lsdException w:name="Medium Shading 2 Accent 4" w:uiPriority="64"/>
+    <w:lsdException w:name="Medium List 1 Accent 4" w:uiPriority="65"/>
+    <w:lsdException w:name="Medium List 2 Accent 4" w:uiPriority="66"/>
+    <w:lsdException w:name="Medium Grid 1 Accent 4" w:uiPriority="67"/>
+    <w:lsdException w:name="Medium Grid 2 Accent 4" w:uiPriority="68"/>
+    <w:lsdException w:name="Medium Grid 3 Accent 4" w:uiPriority="69"/>
+    <w:lsdException w:name="Dark List Accent 4" w:uiPriority="70"/>
+    <w:lsdException w:name="Colorful Shading Accent 4" w:uiPriority="71"/>
+    <w:lsdException w:name="Colorful List Accent 4" w:uiPriority="72"/>
+    <w:lsdException w:name="Colorful Grid Accent 4" w:uiPriority="73"/>
+    <w:lsdException w:name="Light Shading Accent 5" w:uiPriority="60"/>
+    <w:lsdException w:name="Light List Accent 5" w:uiPriority="61"/>
+    <w:lsdException w:name="Light Grid Accent 5" w:uiPriority="62"/>
+    <w:lsdException w:name="Medium Shading 1 Accent 5" w:uiPriority="63"/>
+    <w:lsdException w:name="Medium Shading 2 Accent 5" w:uiPriority="64"/>
+    <w:lsdException w:name="Medium List 1 Accent 5" w:uiPriority="65"/>
+    <w:lsdException w:name="Medium List 2 Accent 5" w:uiPriority="66"/>
+    <w:lsdException w:name="Medium Grid 1 Accent 5" w:uiPriority="67"/>
+    <w:lsdException w:name="Medium Grid 2 Accent 5" w:uiPriority="68"/>
+    <w:lsdException w:name="Medium Grid 3 Accent 5" w:uiPriority="69"/>
+    <w:lsdException w:name="Dark List Accent 5" w:uiPriority="70"/>
+    <w:lsdException w:name="Colorful Shading Accent 5" w:uiPriority="71"/>
+    <w:lsdException w:name="Colorful List Accent 5" w:uiPriority="72"/>
+    <w:lsdException w:name="Colorful Grid Accent 5" w:uiPriority="73"/>
+    <w:lsdException w:name="Light Shading Accent 6" w:uiPriority="60"/>
+    <w:lsdException w:name="Light List Accent 6" w:uiPriority="61"/>
+    <w:lsdException w:name="Light Grid Accent 6" w:uiPriority="62"/>
+    <w:lsdException w:name="Medium Shading 1 Accent 6" w:uiPriority="63"/>
+    <w:lsdException w:name="Medium Shading 2 Accent 6" w:uiPriority="64"/>
+    <w:lsdException w:name="Medium List 1 Accent 6" w:uiPriority="65"/>
+    <w:lsdException w:name="Medium List 2 Accent 6" w:uiPriority="66"/>
+    <w:lsdException w:name="Medium Grid 1 Accent 6" w:uiPriority="67"/>
+    <w:lsdException w:name="Medium Grid 2 Accent 6" w:uiPriority="68"/>
+    <w:lsdException w:name="Medium Grid 3 Accent 6" w:uiPriority="69"/>
+    <w:lsdException w:name="Dark List Accent 6" w:uiPriority="70"/>
+    <w:lsdException w:name="Colorful Shading Accent 6" w:uiPriority="71"/>
+    <w:lsdException w:name="Colorful List Accent 6" w:uiPriority="72"/>
+    <w:lsdException w:name="Colorful Grid Accent 6" w:uiPriority="73"/>
+    <w:lsdException w:name="Subtle Emphasis" w:uiPriority="19" w:qFormat="1"/>
+    <w:lsdException w:name="Intense Emphasis" w:uiPriority="21" w:qFormat="1"/>
+    <w:lsdException w:name="Subtle Reference" w:uiPriority="31" w:qFormat="1"/>
+    <w:lsdException w:name="Intense Reference" w:uiPriority="32" w:qFormat="1"/>
+    <w:lsdException w:name="Book Title" w:uiPriority="33" w:qFormat="1"/>
+    <w:lsdException w:name="Bibliography" w:semiHidden="1" w:uiPriority="37" w:unhideWhenUsed="1"/>
+    <w:lsdException w:name="TOC Heading" w:semiHidden="1" w:uiPriority="39" w:unhideWhenUsed="1" w:qFormat="1"/>
+    <w:lsdException w:name="Plain Table 1" w:uiPriority="41"/>
+    <w:lsdException w:name="Plain Table 2" w:uiPriority="42"/>
+    <w:lsdException w:name="Plain Table 3" w:uiPriority="43"/>
+    <w:lsdException w:name="Plain Table 4" w:uiPriority="44"/>
+    <w:lsdException w:name="Plain Table 5" w:uiPriority="45"/>
+    <w:lsdException w:name="Grid Table Light" w:uiPriority="40"/>
+    <w:lsdException w:name="Grid Table 1 Light" w:uiPriority="46"/>
+    <w:lsdException w:name="Grid Table 2" w:uiPriority="47"/>
+    <w:lsdException w:name="Grid Table 3" w:uiPriority="48"/>
+    <w:lsdException w:name="Grid Table 4" w:uiPriority="49"/>
+    <w:lsdException w:name="Grid Table 5 Dark" w:uiPriority="50"/>
+    <w:lsdException w:name="Grid Table 6 Colorful" w:uiPriority="51"/>
+    <w:lsdException w:name="Grid Table 7 Colorful" w:uiPriority="52"/>
+    <w:lsdException w:name="Grid Table 1 Light Accent 1" w:uiPriority="46"/>
+    <w:lsdException w:name="Grid Table 2 Accent 1" w:uiPriority="47"/>
+    <w:lsdException w:name="Grid Table 3 Accent 1" w:uiPriority="48"/>
+    <w:lsdException w:name="Grid Table 4 Accent 1" w:uiPriority="49"/>
+    <w:lsdException w:name="Grid Table 5 Dark Accent 1" w:uiPriority="50"/>
+    <w:lsdException w:name="Grid Table 6 Colorful Accent 1" w:uiPriority="51"/>
+    <w:lsdException w:name="Grid Table 7 Colorful Accent 1" w:uiPriority="52"/>
+    <w:lsdException w:name="Grid Table 1 Light Accent 2" w:uiPriority="46"/>
+    <w:lsdException w:name="Grid Table 2 Accent 2" w:uiPriority="47"/>
+    <w:lsdException w:name="Grid Table 3 Accent 2" w:uiPriority="48"/>
+    <w:lsdException w:name="Grid Table 4 Accent 2" w:uiPriority="49"/>
+    <w:lsdException w:name="Grid Table 5 Dark Accent 2" w:uiPriority="50"/>
+    <w:lsdException w:name="Grid Table 6 Colorful Accent 2" w:uiPriority="51"/>
+    <w:lsdException w:name="Grid Table 7 Colorful Accent 2" w:uiPriority="52"/>
+    <w:lsdException w:name="Grid Table 1 Light Accent 3" w:uiPriority="46"/>
+    <w:lsdException w:name="Grid Table 2 Accent 3" w:uiPriority="47"/>
+    <w:lsdException w:name="Grid Table 3 Accent 3" w:uiPriority="48"/>
+    <w:lsdException w:name="Grid Table 4 Accent 3" w:uiPriority="49"/>
+    <w:lsdException w:name="Grid Table 5 Dark Accent 3" w:uiPriority="50"/>
+    <w:lsdException w:name="Grid Table 6 Colorful Accent 3" w:uiPriority="51"/>
+    <w:lsdException w:name="Grid Table 7 Colorful Accent 3" w:uiPriority="52"/>
+    <w:lsdException w:name="Grid Table 1 Light Accent 4" w:uiPriority="46"/>
+    <w:lsdException w:name="Grid Table 2 Accent 4" w:uiPriority="47"/>
+    <w:lsdException w:name="Grid Table 3 Accent 4" w:uiPriority="48"/>
+    <w:lsdException w:name="Grid Table 4 Accent 4" w:uiPriority="49"/>
+    <w:lsdException w:name="Grid Table 5 Dark Accent 4" w:uiPriority="50"/>
+    <w:lsdException w:name="Grid Table 6 Colorful Accent 4" w:uiPriority="51"/>
+    <w:lsdException w:name="Grid Table 7 Colorful Accent 4" w:uiPriority="52"/>
+    <w:lsdException w:name="Grid Table 1 Light Accent 5" w:uiPriority="46"/>
+    <w:lsdException w:name="Grid Table 2 Accent 5" w:uiPriority="47"/>
+    <w:lsdException w:name="Grid Table 3 Accent 5" w:uiPriority="48"/>
+    <w:lsdException w:name="Grid Table 4 Accent 5" w:uiPriority="49"/>
+    <w:lsdException w:name="Grid Table 5 Dark Accent 5" w:uiPriority="50"/>
+    <w:lsdException w:name="Grid Table 6 Colorful Accent 5" w:uiPriority="51"/>
+    <w:lsdException w:name="Grid Table 7 Colorful Accent 5" w:uiPriority="52"/>
+    <w:lsdException w:name="Grid Table 1 Light Accent 6" w:uiPriority="46"/>
+    <w:lsdException w:name="Grid Table 2 Accent 6" w:uiPriority="47"/>
+    <w:lsdException w:name="Grid Table 3 Accent 6" w:uiPriority="48"/>
+    <w:lsdException w:name="Grid Table 4 Accent 6" w:uiPriority="49"/>
+    <w:lsdException w:name="Grid Table 5 Dark Accent 6" w:uiPriority="50"/>
+    <w:lsdException w:name="Grid Table 6 Colorful Accent 6" w:uiPriority="51"/>
+    <w:lsdException w:name="Grid Table 7 Colorful Accent 6" w:uiPriority="52"/>
+    <w:lsdException w:name="List Table 1 Light" w:uiPriority="46"/>
+    <w:lsdException w:name="List Table 2" w:uiPriority="47"/>
+    <w:lsdException w:name="List Table 3" w:uiPriority="48"/>
+    <w:lsdException w:name="List Table 4" w:uiPriority="49"/>
+    <w:lsdException w:name="List Table 5 Dark" w:uiPriority="50"/>
+    <w:lsdException w:name="List Table 6 Colorful" w:uiPriority="51"/>
+    <w:lsdException w:name="List Table 7 Colorful" w:uiPriority="52"/>
+    <w:lsdException w:name="List Table 1 Light Accent 1" w:uiPriority="46"/>
+    <w:lsdException w:name="List Table 2 Accent 1" w:uiPriority="47"/>
+    <w:lsdException w:name="List Table 3 Accent 1" w:uiPriority="48"/>
+    <w:lsdException w:name="List Table 4 Accent 1" w:uiPriority="49"/>
+    <w:lsdException w:name="List Table 5 Dark Accent 1" w:uiPriority="50"/>
+    <w:lsdException w:name="List Table 6 Colorful Accent 1" w:uiPriority="51"/>
+    <w:lsdException w:name="List Table 7 Colorful Accent 1" w:uiPriority="52"/>
+    <w:lsdException w:name="List Table 1 Light Accent 2" w:uiPriority="46"/>
+    <w:lsdException w:name="List Table 2 Accent 2" w:uiPriority="47"/>
+    <w:lsdException w:name="List Table 3 Accent 2" w:uiPriority="48"/>
+    <w:lsdException w:name="List Table 4 Accent 2" w:uiPriority="49"/>
+    <w:lsdException w:name="List Table 5 Dark Accent 2" w:uiPriority="50"/>
+    <w:lsdException w:name="List Table 6 Colorful Accent 2" w:uiPriority="51"/>
+    <w:lsdException w:name="List Table 7 Colorful Accent 2" w:uiPriority="52"/>
+    <w:lsdException w:name="List Table 1 Light Accent 3" w:uiPriority="46"/>
+    <w:lsdException w:name="List Table 2 Accent 3" w:uiPriority="47"/>
+    <w:lsdException w:name="List Table 3 Accent 3" w:uiPriority="48"/>
+    <w:lsdException w:name="List Table 4 Accent 3" w:uiPriority="49"/>
+    <w:lsdException w:name="List Table 5 Dark Accent 3" w:uiPriority="50"/>
+    <w:lsdException w:name="List Table 6 Colorful Accent 3" w:uiPriority="51"/>
+    <w:lsdException w:name="List Table 7 Colorful Accent 3" w:uiPriority="52"/>
+    <w:lsdException w:name="List Table 1 Light Accent 4" w:uiPriority="46"/>
+    <w:lsdException w:name="List Table 2 Accent 4" w:uiPriority="47"/>
+    <w:lsdException w:name="List Table 3 Accent 4" w:uiPriority="48"/>
+    <w:lsdException w:name="List Table 4 Accent 4" w:uiPriority="49"/>
+    <w:lsdException w:name="List Table 5 Dark Accent 4" w:uiPriority="50"/>
+    <w:lsdException w:name="List Table 6 Colorful Accent 4" w:uiPriority="51"/>
+    <w:lsdException w:name="List Table 7 Colorful Accent 4" w:uiPriority="52"/>
+    <w:lsdException w:name="List Table 1 Light Accent 5" w:uiPriority="46"/>
+    <w:lsdException w:name="List Table 2 Accent 5" w:uiPriority="47"/>
+    <w:lsdException w:name="List Table 3 Accent 5" w:uiPriority="48"/>
+    <w:lsdException w:name="List Table 4 Accent 5" w:uiPriority="49"/>
+    <w:lsdException w:name="List Table 5 Dark Accent 5" w:uiPriority="50"/>
+    <w:lsdException w:name="List Table 6 Colorful Accent 5" w:uiPriority="51"/>
+    <w:lsdException w:name="List Table 7 Colorful Accent 5" w:uiPriority="52"/>
+    <w:lsdException w:name="List Table 1 Light Accent 6" w:uiPriority="46"/>
+    <w:lsdException w:name="List Table 2 Accent 6" w:uiPriority="47"/>
+    <w:lsdException w:name="List Table 3 Accent 6" w:uiPriority="48"/>
+    <w:lsdException w:name="List Table 4 Accent 6" w:uiPriority="49"/>
+    <w:lsdException w:name="List Table 5 Dark Accent 6" w:uiPriority="50"/>
+    <w:lsdException w:name="List Table 6 Colorful Accent 6" w:uiPriority="51"/>
+    <w:lsdException w:name="List Table 7 Colorful Accent 6" w:uiPriority="52"/>
   </w:latentStyles>
   <w:style w:type="paragraph" w:default="1" w:styleId="Normal">
     <w:name w:val="Normal"/>
@@ -3942,7 +5632,6 @@
     <w:uiPriority w:val="99"/>
     <w:semiHidden/>
     <w:unhideWhenUsed/>
-    <w:qFormat/>
     <w:tblPr>
       <w:tblInd w:w="0" w:type="dxa"/>
       <w:tblCellMar>
@@ -3968,7 +5657,6 @@
       <w:spacing w:after="0" w:line="240" w:lineRule="auto"/>
     </w:pPr>
     <w:tblPr>
-      <w:tblInd w:w="0" w:type="dxa"/>
       <w:tblBorders>
         <w:top w:val="single" w:sz="4" w:space="0" w:color="000000" w:themeColor="text1"/>
         <w:left w:val="single" w:sz="4" w:space="0" w:color="000000" w:themeColor="text1"/>
@@ -3977,12 +5665,6 @@
         <w:insideH w:val="single" w:sz="4" w:space="0" w:color="000000" w:themeColor="text1"/>
         <w:insideV w:val="single" w:sz="4" w:space="0" w:color="000000" w:themeColor="text1"/>
       </w:tblBorders>
-      <w:tblCellMar>
-        <w:top w:w="0" w:type="dxa"/>
-        <w:left w:w="108" w:type="dxa"/>
-        <w:bottom w:w="0" w:type="dxa"/>
-        <w:right w:w="108" w:type="dxa"/>
-      </w:tblCellMar>
     </w:tblPr>
   </w:style>
   <w:style w:type="paragraph" w:styleId="ListParagraph">
@@ -4375,7 +6057,7 @@
 </file>
 
 <file path=customXml/itemProps1.xml><?xml version="1.0" encoding="utf-8"?>
-<ds:datastoreItem xmlns:ds="http://schemas.openxmlformats.org/officeDocument/2006/customXml" ds:itemID="{C339B2BB-F148-43CA-910A-A2DF2632F5C5}">
+<ds:datastoreItem xmlns:ds="http://schemas.openxmlformats.org/officeDocument/2006/customXml" ds:itemID="{A83A1830-1A27-4CD9-A738-C4BF9C5CDE1A}">
   <ds:schemaRefs>
     <ds:schemaRef ds:uri="http://schemas.openxmlformats.org/officeDocument/2006/bibliography"/>
   </ds:schemaRefs>

</xml_diff>

<commit_message>
add students to the list
</commit_message>
<xml_diff>
--- a/Adwa_SRS_Document.docx
+++ b/Adwa_SRS_Document.docx
@@ -257,7 +257,19 @@
           <w:rFonts w:ascii="Times New Roman" w:hAnsi="Times New Roman" w:cs="Times New Roman"/>
         </w:rPr>
         <w:lastRenderedPageBreak/>
-        <w:t>Biniam Kassahun      ENR/5533/04</w:t>
+        <w:t xml:space="preserve">Biniam Kassahun     </w:t>
+      </w:r>
+      <w:r>
+        <w:rPr>
+          <w:rFonts w:ascii="Times New Roman" w:hAnsi="Times New Roman" w:cs="Times New Roman"/>
+        </w:rPr>
+        <w:t xml:space="preserve">     </w:t>
+      </w:r>
+      <w:r>
+        <w:rPr>
+          <w:rFonts w:ascii="Times New Roman" w:hAnsi="Times New Roman" w:cs="Times New Roman"/>
+        </w:rPr>
+        <w:t xml:space="preserve"> ENR/5533/04</w:t>
       </w:r>
     </w:p>
     <w:p>
@@ -272,7 +284,19 @@
         <w:rPr>
           <w:rFonts w:ascii="Times New Roman" w:hAnsi="Times New Roman" w:cs="Times New Roman"/>
         </w:rPr>
-        <w:t>Robel Hayelom         ENR/0000/04</w:t>
+        <w:t xml:space="preserve">Robel Hayelom         </w:t>
+      </w:r>
+      <w:r>
+        <w:rPr>
+          <w:rFonts w:ascii="Times New Roman" w:hAnsi="Times New Roman" w:cs="Times New Roman"/>
+        </w:rPr>
+        <w:t xml:space="preserve">     </w:t>
+      </w:r>
+      <w:r>
+        <w:rPr>
+          <w:rFonts w:ascii="Times New Roman" w:hAnsi="Times New Roman" w:cs="Times New Roman"/>
+        </w:rPr>
+        <w:t>ENR/0000/04</w:t>
       </w:r>
     </w:p>
     <w:p>
@@ -287,7 +311,13 @@
         <w:rPr>
           <w:rFonts w:ascii="Times New Roman" w:hAnsi="Times New Roman" w:cs="Times New Roman"/>
         </w:rPr>
-        <w:t>Biniam Kassahun      ENR/5533/04</w:t>
+        <w:t>Samrawit Demeke</w:t>
+      </w:r>
+      <w:r>
+        <w:rPr>
+          <w:rFonts w:ascii="Times New Roman" w:hAnsi="Times New Roman" w:cs="Times New Roman"/>
+        </w:rPr>
+        <w:t xml:space="preserve">          ETR/2456/03</w:t>
       </w:r>
     </w:p>
     <w:p>
@@ -308,6 +338,12 @@
         <w:rPr>
           <w:rFonts w:ascii="Times New Roman" w:hAnsi="Times New Roman" w:cs="Times New Roman"/>
         </w:rPr>
+        <w:t xml:space="preserve">    </w:t>
+      </w:r>
+      <w:r>
+        <w:rPr>
+          <w:rFonts w:ascii="Times New Roman" w:hAnsi="Times New Roman" w:cs="Times New Roman"/>
+        </w:rPr>
         <w:t>ENR/</w:t>
       </w:r>
       <w:r>
@@ -335,7 +371,13 @@
         <w:rPr>
           <w:rFonts w:ascii="Times New Roman" w:hAnsi="Times New Roman" w:cs="Times New Roman"/>
         </w:rPr>
-        <w:t>Biniam Kassahun      ENR/5533/04</w:t>
+        <w:t>Efriem Desalew</w:t>
+      </w:r>
+      <w:r>
+        <w:rPr>
+          <w:rFonts w:ascii="Times New Roman" w:hAnsi="Times New Roman" w:cs="Times New Roman"/>
+        </w:rPr>
+        <w:t xml:space="preserve">             ENR/4300/04</w:t>
       </w:r>
     </w:p>
     <w:p>
@@ -350,7 +392,19 @@
         <w:rPr>
           <w:rFonts w:ascii="Times New Roman" w:hAnsi="Times New Roman" w:cs="Times New Roman"/>
         </w:rPr>
-        <w:t>Robel Hayelom         ENR/0000/04</w:t>
+        <w:t>Amanuel Tedla</w:t>
+      </w:r>
+      <w:r>
+        <w:rPr>
+          <w:rFonts w:ascii="Times New Roman" w:hAnsi="Times New Roman" w:cs="Times New Roman"/>
+        </w:rPr>
+        <w:t xml:space="preserve">              ENR/</w:t>
+      </w:r>
+      <w:r>
+        <w:rPr>
+          <w:rFonts w:ascii="Times New Roman" w:hAnsi="Times New Roman" w:cs="Times New Roman"/>
+        </w:rPr>
+        <w:t>5826/04</w:t>
       </w:r>
     </w:p>
     <w:p>
@@ -365,7 +419,13 @@
         <w:rPr>
           <w:rFonts w:ascii="Times New Roman" w:hAnsi="Times New Roman" w:cs="Times New Roman"/>
         </w:rPr>
-        <w:t>Biniam Kassahun      ENR/5533/04</w:t>
+        <w:t>Selam Habtom</w:t>
+      </w:r>
+      <w:r>
+        <w:rPr>
+          <w:rFonts w:ascii="Times New Roman" w:hAnsi="Times New Roman" w:cs="Times New Roman"/>
+        </w:rPr>
+        <w:t xml:space="preserve">               ENR/2705/03</w:t>
       </w:r>
     </w:p>
     <w:p>
@@ -380,7 +440,13 @@
         <w:rPr>
           <w:rFonts w:ascii="Times New Roman" w:hAnsi="Times New Roman" w:cs="Times New Roman"/>
         </w:rPr>
-        <w:t>Robel Hayelom         ENR/0000/04</w:t>
+        <w:t>Solomon Gebreslasie</w:t>
+      </w:r>
+      <w:r>
+        <w:rPr>
+          <w:rFonts w:ascii="Times New Roman" w:hAnsi="Times New Roman" w:cs="Times New Roman"/>
+        </w:rPr>
+        <w:t xml:space="preserve">    ENR/5821/04</w:t>
       </w:r>
     </w:p>
     <w:p>
@@ -395,7 +461,13 @@
         <w:rPr>
           <w:rFonts w:ascii="Times New Roman" w:hAnsi="Times New Roman" w:cs="Times New Roman"/>
         </w:rPr>
-        <w:t>Biniam Kassahun      ENR/5533/04</w:t>
+        <w:t>Kilet Meshesha</w:t>
+      </w:r>
+      <w:r>
+        <w:rPr>
+          <w:rFonts w:ascii="Times New Roman" w:hAnsi="Times New Roman" w:cs="Times New Roman"/>
+        </w:rPr>
+        <w:t xml:space="preserve">             ENR/5707/04</w:t>
       </w:r>
     </w:p>
     <w:p>
@@ -410,7 +482,13 @@
         <w:rPr>
           <w:rFonts w:ascii="Times New Roman" w:hAnsi="Times New Roman" w:cs="Times New Roman"/>
         </w:rPr>
-        <w:t>Robel Hayelom         ENR/0000/04</w:t>
+        <w:t>Bethlehem Biyansa</w:t>
+      </w:r>
+      <w:r>
+        <w:rPr>
+          <w:rFonts w:ascii="Times New Roman" w:hAnsi="Times New Roman" w:cs="Times New Roman"/>
+        </w:rPr>
+        <w:t xml:space="preserve">       ENR/3514/03</w:t>
       </w:r>
     </w:p>
     <w:p>
@@ -425,7 +503,13 @@
         <w:rPr>
           <w:rFonts w:ascii="Times New Roman" w:hAnsi="Times New Roman" w:cs="Times New Roman"/>
         </w:rPr>
-        <w:t>Biniam Kassahun      ENR/5533/04</w:t>
+        <w:t>Dawit Tefera</w:t>
+      </w:r>
+      <w:r>
+        <w:rPr>
+          <w:rFonts w:ascii="Times New Roman" w:hAnsi="Times New Roman" w:cs="Times New Roman"/>
+        </w:rPr>
+        <w:t xml:space="preserve">                 ENR/2511/03</w:t>
       </w:r>
     </w:p>
     <w:p>
@@ -440,7 +524,13 @@
         <w:rPr>
           <w:rFonts w:ascii="Times New Roman" w:hAnsi="Times New Roman" w:cs="Times New Roman"/>
         </w:rPr>
-        <w:t>Robel Hayelom         ENR/0000/04</w:t>
+        <w:t>Fraol Wondimu</w:t>
+      </w:r>
+      <w:r>
+        <w:rPr>
+          <w:rFonts w:ascii="Times New Roman" w:hAnsi="Times New Roman" w:cs="Times New Roman"/>
+        </w:rPr>
+        <w:t xml:space="preserve">             ENR2617/03</w:t>
       </w:r>
     </w:p>
     <w:p>
@@ -455,7 +545,13 @@
         <w:rPr>
           <w:rFonts w:ascii="Times New Roman" w:hAnsi="Times New Roman" w:cs="Times New Roman"/>
         </w:rPr>
-        <w:t>Biniam Kassahun      ENR/5533/04</w:t>
+        <w:t>Nathan Mathewos</w:t>
+      </w:r>
+      <w:r>
+        <w:rPr>
+          <w:rFonts w:ascii="Times New Roman" w:hAnsi="Times New Roman" w:cs="Times New Roman"/>
+        </w:rPr>
+        <w:t xml:space="preserve">         ENR/5266/04</w:t>
       </w:r>
     </w:p>
     <w:p>
@@ -470,7 +566,13 @@
         <w:rPr>
           <w:rFonts w:ascii="Times New Roman" w:hAnsi="Times New Roman" w:cs="Times New Roman"/>
         </w:rPr>
-        <w:t>Robel Hayelom         ENR/0000/04</w:t>
+        <w:t>Biruk Gebreegziabhar</w:t>
+      </w:r>
+      <w:r>
+        <w:rPr>
+          <w:rFonts w:ascii="Times New Roman" w:hAnsi="Times New Roman" w:cs="Times New Roman"/>
+        </w:rPr>
+        <w:t xml:space="preserve">   ENR/5544/04</w:t>
       </w:r>
     </w:p>
     <w:p>
@@ -486,7 +588,19 @@
           <w:rFonts w:ascii="Times New Roman" w:hAnsi="Times New Roman" w:cs="Times New Roman"/>
         </w:rPr>
         <w:lastRenderedPageBreak/>
-        <w:t>Biniam Kassahun      ENR/5533/04</w:t>
+        <w:t>Ibrahim E</w:t>
+      </w:r>
+      <w:r>
+        <w:rPr>
+          <w:rFonts w:ascii="Times New Roman" w:hAnsi="Times New Roman" w:cs="Times New Roman"/>
+        </w:rPr>
+        <w:t>lias</w:t>
+      </w:r>
+      <w:r>
+        <w:rPr>
+          <w:rFonts w:ascii="Times New Roman" w:hAnsi="Times New Roman" w:cs="Times New Roman"/>
+        </w:rPr>
+        <w:t xml:space="preserve">              ENR/3865/04</w:t>
       </w:r>
     </w:p>
     <w:p>
@@ -501,7 +615,19 @@
         <w:rPr>
           <w:rFonts w:ascii="Times New Roman" w:hAnsi="Times New Roman" w:cs="Times New Roman"/>
         </w:rPr>
-        <w:t>Robel Hayelom         ENR/0000/04</w:t>
+        <w:t>Hermela B</w:t>
+      </w:r>
+      <w:r>
+        <w:rPr>
+          <w:rFonts w:ascii="Times New Roman" w:hAnsi="Times New Roman" w:cs="Times New Roman"/>
+        </w:rPr>
+        <w:t>elachew</w:t>
+      </w:r>
+      <w:r>
+        <w:rPr>
+          <w:rFonts w:ascii="Times New Roman" w:hAnsi="Times New Roman" w:cs="Times New Roman"/>
+        </w:rPr>
+        <w:t xml:space="preserve">     ETR/2463/03</w:t>
       </w:r>
     </w:p>
     <w:p>
@@ -516,7 +642,19 @@
         <w:rPr>
           <w:rFonts w:ascii="Times New Roman" w:hAnsi="Times New Roman" w:cs="Times New Roman"/>
         </w:rPr>
-        <w:t>Biniam Kassahun      ENR/5533/04</w:t>
+        <w:t>Surafel G</w:t>
+      </w:r>
+      <w:r>
+        <w:rPr>
+          <w:rFonts w:ascii="Times New Roman" w:hAnsi="Times New Roman" w:cs="Times New Roman"/>
+        </w:rPr>
+        <w:t>etachew</w:t>
+      </w:r>
+      <w:r>
+        <w:rPr>
+          <w:rFonts w:ascii="Times New Roman" w:hAnsi="Times New Roman" w:cs="Times New Roman"/>
+        </w:rPr>
+        <w:t xml:space="preserve">       ETR/2612/02</w:t>
       </w:r>
     </w:p>
     <w:p>
@@ -531,7 +669,19 @@
         <w:rPr>
           <w:rFonts w:ascii="Times New Roman" w:hAnsi="Times New Roman" w:cs="Times New Roman"/>
         </w:rPr>
-        <w:t>Robel Hayelom         ENR/0000/04</w:t>
+        <w:t>Abrham F</w:t>
+      </w:r>
+      <w:r>
+        <w:rPr>
+          <w:rFonts w:ascii="Times New Roman" w:hAnsi="Times New Roman" w:cs="Times New Roman"/>
+        </w:rPr>
+        <w:t>ekade</w:t>
+      </w:r>
+      <w:r>
+        <w:rPr>
+          <w:rFonts w:ascii="Times New Roman" w:hAnsi="Times New Roman" w:cs="Times New Roman"/>
+        </w:rPr>
+        <w:t xml:space="preserve">          ETR/2534/03</w:t>
       </w:r>
     </w:p>
     <w:p>
@@ -546,7 +696,13 @@
         <w:rPr>
           <w:rFonts w:ascii="Times New Roman" w:hAnsi="Times New Roman" w:cs="Times New Roman"/>
         </w:rPr>
-        <w:t>Biniam Kassahun      ENR/5533/04</w:t>
+        <w:t>Frezer Tadesse</w:t>
+      </w:r>
+      <w:r>
+        <w:rPr>
+          <w:rFonts w:ascii="Times New Roman" w:hAnsi="Times New Roman" w:cs="Times New Roman"/>
+        </w:rPr>
+        <w:t xml:space="preserve">           ETR/6227/04</w:t>
       </w:r>
     </w:p>
     <w:p>
@@ -557,12 +713,6 @@
           <w:rFonts w:ascii="Times New Roman" w:hAnsi="Times New Roman" w:cs="Times New Roman"/>
         </w:rPr>
       </w:pPr>
-      <w:r>
-        <w:rPr>
-          <w:rFonts w:ascii="Times New Roman" w:hAnsi="Times New Roman" w:cs="Times New Roman"/>
-        </w:rPr>
-        <w:t>Robel Hayelom         ENR/0000/04</w:t>
-      </w:r>
     </w:p>
     <w:p>
       <w:pPr>
@@ -1462,7 +1612,7 @@
     <w:p>
       <w:pPr>
         <w:spacing w:after="0" w:line="360" w:lineRule="auto"/>
-        <w:ind w:left="360" w:firstLine="360"/>
+        <w:ind w:left="360"/>
         <w:rPr>
           <w:rFonts w:ascii="Times New Roman" w:hAnsi="Times New Roman" w:cs="Times New Roman"/>
           <w:sz w:val="24"/>
@@ -1513,7 +1663,7 @@
     <w:p>
       <w:pPr>
         <w:spacing w:after="0" w:line="360" w:lineRule="auto"/>
-        <w:ind w:left="360" w:firstLine="360"/>
+        <w:ind w:left="360"/>
         <w:rPr>
           <w:rFonts w:ascii="Times New Roman" w:hAnsi="Times New Roman" w:cs="Times New Roman"/>
           <w:sz w:val="24"/>
@@ -1598,6 +1748,14 @@
           <w:sz w:val="24"/>
           <w:szCs w:val="24"/>
         </w:rPr>
+        <w:t xml:space="preserve"> </w:t>
+      </w:r>
+      <w:r>
+        <w:rPr>
+          <w:rFonts w:ascii="Times New Roman" w:hAnsi="Times New Roman" w:cs="Times New Roman"/>
+          <w:sz w:val="24"/>
+          <w:szCs w:val="24"/>
+        </w:rPr>
         <w:t>of this</w:t>
       </w:r>
       <w:r>
@@ -1614,7 +1772,23 @@
           <w:sz w:val="24"/>
           <w:szCs w:val="24"/>
         </w:rPr>
-        <w:t>action gamingapplication</w:t>
+        <w:t>action gaming</w:t>
+      </w:r>
+      <w:r>
+        <w:rPr>
+          <w:rFonts w:ascii="Times New Roman" w:hAnsi="Times New Roman" w:cs="Times New Roman"/>
+          <w:sz w:val="24"/>
+          <w:szCs w:val="24"/>
+        </w:rPr>
+        <w:t xml:space="preserve"> </w:t>
+      </w:r>
+      <w:r>
+        <w:rPr>
+          <w:rFonts w:ascii="Times New Roman" w:hAnsi="Times New Roman" w:cs="Times New Roman"/>
+          <w:sz w:val="24"/>
+          <w:szCs w:val="24"/>
+        </w:rPr>
+        <w:t>application</w:t>
       </w:r>
       <w:r>
         <w:rPr>
@@ -1704,7 +1878,7 @@
     <w:p>
       <w:pPr>
         <w:spacing w:after="0" w:line="360" w:lineRule="auto"/>
-        <w:ind w:left="360" w:firstLine="360"/>
+        <w:ind w:left="360"/>
         <w:rPr>
           <w:rFonts w:ascii="Times New Roman" w:hAnsi="Times New Roman" w:cs="Times New Roman"/>
           <w:sz w:val="24"/>
@@ -1776,7 +1950,7 @@
     <w:p>
       <w:pPr>
         <w:spacing w:after="0" w:line="360" w:lineRule="auto"/>
-        <w:ind w:left="360" w:firstLine="360"/>
+        <w:ind w:left="360"/>
         <w:rPr>
           <w:rFonts w:ascii="Times New Roman" w:hAnsi="Times New Roman" w:cs="Times New Roman"/>
           <w:sz w:val="24"/>
@@ -1811,7 +1985,7 @@
     <w:p>
       <w:pPr>
         <w:spacing w:after="0" w:line="360" w:lineRule="auto"/>
-        <w:ind w:left="360" w:firstLine="360"/>
+        <w:ind w:left="360"/>
         <w:rPr>
           <w:rFonts w:ascii="Times New Roman" w:hAnsi="Times New Roman" w:cs="Times New Roman"/>
           <w:sz w:val="24"/>
@@ -1830,7 +2004,7 @@
     <w:p>
       <w:pPr>
         <w:spacing w:after="0" w:line="360" w:lineRule="auto"/>
-        <w:ind w:left="360" w:firstLine="360"/>
+        <w:ind w:left="360"/>
         <w:rPr>
           <w:rFonts w:ascii="Times New Roman" w:hAnsi="Times New Roman" w:cs="Times New Roman"/>
           <w:sz w:val="24"/>
@@ -1859,7 +2033,23 @@
           <w:sz w:val="24"/>
           <w:szCs w:val="24"/>
         </w:rPr>
-        <w:t>usability, reliability,performance, supp</w:t>
+        <w:t>usability, reliability,</w:t>
+      </w:r>
+      <w:r>
+        <w:rPr>
+          <w:rFonts w:ascii="Times New Roman" w:hAnsi="Times New Roman" w:cs="Times New Roman"/>
+          <w:sz w:val="24"/>
+          <w:szCs w:val="24"/>
+        </w:rPr>
+        <w:t xml:space="preserve"> </w:t>
+      </w:r>
+      <w:r>
+        <w:rPr>
+          <w:rFonts w:ascii="Times New Roman" w:hAnsi="Times New Roman" w:cs="Times New Roman"/>
+          <w:sz w:val="24"/>
+          <w:szCs w:val="24"/>
+        </w:rPr>
+        <w:t>performance, supp</w:t>
       </w:r>
       <w:r>
         <w:rPr>
@@ -1960,7 +2150,21 @@
           <w:rFonts w:ascii="Times New Roman" w:hAnsi="Times New Roman" w:cs="Times New Roman"/>
           <w:sz w:val="24"/>
         </w:rPr>
-        <w:t xml:space="preserve">The game will be a 3D interactive game to simulate and narrate the historic battle of Adewa in a very engaging way. It follows the historic </w:t>
+        <w:t>The game will be a 3D interactive game to simulate and na</w:t>
+      </w:r>
+      <w:r>
+        <w:rPr>
+          <w:rFonts w:ascii="Times New Roman" w:hAnsi="Times New Roman" w:cs="Times New Roman"/>
+          <w:sz w:val="24"/>
+        </w:rPr>
+        <w:t>rrate the historic battle of Ad</w:t>
+      </w:r>
+      <w:r>
+        <w:rPr>
+          <w:rFonts w:ascii="Times New Roman" w:hAnsi="Times New Roman" w:cs="Times New Roman"/>
+          <w:sz w:val="24"/>
+        </w:rPr>
+        <w:t xml:space="preserve">wa in a very engaging way. It follows the historic </w:t>
       </w:r>
       <w:r>
         <w:rPr>
@@ -2041,7 +2245,21 @@
           <w:rFonts w:ascii="Times New Roman" w:hAnsi="Times New Roman" w:cs="Times New Roman"/>
           <w:sz w:val="24"/>
         </w:rPr>
-        <w:t>This game will be a very interactive and engaging way to narrate the story of the battle of Adewa. It will enable both kids and</w:t>
+        <w:t>This game will be a very interactive and engaging way to narrat</w:t>
+      </w:r>
+      <w:r>
+        <w:rPr>
+          <w:rFonts w:ascii="Times New Roman" w:hAnsi="Times New Roman" w:cs="Times New Roman"/>
+          <w:sz w:val="24"/>
+        </w:rPr>
+        <w:t>e the story of the battle of Ad</w:t>
+      </w:r>
+      <w:r>
+        <w:rPr>
+          <w:rFonts w:ascii="Times New Roman" w:hAnsi="Times New Roman" w:cs="Times New Roman"/>
+          <w:sz w:val="24"/>
+        </w:rPr>
+        <w:t>wa. It will enable both kids and</w:t>
       </w:r>
       <w:r>
         <w:rPr>
@@ -2394,7 +2612,23 @@
           <w:sz w:val="24"/>
           <w:szCs w:val="24"/>
         </w:rPr>
-        <w:t xml:space="preserve">limited resources and willgain different war arms as it progresses through different stages of the game. </w:t>
+        <w:t>limited resources and will</w:t>
+      </w:r>
+      <w:r>
+        <w:rPr>
+          <w:rFonts w:ascii="Times New Roman" w:hAnsi="Times New Roman" w:cs="Times New Roman"/>
+          <w:sz w:val="24"/>
+          <w:szCs w:val="24"/>
+        </w:rPr>
+        <w:t xml:space="preserve"> </w:t>
+      </w:r>
+      <w:r>
+        <w:rPr>
+          <w:rFonts w:ascii="Times New Roman" w:hAnsi="Times New Roman" w:cs="Times New Roman"/>
+          <w:sz w:val="24"/>
+          <w:szCs w:val="24"/>
+        </w:rPr>
+        <w:t xml:space="preserve">gain different war arms as it progresses through different stages of the game. </w:t>
       </w:r>
     </w:p>
     <w:p>
@@ -3630,7 +3864,23 @@
           <w:sz w:val="24"/>
           <w:szCs w:val="24"/>
         </w:rPr>
-        <w:t xml:space="preserve">and jumping. This interactions only reflect the realistic interactions of war scenes. </w:t>
+        <w:t xml:space="preserve">and jumping. </w:t>
+      </w:r>
+      <w:r>
+        <w:rPr>
+          <w:rFonts w:ascii="Times New Roman" w:hAnsi="Times New Roman" w:cs="Times New Roman"/>
+          <w:sz w:val="24"/>
+          <w:szCs w:val="24"/>
+        </w:rPr>
+        <w:t>These interactions</w:t>
+      </w:r>
+      <w:r>
+        <w:rPr>
+          <w:rFonts w:ascii="Times New Roman" w:hAnsi="Times New Roman" w:cs="Times New Roman"/>
+          <w:sz w:val="24"/>
+          <w:szCs w:val="24"/>
+        </w:rPr>
+        <w:t xml:space="preserve"> only reflect the realistic interactions of war scenes. </w:t>
       </w:r>
     </w:p>
     <w:p>
@@ -3978,7 +4228,23 @@
           <w:sz w:val="24"/>
           <w:szCs w:val="24"/>
         </w:rPr>
-        <w:t>To create coherence between each levels of the game, we may include fictitious events at certain points of the game without altering the main story. This modifications will enable us to create a better gaming experience for the player.</w:t>
+        <w:t xml:space="preserve">To create coherence between each levels of the game, we may include fictitious events at certain points of the game without altering the main story. </w:t>
+      </w:r>
+      <w:r>
+        <w:rPr>
+          <w:rFonts w:ascii="Times New Roman" w:hAnsi="Times New Roman" w:cs="Times New Roman"/>
+          <w:sz w:val="24"/>
+          <w:szCs w:val="24"/>
+        </w:rPr>
+        <w:t>These modifications</w:t>
+      </w:r>
+      <w:r>
+        <w:rPr>
+          <w:rFonts w:ascii="Times New Roman" w:hAnsi="Times New Roman" w:cs="Times New Roman"/>
+          <w:sz w:val="24"/>
+          <w:szCs w:val="24"/>
+        </w:rPr>
+        <w:t xml:space="preserve"> will enable us to create a better gaming experience for the player.</w:t>
       </w:r>
     </w:p>
     <w:p>
@@ -4087,7 +4353,7 @@
         <v:path o:extrusionok="f" gradientshapeok="t" o:connecttype="rect"/>
         <o:lock v:ext="edit" aspectratio="t"/>
       </v:shapetype>
-      <v:shape id="_x0000_i1027" type="#_x0000_t75" style="width:56.95pt;height:11.9pt;visibility:visible;mso-wrap-style:square" o:bullet="t">
+      <v:shape id="_x0000_i1031" type="#_x0000_t75" style="width:56.95pt;height:11.9pt;visibility:visible;mso-wrap-style:square" o:bullet="t">
         <v:imagedata r:id="rId1" o:title=""/>
       </v:shape>
     </w:pict>

</xml_diff>

<commit_message>
Some changes on SRS Document
</commit_message>
<xml_diff>
--- a/Adwa_SRS_Document.docx
+++ b/Adwa_SRS_Document.docx
@@ -1,6 +1,6 @@
 
 <file path=word/document.xml><?xml version="1.0" encoding="utf-8"?>
-<w:document xmlns:wpc="http://schemas.microsoft.com/office/word/2010/wordprocessingCanvas" xmlns:mc="http://schemas.openxmlformats.org/markup-compatibility/2006" xmlns:o="urn:schemas-microsoft-com:office:office" xmlns:r="http://schemas.openxmlformats.org/officeDocument/2006/relationships" xmlns:m="http://schemas.openxmlformats.org/officeDocument/2006/math" xmlns:v="urn:schemas-microsoft-com:vml" xmlns:wp14="http://schemas.microsoft.com/office/word/2010/wordprocessingDrawing" xmlns:wp="http://schemas.openxmlformats.org/drawingml/2006/wordprocessingDrawing" xmlns:w10="urn:schemas-microsoft-com:office:word" xmlns:w="http://schemas.openxmlformats.org/wordprocessingml/2006/main" xmlns:w14="http://schemas.microsoft.com/office/word/2010/wordml" xmlns:w15="http://schemas.microsoft.com/office/word/2012/wordml" xmlns:wpg="http://schemas.microsoft.com/office/word/2010/wordprocessingGroup" xmlns:wpi="http://schemas.microsoft.com/office/word/2010/wordprocessingInk" xmlns:wne="http://schemas.microsoft.com/office/word/2006/wordml" xmlns:wps="http://schemas.microsoft.com/office/word/2010/wordprocessingShape" mc:Ignorable="w14 w15 wp14">
+<w:document xmlns:ve="http://schemas.openxmlformats.org/markup-compatibility/2006" xmlns:o="urn:schemas-microsoft-com:office:office" xmlns:r="http://schemas.openxmlformats.org/officeDocument/2006/relationships" xmlns:m="http://schemas.openxmlformats.org/officeDocument/2006/math" xmlns:v="urn:schemas-microsoft-com:vml" xmlns:wp="http://schemas.openxmlformats.org/drawingml/2006/wordprocessingDrawing" xmlns:w10="urn:schemas-microsoft-com:office:word" xmlns:w="http://schemas.openxmlformats.org/wordprocessingml/2006/main" xmlns:wne="http://schemas.microsoft.com/office/word/2006/wordml">
   <w:body>
     <w:p>
       <w:pPr>
@@ -46,7 +46,7 @@
                     <a:blip r:embed="rId8" cstate="print">
                       <a:extLst>
                         <a:ext uri="{28A0092B-C50C-407E-A947-70E740481C1C}">
-                          <a14:useLocalDpi xmlns:a14="http://schemas.microsoft.com/office/drawing/2010/main" val="0"/>
+                          <a14:useLocalDpi xmlns:a14="http://schemas.microsoft.com/office/drawing/2010/main" xmlns:wps="http://schemas.microsoft.com/office/word/2010/wordprocessingShape" xmlns:wpi="http://schemas.microsoft.com/office/word/2010/wordprocessingInk" xmlns:wpg="http://schemas.microsoft.com/office/word/2010/wordprocessingGroup" xmlns:w15="http://schemas.microsoft.com/office/word/2012/wordml" xmlns:w14="http://schemas.microsoft.com/office/word/2010/wordml" xmlns:w="http://schemas.openxmlformats.org/wordprocessingml/2006/main" xmlns:w10="urn:schemas-microsoft-com:office:word" xmlns:wp14="http://schemas.microsoft.com/office/word/2010/wordprocessingDrawing" xmlns:v="urn:schemas-microsoft-com:vml" xmlns:o="urn:schemas-microsoft-com:office:office" xmlns:mc="http://schemas.openxmlformats.org/markup-compatibility/2006" xmlns:wpc="http://schemas.microsoft.com/office/word/2010/wordprocessingCanvas" xmlns="" val="0"/>
                         </a:ext>
                       </a:extLst>
                     </a:blip>
@@ -182,14 +182,6 @@
         </w:rPr>
         <w:t>Software Requirement Specification</w:t>
       </w:r>
-      <w:r>
-        <w:rPr>
-          <w:rFonts w:ascii="Times New Roman" w:hAnsi="Times New Roman" w:cs="Times New Roman"/>
-          <w:sz w:val="32"/>
-          <w:szCs w:val="32"/>
-        </w:rPr>
-        <w:t xml:space="preserve"> </w:t>
-      </w:r>
     </w:p>
     <w:p>
       <w:pPr>
@@ -289,13 +281,41 @@
         <w:ind w:left="1350" w:hanging="1350"/>
         <w:rPr>
           <w:rFonts w:ascii="Times New Roman" w:hAnsi="Times New Roman" w:cs="Times New Roman"/>
-        </w:rPr>
-      </w:pPr>
-      <w:r>
-        <w:rPr>
-          <w:rFonts w:ascii="Times New Roman" w:hAnsi="Times New Roman" w:cs="Times New Roman"/>
-        </w:rPr>
-        <w:t>Biniam Kassahun      ENR/5533/04</w:t>
+          <w:color w:val="2C2D30"/>
+          <w:sz w:val="24"/>
+          <w:szCs w:val="24"/>
+          <w:shd w:val="clear" w:color="auto" w:fill="F9F9F9"/>
+        </w:rPr>
+      </w:pPr>
+      <w:r>
+        <w:rPr>
+          <w:rFonts w:ascii="Times New Roman" w:hAnsi="Times New Roman" w:cs="Times New Roman"/>
+          <w:color w:val="2C2D30"/>
+          <w:sz w:val="24"/>
+          <w:szCs w:val="24"/>
+          <w:shd w:val="clear" w:color="auto" w:fill="F9F9F9"/>
+        </w:rPr>
+        <w:t xml:space="preserve">Ibrahim Elias </w:t>
+      </w:r>
+      <w:r>
+        <w:rPr>
+          <w:rFonts w:ascii="Times New Roman" w:hAnsi="Times New Roman" w:cs="Times New Roman"/>
+          <w:color w:val="2C2D30"/>
+          <w:sz w:val="24"/>
+          <w:szCs w:val="24"/>
+          <w:shd w:val="clear" w:color="auto" w:fill="F9F9F9"/>
+        </w:rPr>
+        <w:t xml:space="preserve">         </w:t>
+      </w:r>
+      <w:r>
+        <w:rPr>
+          <w:rFonts w:ascii="Times New Roman" w:hAnsi="Times New Roman" w:cs="Times New Roman"/>
+          <w:color w:val="2C2D30"/>
+          <w:sz w:val="24"/>
+          <w:szCs w:val="24"/>
+          <w:shd w:val="clear" w:color="auto" w:fill="F9F9F9"/>
+        </w:rPr>
+        <w:t>ENR/3865/04</w:t>
       </w:r>
     </w:p>
     <w:p>
@@ -304,13 +324,41 @@
         <w:ind w:left="1350" w:hanging="1350"/>
         <w:rPr>
           <w:rFonts w:ascii="Times New Roman" w:hAnsi="Times New Roman" w:cs="Times New Roman"/>
-        </w:rPr>
-      </w:pPr>
-      <w:r>
-        <w:rPr>
-          <w:rFonts w:ascii="Times New Roman" w:hAnsi="Times New Roman" w:cs="Times New Roman"/>
-        </w:rPr>
-        <w:t>Robel Hayelom         ENR/0000/04</w:t>
+          <w:color w:val="2C2D30"/>
+          <w:sz w:val="24"/>
+          <w:szCs w:val="24"/>
+          <w:shd w:val="clear" w:color="auto" w:fill="F9F9F9"/>
+        </w:rPr>
+      </w:pPr>
+      <w:r>
+        <w:rPr>
+          <w:rFonts w:ascii="Times New Roman" w:hAnsi="Times New Roman" w:cs="Times New Roman"/>
+          <w:color w:val="2C2D30"/>
+          <w:sz w:val="24"/>
+          <w:szCs w:val="24"/>
+          <w:shd w:val="clear" w:color="auto" w:fill="F9F9F9"/>
+        </w:rPr>
+        <w:t>Ro</w:t>
+      </w:r>
+      <w:r>
+        <w:rPr>
+          <w:rFonts w:ascii="Times New Roman" w:hAnsi="Times New Roman" w:cs="Times New Roman"/>
+          <w:color w:val="2C2D30"/>
+          <w:sz w:val="24"/>
+          <w:szCs w:val="24"/>
+          <w:shd w:val="clear" w:color="auto" w:fill="F9F9F9"/>
+        </w:rPr>
+        <w:t xml:space="preserve">bel Hayelom       </w:t>
+      </w:r>
+      <w:r>
+        <w:rPr>
+          <w:rFonts w:ascii="Times New Roman" w:hAnsi="Times New Roman" w:cs="Times New Roman"/>
+          <w:color w:val="2C2D30"/>
+          <w:sz w:val="24"/>
+          <w:szCs w:val="24"/>
+          <w:shd w:val="clear" w:color="auto" w:fill="F9F9F9"/>
+        </w:rPr>
+        <w:t>ENR/2651/04</w:t>
       </w:r>
     </w:p>
     <w:p>
@@ -1046,19 +1094,67 @@
       <w:r>
         <w:rPr>
           <w:rFonts w:ascii="Times New Roman" w:hAnsi="Times New Roman" w:cs="Times New Roman"/>
+          <w:sz w:val="24"/>
+          <w:szCs w:val="24"/>
+        </w:rPr>
+        <w:t>Hardware interfaces</w:t>
+      </w:r>
+    </w:p>
+    <w:p>
+      <w:pPr>
+        <w:pStyle w:val="ListParagraph"/>
+        <w:spacing w:after="0" w:line="360" w:lineRule="auto"/>
+        <w:ind w:left="360"/>
+        <w:rPr>
+          <w:rFonts w:ascii="Times New Roman" w:hAnsi="Times New Roman" w:cs="Times New Roman"/>
+          <w:sz w:val="24"/>
+          <w:szCs w:val="24"/>
+        </w:rPr>
+      </w:pPr>
+      <w:r>
+        <w:rPr>
+          <w:rFonts w:ascii="Times New Roman" w:hAnsi="Times New Roman" w:cs="Times New Roman"/>
           <w:b/>
           <w:sz w:val="24"/>
           <w:szCs w:val="24"/>
         </w:rPr>
-        <w:t xml:space="preserve"> </w:t>
-      </w:r>
-      <w:r>
-        <w:rPr>
-          <w:rFonts w:ascii="Times New Roman" w:hAnsi="Times New Roman" w:cs="Times New Roman"/>
-          <w:sz w:val="24"/>
-          <w:szCs w:val="24"/>
-        </w:rPr>
-        <w:t>Hardware interfaces</w:t>
+        <w:tab/>
+      </w:r>
+      <w:r>
+        <w:rPr>
+          <w:rFonts w:ascii="Times New Roman" w:hAnsi="Times New Roman" w:cs="Times New Roman"/>
+          <w:sz w:val="24"/>
+          <w:szCs w:val="24"/>
+        </w:rPr>
+        <w:t xml:space="preserve">3.1.3 </w:t>
+      </w:r>
+      <w:r>
+        <w:rPr>
+          <w:rFonts w:ascii="Times New Roman" w:hAnsi="Times New Roman" w:cs="Times New Roman"/>
+          <w:sz w:val="24"/>
+          <w:szCs w:val="24"/>
+        </w:rPr>
+        <w:t>Software interfaces</w:t>
+      </w:r>
+    </w:p>
+    <w:p>
+      <w:pPr>
+        <w:spacing w:after="0" w:line="360" w:lineRule="auto"/>
+        <w:ind w:firstLine="720"/>
+        <w:rPr>
+          <w:rFonts w:ascii="Times New Roman" w:hAnsi="Times New Roman" w:cs="Times New Roman"/>
+          <w:b/>
+          <w:sz w:val="24"/>
+          <w:szCs w:val="24"/>
+        </w:rPr>
+      </w:pPr>
+      <w:r>
+        <w:rPr>
+          <w:rFonts w:ascii="Times New Roman" w:hAnsi="Times New Roman" w:cs="Times New Roman"/>
+          <w:sz w:val="24"/>
+          <w:szCs w:val="24"/>
+        </w:rPr>
+        <w:t>3.1.4Communicationinterfaces</w:t>
       </w:r>
     </w:p>
     <w:p>
@@ -1075,116 +1171,10 @@
       <w:r>
         <w:rPr>
           <w:rFonts w:ascii="Times New Roman" w:hAnsi="Times New Roman" w:cs="Times New Roman"/>
-          <w:b/>
-          <w:sz w:val="24"/>
-          <w:szCs w:val="24"/>
-        </w:rPr>
-        <w:tab/>
-      </w:r>
-      <w:r>
-        <w:rPr>
-          <w:rFonts w:ascii="Times New Roman" w:hAnsi="Times New Roman" w:cs="Times New Roman"/>
-          <w:sz w:val="24"/>
-          <w:szCs w:val="24"/>
-        </w:rPr>
-        <w:t xml:space="preserve">3.1.3 </w:t>
-      </w:r>
-      <w:r>
-        <w:rPr>
-          <w:rFonts w:ascii="Times New Roman" w:hAnsi="Times New Roman" w:cs="Times New Roman"/>
-          <w:sz w:val="24"/>
-          <w:szCs w:val="24"/>
-        </w:rPr>
-        <w:t>Software interfaces</w:t>
-      </w:r>
-    </w:p>
-    <w:p>
-      <w:pPr>
-        <w:spacing w:after="0" w:line="360" w:lineRule="auto"/>
-        <w:ind w:firstLine="720"/>
-        <w:rPr>
-          <w:rFonts w:ascii="Times New Roman" w:hAnsi="Times New Roman" w:cs="Times New Roman"/>
-          <w:b/>
-          <w:sz w:val="24"/>
-          <w:szCs w:val="24"/>
-        </w:rPr>
-      </w:pPr>
-      <w:r>
-        <w:rPr>
-          <w:rFonts w:ascii="Times New Roman" w:hAnsi="Times New Roman" w:cs="Times New Roman"/>
-          <w:sz w:val="24"/>
-          <w:szCs w:val="24"/>
-        </w:rPr>
-        <w:t>3.1.</w:t>
-      </w:r>
-      <w:r>
-        <w:rPr>
-          <w:rFonts w:ascii="Times New Roman" w:hAnsi="Times New Roman" w:cs="Times New Roman"/>
-          <w:sz w:val="24"/>
-          <w:szCs w:val="24"/>
-        </w:rPr>
-        <w:t>4</w:t>
-      </w:r>
-      <w:r>
-        <w:rPr>
-          <w:rFonts w:ascii="Times New Roman" w:hAnsi="Times New Roman" w:cs="Times New Roman"/>
-          <w:sz w:val="24"/>
-          <w:szCs w:val="24"/>
-        </w:rPr>
-        <w:t xml:space="preserve"> </w:t>
-      </w:r>
-      <w:r>
-        <w:rPr>
-          <w:rFonts w:ascii="Times New Roman" w:hAnsi="Times New Roman" w:cs="Times New Roman"/>
-          <w:sz w:val="24"/>
-          <w:szCs w:val="24"/>
-        </w:rPr>
-        <w:t>Communication</w:t>
-      </w:r>
-      <w:r>
-        <w:rPr>
-          <w:rFonts w:ascii="Times New Roman" w:hAnsi="Times New Roman" w:cs="Times New Roman"/>
-          <w:b/>
-          <w:sz w:val="24"/>
-          <w:szCs w:val="24"/>
-        </w:rPr>
-        <w:t xml:space="preserve"> </w:t>
-      </w:r>
-      <w:r>
-        <w:rPr>
-          <w:rFonts w:ascii="Times New Roman" w:hAnsi="Times New Roman" w:cs="Times New Roman"/>
-          <w:sz w:val="24"/>
-          <w:szCs w:val="24"/>
-        </w:rPr>
-        <w:t>interfaces</w:t>
-      </w:r>
-    </w:p>
-    <w:p>
-      <w:pPr>
-        <w:pStyle w:val="ListParagraph"/>
-        <w:spacing w:after="0" w:line="360" w:lineRule="auto"/>
-        <w:ind w:left="360"/>
-        <w:rPr>
-          <w:rFonts w:ascii="Times New Roman" w:hAnsi="Times New Roman" w:cs="Times New Roman"/>
-          <w:sz w:val="24"/>
-          <w:szCs w:val="24"/>
-        </w:rPr>
-      </w:pPr>
-      <w:r>
-        <w:rPr>
-          <w:rFonts w:ascii="Times New Roman" w:hAnsi="Times New Roman" w:cs="Times New Roman"/>
           <w:sz w:val="24"/>
           <w:szCs w:val="24"/>
         </w:rPr>
         <w:t>3.2</w:t>
-      </w:r>
-      <w:r>
-        <w:rPr>
-          <w:rFonts w:ascii="Times New Roman" w:hAnsi="Times New Roman" w:cs="Times New Roman"/>
-          <w:sz w:val="24"/>
-          <w:szCs w:val="24"/>
-        </w:rPr>
-        <w:t xml:space="preserve"> </w:t>
       </w:r>
       <w:r>
         <w:rPr>
@@ -1493,7 +1483,15 @@
           <w:sz w:val="24"/>
           <w:szCs w:val="24"/>
         </w:rPr>
-        <w:t>“The Battle of Adwa” gaming application</w:t>
+        <w:t>“</w:t>
+      </w:r>
+      <w:r>
+        <w:rPr>
+          <w:rFonts w:ascii="Times New Roman" w:hAnsi="Times New Roman" w:cs="Times New Roman"/>
+          <w:sz w:val="24"/>
+          <w:szCs w:val="24"/>
+        </w:rPr>
+        <w:t>Adwa” gaming application</w:t>
       </w:r>
       <w:r>
         <w:rPr>
@@ -1536,7 +1534,15 @@
           <w:sz w:val="24"/>
           <w:szCs w:val="24"/>
         </w:rPr>
-        <w:t>“The Battle of Adwa</w:t>
+        <w:t>“</w:t>
+      </w:r>
+      <w:r>
+        <w:rPr>
+          <w:rFonts w:ascii="Times New Roman" w:hAnsi="Times New Roman" w:cs="Times New Roman"/>
+          <w:sz w:val="24"/>
+          <w:szCs w:val="24"/>
+        </w:rPr>
+        <w:t>Adwa</w:t>
       </w:r>
       <w:r>
         <w:rPr>
@@ -1714,14 +1720,6 @@
         </w:rPr>
         <w:t>.</w:t>
       </w:r>
-      <w:r>
-        <w:rPr>
-          <w:rFonts w:ascii="Times New Roman" w:hAnsi="Times New Roman" w:cs="Times New Roman"/>
-          <w:sz w:val="24"/>
-          <w:szCs w:val="24"/>
-        </w:rPr>
-        <w:t xml:space="preserve"> </w:t>
-      </w:r>
     </w:p>
     <w:p>
       <w:pPr>
@@ -1767,7 +1765,15 @@
           <w:sz w:val="24"/>
           <w:szCs w:val="24"/>
         </w:rPr>
-        <w:t>“The Battle of Adwa” 3D</w:t>
+        <w:t>“</w:t>
+      </w:r>
+      <w:r>
+        <w:rPr>
+          <w:rFonts w:ascii="Times New Roman" w:hAnsi="Times New Roman" w:cs="Times New Roman"/>
+          <w:sz w:val="24"/>
+          <w:szCs w:val="24"/>
+        </w:rPr>
+        <w:t>Adwa” 3D</w:t>
       </w:r>
       <w:r>
         <w:rPr>
@@ -2018,7 +2024,21 @@
           <w:rFonts w:ascii="Times New Roman" w:hAnsi="Times New Roman" w:cs="Times New Roman"/>
           <w:sz w:val="24"/>
         </w:rPr>
-        <w:t xml:space="preserve">The game will be a 3D interactive game to simulate and narrate the historic battle of Adewa in a very engaging way. It follows the historic </w:t>
+        <w:t>The game will be a 3D interactive game to simulate and na</w:t>
+      </w:r>
+      <w:r>
+        <w:rPr>
+          <w:rFonts w:ascii="Times New Roman" w:hAnsi="Times New Roman" w:cs="Times New Roman"/>
+          <w:sz w:val="24"/>
+        </w:rPr>
+        <w:t>rrate the historic battle of Ad</w:t>
+      </w:r>
+      <w:r>
+        <w:rPr>
+          <w:rFonts w:ascii="Times New Roman" w:hAnsi="Times New Roman" w:cs="Times New Roman"/>
+          <w:sz w:val="24"/>
+        </w:rPr>
+        <w:t xml:space="preserve">wa in a very engaging way. It follows the historic </w:t>
       </w:r>
       <w:r>
         <w:rPr>
@@ -2046,32 +2066,15 @@
           <w:rFonts w:ascii="Times New Roman" w:hAnsi="Times New Roman" w:cs="Times New Roman"/>
           <w:sz w:val="24"/>
         </w:rPr>
-        <w:t xml:space="preserve">have a very realistic feel to make the game more entertaining while </w:t>
-      </w:r>
-    </w:p>
-    <w:p>
-      <w:pPr>
-        <w:pStyle w:val="ListParagraph"/>
-        <w:spacing w:after="0" w:line="360" w:lineRule="auto"/>
-        <w:ind w:left="1080"/>
-        <w:jc w:val="both"/>
-        <w:rPr>
-          <w:rFonts w:ascii="Times New Roman" w:hAnsi="Times New Roman" w:cs="Times New Roman"/>
-          <w:sz w:val="24"/>
-        </w:rPr>
-      </w:pPr>
-    </w:p>
-    <w:p>
-      <w:pPr>
-        <w:pStyle w:val="ListParagraph"/>
-        <w:spacing w:after="0" w:line="360" w:lineRule="auto"/>
-        <w:ind w:left="1080"/>
-        <w:jc w:val="both"/>
-        <w:rPr>
-          <w:rFonts w:ascii="Times New Roman" w:hAnsi="Times New Roman" w:cs="Times New Roman"/>
-          <w:sz w:val="24"/>
-        </w:rPr>
-      </w:pPr>
+        <w:t>have a very realistic feel to make t</w:t>
+      </w:r>
+      <w:r>
+        <w:rPr>
+          <w:rFonts w:ascii="Times New Roman" w:hAnsi="Times New Roman" w:cs="Times New Roman"/>
+          <w:sz w:val="24"/>
+        </w:rPr>
+        <w:t>he game more entertaining</w:t>
+      </w:r>
     </w:p>
     <w:p>
       <w:pPr>
@@ -2113,7 +2116,21 @@
           <w:rFonts w:ascii="Times New Roman" w:hAnsi="Times New Roman" w:cs="Times New Roman"/>
           <w:sz w:val="24"/>
         </w:rPr>
-        <w:t>This game will be a very interactive and engaging way to narrate the story of the battle of Adewa. It will enable both kids and</w:t>
+        <w:t>This game will be a very interactive and engaging way to narrat</w:t>
+      </w:r>
+      <w:r>
+        <w:rPr>
+          <w:rFonts w:ascii="Times New Roman" w:hAnsi="Times New Roman" w:cs="Times New Roman"/>
+          <w:sz w:val="24"/>
+        </w:rPr>
+        <w:t>e the story of the battle of Ad</w:t>
+      </w:r>
+      <w:r>
+        <w:rPr>
+          <w:rFonts w:ascii="Times New Roman" w:hAnsi="Times New Roman" w:cs="Times New Roman"/>
+          <w:sz w:val="24"/>
+        </w:rPr>
+        <w:t>wa. It will enable both kids and</w:t>
       </w:r>
       <w:r>
         <w:rPr>
@@ -2174,7 +2191,42 @@
           <w:rFonts w:ascii="Times New Roman" w:hAnsi="Times New Roman" w:cs="Times New Roman"/>
           <w:sz w:val="24"/>
         </w:rPr>
-        <w:t xml:space="preserve">This game is not be developed for a specific range of ages of users. But it may contain graphic events and shocking scenes for kids. It is not advised for kids under the age of 10. </w:t>
+        <w:t>This game</w:t>
+      </w:r>
+      <w:r>
+        <w:rPr>
+          <w:rFonts w:ascii="Times New Roman" w:hAnsi="Times New Roman" w:cs="Times New Roman"/>
+          <w:sz w:val="24"/>
+        </w:rPr>
+        <w:t xml:space="preserve"> </w:t>
+      </w:r>
+      <w:r>
+        <w:rPr>
+          <w:rFonts w:ascii="Times New Roman" w:hAnsi="Times New Roman" w:cs="Times New Roman"/>
+          <w:sz w:val="24"/>
+        </w:rPr>
+        <w:t xml:space="preserve">will </w:t>
+      </w:r>
+      <w:r>
+        <w:rPr>
+          <w:rFonts w:ascii="Times New Roman" w:hAnsi="Times New Roman" w:cs="Times New Roman"/>
+          <w:sz w:val="24"/>
+        </w:rPr>
+        <w:t xml:space="preserve">not </w:t>
+      </w:r>
+      <w:r>
+        <w:rPr>
+          <w:rFonts w:ascii="Times New Roman" w:hAnsi="Times New Roman" w:cs="Times New Roman"/>
+          <w:sz w:val="24"/>
+        </w:rPr>
+        <w:t>be</w:t>
+      </w:r>
+      <w:r>
+        <w:rPr>
+          <w:rFonts w:ascii="Times New Roman" w:hAnsi="Times New Roman" w:cs="Times New Roman"/>
+          <w:sz w:val="24"/>
+        </w:rPr>
+        <w:t xml:space="preserve"> developed for a specific range of ages of users. But it may contain graphic events and shocking scenes for kids. It is not advised for kids under the age of 10. </w:t>
       </w:r>
     </w:p>
     <w:p>
@@ -2415,7 +2467,15 @@
           <w:sz w:val="24"/>
           <w:szCs w:val="24"/>
         </w:rPr>
-        <w:t>Adewa. It will be a first person game of an ordinary Ethiopian patriot participating in a heroic act of war against the colonialist army of Italy. The main character of the game w</w:t>
+        <w:t>Ad</w:t>
+      </w:r>
+      <w:r>
+        <w:rPr>
+          <w:rFonts w:ascii="Times New Roman" w:hAnsi="Times New Roman" w:cs="Times New Roman"/>
+          <w:sz w:val="24"/>
+          <w:szCs w:val="24"/>
+        </w:rPr>
+        <w:t>wa. It will be a first person game of an ordinary Ethiopian patriot participating in a heroic act of war against the colonialist army of Italy. The main character of the game w</w:t>
       </w:r>
       <w:r>
         <w:rPr>
@@ -2871,14 +2931,6 @@
         </w:rPr>
         <w:tab/>
         <w:t>3.1.4</w:t>
-      </w:r>
-      <w:r>
-        <w:rPr>
-          <w:rFonts w:ascii="Times New Roman" w:hAnsi="Times New Roman" w:cs="Times New Roman"/>
-          <w:sz w:val="24"/>
-          <w:szCs w:val="24"/>
-        </w:rPr>
-        <w:t xml:space="preserve"> </w:t>
       </w:r>
       <w:r>
         <w:rPr>
@@ -3008,14 +3060,6 @@
           <w:szCs w:val="24"/>
         </w:rPr>
       </w:pPr>
-      <w:r>
-        <w:rPr>
-          <w:rFonts w:ascii="Times New Roman" w:hAnsi="Times New Roman" w:cs="Times New Roman"/>
-          <w:sz w:val="24"/>
-          <w:szCs w:val="24"/>
-        </w:rPr>
-        <w:t xml:space="preserve"> </w:t>
-      </w:r>
       <w:r>
         <w:rPr>
           <w:rFonts w:ascii="Times New Roman" w:hAnsi="Times New Roman" w:cs="Times New Roman"/>
@@ -3771,8 +3815,8 @@
 </file>
 
 <file path=word/endnotes.xml><?xml version="1.0" encoding="utf-8"?>
-<w:endnotes xmlns:wpc="http://schemas.microsoft.com/office/word/2010/wordprocessingCanvas" xmlns:mc="http://schemas.openxmlformats.org/markup-compatibility/2006" xmlns:o="urn:schemas-microsoft-com:office:office" xmlns:r="http://schemas.openxmlformats.org/officeDocument/2006/relationships" xmlns:m="http://schemas.openxmlformats.org/officeDocument/2006/math" xmlns:v="urn:schemas-microsoft-com:vml" xmlns:wp14="http://schemas.microsoft.com/office/word/2010/wordprocessingDrawing" xmlns:wp="http://schemas.openxmlformats.org/drawingml/2006/wordprocessingDrawing" xmlns:w10="urn:schemas-microsoft-com:office:word" xmlns:w="http://schemas.openxmlformats.org/wordprocessingml/2006/main" xmlns:w14="http://schemas.microsoft.com/office/word/2010/wordml" xmlns:w15="http://schemas.microsoft.com/office/word/2012/wordml" xmlns:wpg="http://schemas.microsoft.com/office/word/2010/wordprocessingGroup" xmlns:wpi="http://schemas.microsoft.com/office/word/2010/wordprocessingInk" xmlns:wne="http://schemas.microsoft.com/office/word/2006/wordml" xmlns:wps="http://schemas.microsoft.com/office/word/2010/wordprocessingShape" mc:Ignorable="w14 w15 wp14">
-  <w:endnote w:type="separator" w:id="-1">
+<w:endnotes xmlns:ve="http://schemas.openxmlformats.org/markup-compatibility/2006" xmlns:o="urn:schemas-microsoft-com:office:office" xmlns:r="http://schemas.openxmlformats.org/officeDocument/2006/relationships" xmlns:m="http://schemas.openxmlformats.org/officeDocument/2006/math" xmlns:v="urn:schemas-microsoft-com:vml" xmlns:wp="http://schemas.openxmlformats.org/drawingml/2006/wordprocessingDrawing" xmlns:w10="urn:schemas-microsoft-com:office:word" xmlns:w="http://schemas.openxmlformats.org/wordprocessingml/2006/main" xmlns:wne="http://schemas.microsoft.com/office/word/2006/wordml">
+  <w:endnote w:type="separator" w:id="0">
     <w:p>
       <w:pPr>
         <w:spacing w:after="0" w:line="240" w:lineRule="auto"/>
@@ -3782,7 +3826,7 @@
       </w:r>
     </w:p>
   </w:endnote>
-  <w:endnote w:type="continuationSeparator" w:id="0">
+  <w:endnote w:type="continuationSeparator" w:id="1">
     <w:p>
       <w:pPr>
         <w:spacing w:after="0" w:line="240" w:lineRule="auto"/>
@@ -3796,8 +3840,8 @@
 </file>
 
 <file path=word/footnotes.xml><?xml version="1.0" encoding="utf-8"?>
-<w:footnotes xmlns:wpc="http://schemas.microsoft.com/office/word/2010/wordprocessingCanvas" xmlns:mc="http://schemas.openxmlformats.org/markup-compatibility/2006" xmlns:o="urn:schemas-microsoft-com:office:office" xmlns:r="http://schemas.openxmlformats.org/officeDocument/2006/relationships" xmlns:m="http://schemas.openxmlformats.org/officeDocument/2006/math" xmlns:v="urn:schemas-microsoft-com:vml" xmlns:wp14="http://schemas.microsoft.com/office/word/2010/wordprocessingDrawing" xmlns:wp="http://schemas.openxmlformats.org/drawingml/2006/wordprocessingDrawing" xmlns:w10="urn:schemas-microsoft-com:office:word" xmlns:w="http://schemas.openxmlformats.org/wordprocessingml/2006/main" xmlns:w14="http://schemas.microsoft.com/office/word/2010/wordml" xmlns:w15="http://schemas.microsoft.com/office/word/2012/wordml" xmlns:wpg="http://schemas.microsoft.com/office/word/2010/wordprocessingGroup" xmlns:wpi="http://schemas.microsoft.com/office/word/2010/wordprocessingInk" xmlns:wne="http://schemas.microsoft.com/office/word/2006/wordml" xmlns:wps="http://schemas.microsoft.com/office/word/2010/wordprocessingShape" mc:Ignorable="w14 w15 wp14">
-  <w:footnote w:type="separator" w:id="-1">
+<w:footnotes xmlns:ve="http://schemas.openxmlformats.org/markup-compatibility/2006" xmlns:o="urn:schemas-microsoft-com:office:office" xmlns:r="http://schemas.openxmlformats.org/officeDocument/2006/relationships" xmlns:m="http://schemas.openxmlformats.org/officeDocument/2006/math" xmlns:v="urn:schemas-microsoft-com:vml" xmlns:wp="http://schemas.openxmlformats.org/drawingml/2006/wordprocessingDrawing" xmlns:w10="urn:schemas-microsoft-com:office:word" xmlns:w="http://schemas.openxmlformats.org/wordprocessingml/2006/main" xmlns:wne="http://schemas.microsoft.com/office/word/2006/wordml">
+  <w:footnote w:type="separator" w:id="0">
     <w:p>
       <w:pPr>
         <w:spacing w:after="0" w:line="240" w:lineRule="auto"/>
@@ -3807,7 +3851,7 @@
       </w:r>
     </w:p>
   </w:footnote>
-  <w:footnote w:type="continuationSeparator" w:id="0">
+  <w:footnote w:type="continuationSeparator" w:id="1">
     <w:p>
       <w:pPr>
         <w:spacing w:after="0" w:line="240" w:lineRule="auto"/>
@@ -3821,7 +3865,7 @@
 </file>
 
 <file path=word/numbering.xml><?xml version="1.0" encoding="utf-8"?>
-<w:numbering xmlns:wpc="http://schemas.microsoft.com/office/word/2010/wordprocessingCanvas" xmlns:mc="http://schemas.openxmlformats.org/markup-compatibility/2006" xmlns:o="urn:schemas-microsoft-com:office:office" xmlns:r="http://schemas.openxmlformats.org/officeDocument/2006/relationships" xmlns:m="http://schemas.openxmlformats.org/officeDocument/2006/math" xmlns:v="urn:schemas-microsoft-com:vml" xmlns:wp14="http://schemas.microsoft.com/office/word/2010/wordprocessingDrawing" xmlns:wp="http://schemas.openxmlformats.org/drawingml/2006/wordprocessingDrawing" xmlns:w10="urn:schemas-microsoft-com:office:word" xmlns:w="http://schemas.openxmlformats.org/wordprocessingml/2006/main" xmlns:w14="http://schemas.microsoft.com/office/word/2010/wordml" xmlns:w15="http://schemas.microsoft.com/office/word/2012/wordml" xmlns:wpg="http://schemas.microsoft.com/office/word/2010/wordprocessingGroup" xmlns:wpi="http://schemas.microsoft.com/office/word/2010/wordprocessingInk" xmlns:wne="http://schemas.microsoft.com/office/word/2006/wordml" xmlns:wps="http://schemas.microsoft.com/office/word/2010/wordprocessingShape" mc:Ignorable="w14 w15 wp14">
+<w:numbering xmlns:ve="http://schemas.openxmlformats.org/markup-compatibility/2006" xmlns:o="urn:schemas-microsoft-com:office:office" xmlns:r="http://schemas.openxmlformats.org/officeDocument/2006/relationships" xmlns:m="http://schemas.openxmlformats.org/officeDocument/2006/math" xmlns:v="urn:schemas-microsoft-com:vml" xmlns:wp="http://schemas.openxmlformats.org/drawingml/2006/wordprocessingDrawing" xmlns:w10="urn:schemas-microsoft-com:office:word" xmlns:w="http://schemas.openxmlformats.org/wordprocessingml/2006/main" xmlns:wne="http://schemas.microsoft.com/office/word/2006/wordml">
   <w:numPicBullet w:numPicBulletId="0">
     <w:pict>
       <v:shapetype id="_x0000_t75" coordsize="21600,21600" o:spt="75" o:preferrelative="t" path="m@4@5l@4@11@9@11@9@5xe" filled="f" stroked="f">
@@ -3843,12 +3887,12 @@
         <v:path o:extrusionok="f" gradientshapeok="t" o:connecttype="rect"/>
         <o:lock v:ext="edit" aspectratio="t"/>
       </v:shapetype>
-      <v:shape id="_x0000_i1106" type="#_x0000_t75" style="width:57pt;height:12.1pt;visibility:visible;mso-wrap-style:square" o:bullet="t">
+      <v:shape id="_x0000_i1042" type="#_x0000_t75" style="width:56.95pt;height:11.9pt;visibility:visible;mso-wrap-style:square" o:bullet="t">
         <v:imagedata r:id="rId1" o:title=""/>
       </v:shape>
     </w:pict>
   </w:numPicBullet>
-  <w:abstractNum w:abstractNumId="0" w15:restartNumberingAfterBreak="0">
+  <w:abstractNum w:abstractNumId="0">
     <w:nsid w:val="0D466D39"/>
     <w:multiLevelType w:val="multilevel"/>
     <w:tmpl w:val="0409001F"/>
@@ -3934,7 +3978,7 @@
       </w:pPr>
     </w:lvl>
   </w:abstractNum>
-  <w:abstractNum w:abstractNumId="1" w15:restartNumberingAfterBreak="0">
+  <w:abstractNum w:abstractNumId="1">
     <w:nsid w:val="0D5B2017"/>
     <w:multiLevelType w:val="multilevel"/>
     <w:tmpl w:val="7FC880E2"/>
@@ -4047,7 +4091,7 @@
       </w:rPr>
     </w:lvl>
   </w:abstractNum>
-  <w:abstractNum w:abstractNumId="2" w15:restartNumberingAfterBreak="0">
+  <w:abstractNum w:abstractNumId="2">
     <w:nsid w:val="0EAE548B"/>
     <w:multiLevelType w:val="hybridMultilevel"/>
     <w:tmpl w:val="8B7C946E"/>
@@ -4160,7 +4204,7 @@
       </w:rPr>
     </w:lvl>
   </w:abstractNum>
-  <w:abstractNum w:abstractNumId="3" w15:restartNumberingAfterBreak="0">
+  <w:abstractNum w:abstractNumId="3">
     <w:nsid w:val="10DE464D"/>
     <w:multiLevelType w:val="hybridMultilevel"/>
     <w:tmpl w:val="705AA2A6"/>
@@ -4246,7 +4290,7 @@
       </w:pPr>
     </w:lvl>
   </w:abstractNum>
-  <w:abstractNum w:abstractNumId="4" w15:restartNumberingAfterBreak="0">
+  <w:abstractNum w:abstractNumId="4">
     <w:nsid w:val="14786C19"/>
     <w:multiLevelType w:val="hybridMultilevel"/>
     <w:tmpl w:val="AF780872"/>
@@ -4335,7 +4379,7 @@
       </w:pPr>
     </w:lvl>
   </w:abstractNum>
-  <w:abstractNum w:abstractNumId="5" w15:restartNumberingAfterBreak="0">
+  <w:abstractNum w:abstractNumId="5">
     <w:nsid w:val="175E359C"/>
     <w:multiLevelType w:val="hybridMultilevel"/>
     <w:tmpl w:val="BBEAB02C"/>
@@ -4448,7 +4492,7 @@
       </w:rPr>
     </w:lvl>
   </w:abstractNum>
-  <w:abstractNum w:abstractNumId="6" w15:restartNumberingAfterBreak="0">
+  <w:abstractNum w:abstractNumId="6">
     <w:nsid w:val="17F13246"/>
     <w:multiLevelType w:val="hybridMultilevel"/>
     <w:tmpl w:val="EC96BA92"/>
@@ -4561,7 +4605,7 @@
       </w:rPr>
     </w:lvl>
   </w:abstractNum>
-  <w:abstractNum w:abstractNumId="7" w15:restartNumberingAfterBreak="0">
+  <w:abstractNum w:abstractNumId="7">
     <w:nsid w:val="1E8F18C9"/>
     <w:multiLevelType w:val="hybridMultilevel"/>
     <w:tmpl w:val="0644BB06"/>
@@ -4674,7 +4718,7 @@
       </w:rPr>
     </w:lvl>
   </w:abstractNum>
-  <w:abstractNum w:abstractNumId="8" w15:restartNumberingAfterBreak="0">
+  <w:abstractNum w:abstractNumId="8">
     <w:nsid w:val="23194084"/>
     <w:multiLevelType w:val="hybridMultilevel"/>
     <w:tmpl w:val="CE681138"/>
@@ -4763,7 +4807,7 @@
       </w:pPr>
     </w:lvl>
   </w:abstractNum>
-  <w:abstractNum w:abstractNumId="9" w15:restartNumberingAfterBreak="0">
+  <w:abstractNum w:abstractNumId="9">
     <w:nsid w:val="325C3D52"/>
     <w:multiLevelType w:val="multilevel"/>
     <w:tmpl w:val="0409001F"/>
@@ -4849,7 +4893,7 @@
       </w:pPr>
     </w:lvl>
   </w:abstractNum>
-  <w:abstractNum w:abstractNumId="10" w15:restartNumberingAfterBreak="0">
+  <w:abstractNum w:abstractNumId="10">
     <w:nsid w:val="3BAE5071"/>
     <w:multiLevelType w:val="multilevel"/>
     <w:tmpl w:val="A4A85488"/>
@@ -4962,7 +5006,7 @@
       </w:rPr>
     </w:lvl>
   </w:abstractNum>
-  <w:abstractNum w:abstractNumId="11" w15:restartNumberingAfterBreak="0">
+  <w:abstractNum w:abstractNumId="11">
     <w:nsid w:val="3E962F8C"/>
     <w:multiLevelType w:val="hybridMultilevel"/>
     <w:tmpl w:val="F16A2182"/>
@@ -5074,7 +5118,7 @@
       </w:rPr>
     </w:lvl>
   </w:abstractNum>
-  <w:abstractNum w:abstractNumId="12" w15:restartNumberingAfterBreak="0">
+  <w:abstractNum w:abstractNumId="12">
     <w:nsid w:val="48B80761"/>
     <w:multiLevelType w:val="multilevel"/>
     <w:tmpl w:val="6E2AD59A"/>
@@ -5187,7 +5231,7 @@
       </w:rPr>
     </w:lvl>
   </w:abstractNum>
-  <w:abstractNum w:abstractNumId="13" w15:restartNumberingAfterBreak="0">
+  <w:abstractNum w:abstractNumId="13">
     <w:nsid w:val="4F250521"/>
     <w:multiLevelType w:val="multilevel"/>
     <w:tmpl w:val="FFA01FEA"/>
@@ -5300,7 +5344,7 @@
       </w:rPr>
     </w:lvl>
   </w:abstractNum>
-  <w:abstractNum w:abstractNumId="14" w15:restartNumberingAfterBreak="0">
+  <w:abstractNum w:abstractNumId="14">
     <w:nsid w:val="53006165"/>
     <w:multiLevelType w:val="hybridMultilevel"/>
     <w:tmpl w:val="7AB4C30C"/>
@@ -5386,7 +5430,7 @@
       </w:pPr>
     </w:lvl>
   </w:abstractNum>
-  <w:abstractNum w:abstractNumId="15" w15:restartNumberingAfterBreak="0">
+  <w:abstractNum w:abstractNumId="15">
     <w:nsid w:val="53C15FCF"/>
     <w:multiLevelType w:val="hybridMultilevel"/>
     <w:tmpl w:val="B54A7354"/>
@@ -5472,7 +5516,7 @@
       </w:pPr>
     </w:lvl>
   </w:abstractNum>
-  <w:abstractNum w:abstractNumId="16" w15:restartNumberingAfterBreak="0">
+  <w:abstractNum w:abstractNumId="16">
     <w:nsid w:val="598E7595"/>
     <w:multiLevelType w:val="hybridMultilevel"/>
     <w:tmpl w:val="3768F2AE"/>
@@ -5585,7 +5629,7 @@
       </w:rPr>
     </w:lvl>
   </w:abstractNum>
-  <w:abstractNum w:abstractNumId="17" w15:restartNumberingAfterBreak="0">
+  <w:abstractNum w:abstractNumId="17">
     <w:nsid w:val="5A7637A8"/>
     <w:multiLevelType w:val="hybridMultilevel"/>
     <w:tmpl w:val="DE38B268"/>
@@ -5698,7 +5742,7 @@
       </w:rPr>
     </w:lvl>
   </w:abstractNum>
-  <w:abstractNum w:abstractNumId="18" w15:restartNumberingAfterBreak="0">
+  <w:abstractNum w:abstractNumId="18">
     <w:nsid w:val="5DF2612A"/>
     <w:multiLevelType w:val="hybridMultilevel"/>
     <w:tmpl w:val="1DCEB9AE"/>
@@ -5811,7 +5855,7 @@
       </w:rPr>
     </w:lvl>
   </w:abstractNum>
-  <w:abstractNum w:abstractNumId="19" w15:restartNumberingAfterBreak="0">
+  <w:abstractNum w:abstractNumId="19">
     <w:nsid w:val="690A039B"/>
     <w:multiLevelType w:val="hybridMultilevel"/>
     <w:tmpl w:val="25049054"/>
@@ -5952,7 +5996,7 @@
       </w:rPr>
     </w:lvl>
   </w:abstractNum>
-  <w:abstractNum w:abstractNumId="20" w15:restartNumberingAfterBreak="0">
+  <w:abstractNum w:abstractNumId="20">
     <w:nsid w:val="6D286BEA"/>
     <w:multiLevelType w:val="multilevel"/>
     <w:tmpl w:val="97E6C2FC"/>
@@ -6065,7 +6109,7 @@
       </w:rPr>
     </w:lvl>
   </w:abstractNum>
-  <w:abstractNum w:abstractNumId="21" w15:restartNumberingAfterBreak="0">
+  <w:abstractNum w:abstractNumId="21">
     <w:nsid w:val="75D77D4B"/>
     <w:multiLevelType w:val="multilevel"/>
     <w:tmpl w:val="0409001F"/>
@@ -6221,7 +6265,7 @@
 </file>
 
 <file path=word/styles.xml><?xml version="1.0" encoding="utf-8"?>
-<w:styles xmlns:mc="http://schemas.openxmlformats.org/markup-compatibility/2006" xmlns:r="http://schemas.openxmlformats.org/officeDocument/2006/relationships" xmlns:w="http://schemas.openxmlformats.org/wordprocessingml/2006/main" xmlns:w14="http://schemas.microsoft.com/office/word/2010/wordml" xmlns:w15="http://schemas.microsoft.com/office/word/2012/wordml" mc:Ignorable="w14 w15">
+<w:styles xmlns:r="http://schemas.openxmlformats.org/officeDocument/2006/relationships" xmlns:w="http://schemas.openxmlformats.org/wordprocessingml/2006/main">
   <w:docDefaults>
     <w:rPrDefault>
       <w:rPr>
@@ -6237,378 +6281,144 @@
       </w:pPr>
     </w:pPrDefault>
   </w:docDefaults>
-  <w:latentStyles w:defLockedState="0" w:defUIPriority="99" w:defSemiHidden="0" w:defUnhideWhenUsed="0" w:defQFormat="0" w:count="371">
-    <w:lsdException w:name="Normal" w:uiPriority="0" w:qFormat="1"/>
-    <w:lsdException w:name="heading 1" w:uiPriority="9" w:qFormat="1"/>
-    <w:lsdException w:name="heading 2" w:semiHidden="1" w:uiPriority="9" w:unhideWhenUsed="1" w:qFormat="1"/>
-    <w:lsdException w:name="heading 3" w:semiHidden="1" w:uiPriority="9" w:unhideWhenUsed="1" w:qFormat="1"/>
-    <w:lsdException w:name="heading 4" w:semiHidden="1" w:uiPriority="9" w:unhideWhenUsed="1" w:qFormat="1"/>
-    <w:lsdException w:name="heading 5" w:semiHidden="1" w:uiPriority="9" w:unhideWhenUsed="1" w:qFormat="1"/>
-    <w:lsdException w:name="heading 6" w:semiHidden="1" w:uiPriority="9" w:unhideWhenUsed="1" w:qFormat="1"/>
-    <w:lsdException w:name="heading 7" w:semiHidden="1" w:uiPriority="9" w:unhideWhenUsed="1" w:qFormat="1"/>
-    <w:lsdException w:name="heading 8" w:semiHidden="1" w:uiPriority="9" w:unhideWhenUsed="1" w:qFormat="1"/>
-    <w:lsdException w:name="heading 9" w:semiHidden="1" w:uiPriority="9" w:unhideWhenUsed="1" w:qFormat="1"/>
-    <w:lsdException w:name="index 1" w:semiHidden="1" w:unhideWhenUsed="1"/>
-    <w:lsdException w:name="index 2" w:semiHidden="1" w:unhideWhenUsed="1"/>
-    <w:lsdException w:name="index 3" w:semiHidden="1" w:unhideWhenUsed="1"/>
-    <w:lsdException w:name="index 4" w:semiHidden="1" w:unhideWhenUsed="1"/>
-    <w:lsdException w:name="index 5" w:semiHidden="1" w:unhideWhenUsed="1"/>
-    <w:lsdException w:name="index 6" w:semiHidden="1" w:unhideWhenUsed="1"/>
-    <w:lsdException w:name="index 7" w:semiHidden="1" w:unhideWhenUsed="1"/>
-    <w:lsdException w:name="index 8" w:semiHidden="1" w:unhideWhenUsed="1"/>
-    <w:lsdException w:name="index 9" w:semiHidden="1" w:unhideWhenUsed="1"/>
-    <w:lsdException w:name="toc 1" w:semiHidden="1" w:uiPriority="39" w:unhideWhenUsed="1"/>
-    <w:lsdException w:name="toc 2" w:semiHidden="1" w:uiPriority="39" w:unhideWhenUsed="1"/>
-    <w:lsdException w:name="toc 3" w:semiHidden="1" w:uiPriority="39" w:unhideWhenUsed="1"/>
-    <w:lsdException w:name="toc 4" w:semiHidden="1" w:uiPriority="39" w:unhideWhenUsed="1"/>
-    <w:lsdException w:name="toc 5" w:semiHidden="1" w:uiPriority="39" w:unhideWhenUsed="1"/>
-    <w:lsdException w:name="toc 6" w:semiHidden="1" w:uiPriority="39" w:unhideWhenUsed="1"/>
-    <w:lsdException w:name="toc 7" w:semiHidden="1" w:uiPriority="39" w:unhideWhenUsed="1"/>
-    <w:lsdException w:name="toc 8" w:semiHidden="1" w:uiPriority="39" w:unhideWhenUsed="1"/>
-    <w:lsdException w:name="toc 9" w:semiHidden="1" w:uiPriority="39" w:unhideWhenUsed="1"/>
-    <w:lsdException w:name="Normal Indent" w:semiHidden="1" w:unhideWhenUsed="1"/>
-    <w:lsdException w:name="footnote text" w:semiHidden="1" w:unhideWhenUsed="1"/>
-    <w:lsdException w:name="annotation text" w:semiHidden="1" w:unhideWhenUsed="1"/>
-    <w:lsdException w:name="header" w:semiHidden="1" w:unhideWhenUsed="1"/>
-    <w:lsdException w:name="footer" w:semiHidden="1" w:unhideWhenUsed="1"/>
-    <w:lsdException w:name="index heading" w:semiHidden="1" w:unhideWhenUsed="1"/>
-    <w:lsdException w:name="caption" w:semiHidden="1" w:uiPriority="35" w:unhideWhenUsed="1" w:qFormat="1"/>
-    <w:lsdException w:name="table of figures" w:semiHidden="1" w:unhideWhenUsed="1"/>
-    <w:lsdException w:name="envelope address" w:semiHidden="1" w:unhideWhenUsed="1"/>
-    <w:lsdException w:name="envelope return" w:semiHidden="1" w:unhideWhenUsed="1"/>
-    <w:lsdException w:name="footnote reference" w:semiHidden="1" w:unhideWhenUsed="1"/>
-    <w:lsdException w:name="annotation reference" w:semiHidden="1" w:unhideWhenUsed="1"/>
-    <w:lsdException w:name="line number" w:semiHidden="1" w:unhideWhenUsed="1"/>
-    <w:lsdException w:name="page number" w:semiHidden="1" w:unhideWhenUsed="1"/>
-    <w:lsdException w:name="endnote reference" w:semiHidden="1" w:unhideWhenUsed="1"/>
-    <w:lsdException w:name="endnote text" w:semiHidden="1" w:unhideWhenUsed="1"/>
-    <w:lsdException w:name="table of authorities" w:semiHidden="1" w:unhideWhenUsed="1"/>
-    <w:lsdException w:name="macro" w:semiHidden="1" w:unhideWhenUsed="1"/>
-    <w:lsdException w:name="toa heading" w:semiHidden="1" w:unhideWhenUsed="1"/>
-    <w:lsdException w:name="List" w:semiHidden="1" w:unhideWhenUsed="1"/>
-    <w:lsdException w:name="List Bullet" w:semiHidden="1" w:unhideWhenUsed="1"/>
-    <w:lsdException w:name="List Number" w:semiHidden="1" w:unhideWhenUsed="1"/>
-    <w:lsdException w:name="List 2" w:semiHidden="1" w:unhideWhenUsed="1"/>
-    <w:lsdException w:name="List 3" w:semiHidden="1" w:unhideWhenUsed="1"/>
-    <w:lsdException w:name="List 4" w:semiHidden="1" w:unhideWhenUsed="1"/>
-    <w:lsdException w:name="List 5" w:semiHidden="1" w:unhideWhenUsed="1"/>
-    <w:lsdException w:name="List Bullet 2" w:semiHidden="1" w:unhideWhenUsed="1"/>
-    <w:lsdException w:name="List Bullet 3" w:semiHidden="1" w:unhideWhenUsed="1"/>
-    <w:lsdException w:name="List Bullet 4" w:semiHidden="1" w:unhideWhenUsed="1"/>
-    <w:lsdException w:name="List Bullet 5" w:semiHidden="1" w:unhideWhenUsed="1"/>
-    <w:lsdException w:name="List Number 2" w:semiHidden="1" w:unhideWhenUsed="1"/>
-    <w:lsdException w:name="List Number 3" w:semiHidden="1" w:unhideWhenUsed="1"/>
-    <w:lsdException w:name="List Number 4" w:semiHidden="1" w:unhideWhenUsed="1"/>
-    <w:lsdException w:name="List Number 5" w:semiHidden="1" w:unhideWhenUsed="1"/>
-    <w:lsdException w:name="Title" w:uiPriority="10" w:qFormat="1"/>
-    <w:lsdException w:name="Closing" w:semiHidden="1" w:unhideWhenUsed="1"/>
-    <w:lsdException w:name="Signature" w:semiHidden="1" w:unhideWhenUsed="1"/>
-    <w:lsdException w:name="Default Paragraph Font" w:semiHidden="1" w:uiPriority="1" w:unhideWhenUsed="1"/>
-    <w:lsdException w:name="Body Text" w:semiHidden="1" w:unhideWhenUsed="1"/>
-    <w:lsdException w:name="Body Text Indent" w:semiHidden="1" w:unhideWhenUsed="1"/>
-    <w:lsdException w:name="List Continue" w:semiHidden="1" w:unhideWhenUsed="1"/>
-    <w:lsdException w:name="List Continue 2" w:semiHidden="1" w:unhideWhenUsed="1"/>
-    <w:lsdException w:name="List Continue 3" w:semiHidden="1" w:unhideWhenUsed="1"/>
-    <w:lsdException w:name="List Continue 4" w:semiHidden="1" w:unhideWhenUsed="1"/>
-    <w:lsdException w:name="List Continue 5" w:semiHidden="1" w:unhideWhenUsed="1"/>
-    <w:lsdException w:name="Message Header" w:semiHidden="1" w:unhideWhenUsed="1"/>
-    <w:lsdException w:name="Subtitle" w:uiPriority="11" w:qFormat="1"/>
-    <w:lsdException w:name="Salutation" w:semiHidden="1" w:unhideWhenUsed="1"/>
-    <w:lsdException w:name="Date" w:semiHidden="1" w:unhideWhenUsed="1"/>
-    <w:lsdException w:name="Body Text First Indent" w:semiHidden="1" w:unhideWhenUsed="1"/>
-    <w:lsdException w:name="Body Text First Indent 2" w:semiHidden="1" w:unhideWhenUsed="1"/>
-    <w:lsdException w:name="Note Heading" w:semiHidden="1" w:unhideWhenUsed="1"/>
-    <w:lsdException w:name="Body Text 2" w:semiHidden="1" w:unhideWhenUsed="1"/>
-    <w:lsdException w:name="Body Text 3" w:semiHidden="1" w:unhideWhenUsed="1"/>
-    <w:lsdException w:name="Body Text Indent 2" w:semiHidden="1" w:unhideWhenUsed="1"/>
-    <w:lsdException w:name="Body Text Indent 3" w:semiHidden="1" w:unhideWhenUsed="1"/>
-    <w:lsdException w:name="Block Text" w:semiHidden="1" w:unhideWhenUsed="1"/>
-    <w:lsdException w:name="Hyperlink" w:semiHidden="1" w:unhideWhenUsed="1"/>
-    <w:lsdException w:name="FollowedHyperlink" w:semiHidden="1" w:unhideWhenUsed="1"/>
-    <w:lsdException w:name="Strong" w:uiPriority="22" w:qFormat="1"/>
-    <w:lsdException w:name="Emphasis" w:uiPriority="20" w:qFormat="1"/>
-    <w:lsdException w:name="Document Map" w:semiHidden="1" w:unhideWhenUsed="1"/>
-    <w:lsdException w:name="Plain Text" w:semiHidden="1" w:unhideWhenUsed="1"/>
-    <w:lsdException w:name="E-mail Signature" w:semiHidden="1" w:unhideWhenUsed="1"/>
-    <w:lsdException w:name="HTML Top of Form" w:semiHidden="1" w:unhideWhenUsed="1"/>
-    <w:lsdException w:name="HTML Bottom of Form" w:semiHidden="1" w:unhideWhenUsed="1"/>
-    <w:lsdException w:name="Normal (Web)" w:semiHidden="1" w:unhideWhenUsed="1"/>
-    <w:lsdException w:name="HTML Acronym" w:semiHidden="1" w:unhideWhenUsed="1"/>
-    <w:lsdException w:name="HTML Address" w:semiHidden="1" w:unhideWhenUsed="1"/>
-    <w:lsdException w:name="HTML Cite" w:semiHidden="1" w:unhideWhenUsed="1"/>
-    <w:lsdException w:name="HTML Code" w:semiHidden="1" w:unhideWhenUsed="1"/>
-    <w:lsdException w:name="HTML Definition" w:semiHidden="1" w:unhideWhenUsed="1"/>
-    <w:lsdException w:name="HTML Keyboard" w:semiHidden="1" w:unhideWhenUsed="1"/>
-    <w:lsdException w:name="HTML Preformatted" w:semiHidden="1" w:unhideWhenUsed="1"/>
-    <w:lsdException w:name="HTML Sample" w:semiHidden="1" w:unhideWhenUsed="1"/>
-    <w:lsdException w:name="HTML Typewriter" w:semiHidden="1" w:unhideWhenUsed="1"/>
-    <w:lsdException w:name="HTML Variable" w:semiHidden="1" w:unhideWhenUsed="1"/>
-    <w:lsdException w:name="Normal Table" w:semiHidden="1" w:unhideWhenUsed="1"/>
-    <w:lsdException w:name="annotation subject" w:semiHidden="1" w:unhideWhenUsed="1"/>
-    <w:lsdException w:name="No List" w:semiHidden="1" w:unhideWhenUsed="1"/>
-    <w:lsdException w:name="Outline List 1" w:semiHidden="1" w:unhideWhenUsed="1"/>
-    <w:lsdException w:name="Outline List 2" w:semiHidden="1" w:unhideWhenUsed="1"/>
-    <w:lsdException w:name="Outline List 3" w:semiHidden="1" w:unhideWhenUsed="1"/>
-    <w:lsdException w:name="Table Simple 1" w:semiHidden="1" w:unhideWhenUsed="1"/>
-    <w:lsdException w:name="Table Simple 2" w:semiHidden="1" w:unhideWhenUsed="1"/>
-    <w:lsdException w:name="Table Simple 3" w:semiHidden="1" w:unhideWhenUsed="1"/>
-    <w:lsdException w:name="Table Classic 1" w:semiHidden="1" w:unhideWhenUsed="1"/>
-    <w:lsdException w:name="Table Classic 2" w:semiHidden="1" w:unhideWhenUsed="1"/>
-    <w:lsdException w:name="Table Classic 3" w:semiHidden="1" w:unhideWhenUsed="1"/>
-    <w:lsdException w:name="Table Classic 4" w:semiHidden="1" w:unhideWhenUsed="1"/>
-    <w:lsdException w:name="Table Colorful 1" w:semiHidden="1" w:unhideWhenUsed="1"/>
-    <w:lsdException w:name="Table Colorful 2" w:semiHidden="1" w:unhideWhenUsed="1"/>
-    <w:lsdException w:name="Table Colorful 3" w:semiHidden="1" w:unhideWhenUsed="1"/>
-    <w:lsdException w:name="Table Columns 1" w:semiHidden="1" w:unhideWhenUsed="1"/>
-    <w:lsdException w:name="Table Columns 2" w:semiHidden="1" w:unhideWhenUsed="1"/>
-    <w:lsdException w:name="Table Columns 3" w:semiHidden="1" w:unhideWhenUsed="1"/>
-    <w:lsdException w:name="Table Columns 4" w:semiHidden="1" w:unhideWhenUsed="1"/>
-    <w:lsdException w:name="Table Columns 5" w:semiHidden="1" w:unhideWhenUsed="1"/>
-    <w:lsdException w:name="Table Grid 1" w:semiHidden="1" w:unhideWhenUsed="1"/>
-    <w:lsdException w:name="Table Grid 2" w:semiHidden="1" w:unhideWhenUsed="1"/>
-    <w:lsdException w:name="Table Grid 3" w:semiHidden="1" w:unhideWhenUsed="1"/>
-    <w:lsdException w:name="Table Grid 4" w:semiHidden="1" w:unhideWhenUsed="1"/>
-    <w:lsdException w:name="Table Grid 5" w:semiHidden="1" w:unhideWhenUsed="1"/>
-    <w:lsdException w:name="Table Grid 6" w:semiHidden="1" w:unhideWhenUsed="1"/>
-    <w:lsdException w:name="Table Grid 7" w:semiHidden="1" w:unhideWhenUsed="1"/>
-    <w:lsdException w:name="Table Grid 8" w:semiHidden="1" w:unhideWhenUsed="1"/>
-    <w:lsdException w:name="Table List 1" w:semiHidden="1" w:unhideWhenUsed="1"/>
-    <w:lsdException w:name="Table List 2" w:semiHidden="1" w:unhideWhenUsed="1"/>
-    <w:lsdException w:name="Table List 3" w:semiHidden="1" w:unhideWhenUsed="1"/>
-    <w:lsdException w:name="Table List 4" w:semiHidden="1" w:unhideWhenUsed="1"/>
-    <w:lsdException w:name="Table List 5" w:semiHidden="1" w:unhideWhenUsed="1"/>
-    <w:lsdException w:name="Table List 6" w:semiHidden="1" w:unhideWhenUsed="1"/>
-    <w:lsdException w:name="Table List 7" w:semiHidden="1" w:unhideWhenUsed="1"/>
-    <w:lsdException w:name="Table List 8" w:semiHidden="1" w:unhideWhenUsed="1"/>
-    <w:lsdException w:name="Table 3D effects 1" w:semiHidden="1" w:unhideWhenUsed="1"/>
-    <w:lsdException w:name="Table 3D effects 2" w:semiHidden="1" w:unhideWhenUsed="1"/>
-    <w:lsdException w:name="Table 3D effects 3" w:semiHidden="1" w:unhideWhenUsed="1"/>
-    <w:lsdException w:name="Table Contemporary" w:semiHidden="1" w:unhideWhenUsed="1"/>
-    <w:lsdException w:name="Table Elegant" w:semiHidden="1" w:unhideWhenUsed="1"/>
-    <w:lsdException w:name="Table Professional" w:semiHidden="1" w:unhideWhenUsed="1"/>
-    <w:lsdException w:name="Table Subtle 1" w:semiHidden="1" w:unhideWhenUsed="1"/>
-    <w:lsdException w:name="Table Subtle 2" w:semiHidden="1" w:unhideWhenUsed="1"/>
-    <w:lsdException w:name="Table Web 1" w:semiHidden="1" w:unhideWhenUsed="1"/>
-    <w:lsdException w:name="Table Web 2" w:semiHidden="1" w:unhideWhenUsed="1"/>
-    <w:lsdException w:name="Table Web 3" w:semiHidden="1" w:unhideWhenUsed="1"/>
-    <w:lsdException w:name="Balloon Text" w:semiHidden="1" w:unhideWhenUsed="1"/>
-    <w:lsdException w:name="Table Grid" w:uiPriority="59"/>
-    <w:lsdException w:name="Table Theme" w:semiHidden="1" w:unhideWhenUsed="1"/>
-    <w:lsdException w:name="Placeholder Text" w:semiHidden="1"/>
-    <w:lsdException w:name="No Spacing" w:uiPriority="1" w:qFormat="1"/>
-    <w:lsdException w:name="Light Shading" w:uiPriority="60"/>
-    <w:lsdException w:name="Light List" w:uiPriority="61"/>
-    <w:lsdException w:name="Light Grid" w:uiPriority="62"/>
-    <w:lsdException w:name="Medium Shading 1" w:uiPriority="63"/>
-    <w:lsdException w:name="Medium Shading 2" w:uiPriority="64"/>
-    <w:lsdException w:name="Medium List 1" w:uiPriority="65"/>
-    <w:lsdException w:name="Medium List 2" w:uiPriority="66"/>
-    <w:lsdException w:name="Medium Grid 1" w:uiPriority="67"/>
-    <w:lsdException w:name="Medium Grid 2" w:uiPriority="68"/>
-    <w:lsdException w:name="Medium Grid 3" w:uiPriority="69"/>
-    <w:lsdException w:name="Dark List" w:uiPriority="70"/>
-    <w:lsdException w:name="Colorful Shading" w:uiPriority="71"/>
-    <w:lsdException w:name="Colorful List" w:uiPriority="72"/>
-    <w:lsdException w:name="Colorful Grid" w:uiPriority="73"/>
-    <w:lsdException w:name="Light Shading Accent 1" w:uiPriority="60"/>
-    <w:lsdException w:name="Light List Accent 1" w:uiPriority="61"/>
-    <w:lsdException w:name="Light Grid Accent 1" w:uiPriority="62"/>
-    <w:lsdException w:name="Medium Shading 1 Accent 1" w:uiPriority="63"/>
-    <w:lsdException w:name="Medium Shading 2 Accent 1" w:uiPriority="64"/>
-    <w:lsdException w:name="Medium List 1 Accent 1" w:uiPriority="65"/>
-    <w:lsdException w:name="Revision" w:semiHidden="1"/>
-    <w:lsdException w:name="List Paragraph" w:uiPriority="34" w:qFormat="1"/>
-    <w:lsdException w:name="Quote" w:uiPriority="29" w:qFormat="1"/>
-    <w:lsdException w:name="Intense Quote" w:uiPriority="30" w:qFormat="1"/>
-    <w:lsdException w:name="Medium List 2 Accent 1" w:uiPriority="66"/>
-    <w:lsdException w:name="Medium Grid 1 Accent 1" w:uiPriority="67"/>
-    <w:lsdException w:name="Medium Grid 2 Accent 1" w:uiPriority="68"/>
-    <w:lsdException w:name="Medium Grid 3 Accent 1" w:uiPriority="69"/>
-    <w:lsdException w:name="Dark List Accent 1" w:uiPriority="70"/>
-    <w:lsdException w:name="Colorful Shading Accent 1" w:uiPriority="71"/>
-    <w:lsdException w:name="Colorful List Accent 1" w:uiPriority="72"/>
-    <w:lsdException w:name="Colorful Grid Accent 1" w:uiPriority="73"/>
-    <w:lsdException w:name="Light Shading Accent 2" w:uiPriority="60"/>
-    <w:lsdException w:name="Light List Accent 2" w:uiPriority="61"/>
-    <w:lsdException w:name="Light Grid Accent 2" w:uiPriority="62"/>
-    <w:lsdException w:name="Medium Shading 1 Accent 2" w:uiPriority="63"/>
-    <w:lsdException w:name="Medium Shading 2 Accent 2" w:uiPriority="64"/>
-    <w:lsdException w:name="Medium List 1 Accent 2" w:uiPriority="65"/>
-    <w:lsdException w:name="Medium List 2 Accent 2" w:uiPriority="66"/>
-    <w:lsdException w:name="Medium Grid 1 Accent 2" w:uiPriority="67"/>
-    <w:lsdException w:name="Medium Grid 2 Accent 2" w:uiPriority="68"/>
-    <w:lsdException w:name="Medium Grid 3 Accent 2" w:uiPriority="69"/>
-    <w:lsdException w:name="Dark List Accent 2" w:uiPriority="70"/>
-    <w:lsdException w:name="Colorful Shading Accent 2" w:uiPriority="71"/>
-    <w:lsdException w:name="Colorful List Accent 2" w:uiPriority="72"/>
-    <w:lsdException w:name="Colorful Grid Accent 2" w:uiPriority="73"/>
-    <w:lsdException w:name="Light Shading Accent 3" w:uiPriority="60"/>
-    <w:lsdException w:name="Light List Accent 3" w:uiPriority="61"/>
-    <w:lsdException w:name="Light Grid Accent 3" w:uiPriority="62"/>
-    <w:lsdException w:name="Medium Shading 1 Accent 3" w:uiPriority="63"/>
-    <w:lsdException w:name="Medium Shading 2 Accent 3" w:uiPriority="64"/>
-    <w:lsdException w:name="Medium List 1 Accent 3" w:uiPriority="65"/>
-    <w:lsdException w:name="Medium List 2 Accent 3" w:uiPriority="66"/>
-    <w:lsdException w:name="Medium Grid 1 Accent 3" w:uiPriority="67"/>
-    <w:lsdException w:name="Medium Grid 2 Accent 3" w:uiPriority="68"/>
-    <w:lsdException w:name="Medium Grid 3 Accent 3" w:uiPriority="69"/>
-    <w:lsdException w:name="Dark List Accent 3" w:uiPriority="70"/>
-    <w:lsdException w:name="Colorful Shading Accent 3" w:uiPriority="71"/>
-    <w:lsdException w:name="Colorful List Accent 3" w:uiPriority="72"/>
-    <w:lsdException w:name="Colorful Grid Accent 3" w:uiPriority="73"/>
-    <w:lsdException w:name="Light Shading Accent 4" w:uiPriority="60"/>
-    <w:lsdException w:name="Light List Accent 4" w:uiPriority="61"/>
-    <w:lsdException w:name="Light Grid Accent 4" w:uiPriority="62"/>
-    <w:lsdException w:name="Medium Shading 1 Accent 4" w:uiPriority="63"/>
-    <w:lsdException w:name="Medium Shading 2 Accent 4" w:uiPriority="64"/>
-    <w:lsdException w:name="Medium List 1 Accent 4" w:uiPriority="65"/>
-    <w:lsdException w:name="Medium List 2 Accent 4" w:uiPriority="66"/>
-    <w:lsdException w:name="Medium Grid 1 Accent 4" w:uiPriority="67"/>
-    <w:lsdException w:name="Medium Grid 2 Accent 4" w:uiPriority="68"/>
-    <w:lsdException w:name="Medium Grid 3 Accent 4" w:uiPriority="69"/>
-    <w:lsdException w:name="Dark List Accent 4" w:uiPriority="70"/>
-    <w:lsdException w:name="Colorful Shading Accent 4" w:uiPriority="71"/>
-    <w:lsdException w:name="Colorful List Accent 4" w:uiPriority="72"/>
-    <w:lsdException w:name="Colorful Grid Accent 4" w:uiPriority="73"/>
-    <w:lsdException w:name="Light Shading Accent 5" w:uiPriority="60"/>
-    <w:lsdException w:name="Light List Accent 5" w:uiPriority="61"/>
-    <w:lsdException w:name="Light Grid Accent 5" w:uiPriority="62"/>
-    <w:lsdException w:name="Medium Shading 1 Accent 5" w:uiPriority="63"/>
-    <w:lsdException w:name="Medium Shading 2 Accent 5" w:uiPriority="64"/>
-    <w:lsdException w:name="Medium List 1 Accent 5" w:uiPriority="65"/>
-    <w:lsdException w:name="Medium List 2 Accent 5" w:uiPriority="66"/>
-    <w:lsdException w:name="Medium Grid 1 Accent 5" w:uiPriority="67"/>
-    <w:lsdException w:name="Medium Grid 2 Accent 5" w:uiPriority="68"/>
-    <w:lsdException w:name="Medium Grid 3 Accent 5" w:uiPriority="69"/>
-    <w:lsdException w:name="Dark List Accent 5" w:uiPriority="70"/>
-    <w:lsdException w:name="Colorful Shading Accent 5" w:uiPriority="71"/>
-    <w:lsdException w:name="Colorful List Accent 5" w:uiPriority="72"/>
-    <w:lsdException w:name="Colorful Grid Accent 5" w:uiPriority="73"/>
-    <w:lsdException w:name="Light Shading Accent 6" w:uiPriority="60"/>
-    <w:lsdException w:name="Light List Accent 6" w:uiPriority="61"/>
-    <w:lsdException w:name="Light Grid Accent 6" w:uiPriority="62"/>
-    <w:lsdException w:name="Medium Shading 1 Accent 6" w:uiPriority="63"/>
-    <w:lsdException w:name="Medium Shading 2 Accent 6" w:uiPriority="64"/>
-    <w:lsdException w:name="Medium List 1 Accent 6" w:uiPriority="65"/>
-    <w:lsdException w:name="Medium List 2 Accent 6" w:uiPriority="66"/>
-    <w:lsdException w:name="Medium Grid 1 Accent 6" w:uiPriority="67"/>
-    <w:lsdException w:name="Medium Grid 2 Accent 6" w:uiPriority="68"/>
-    <w:lsdException w:name="Medium Grid 3 Accent 6" w:uiPriority="69"/>
-    <w:lsdException w:name="Dark List Accent 6" w:uiPriority="70"/>
-    <w:lsdException w:name="Colorful Shading Accent 6" w:uiPriority="71"/>
-    <w:lsdException w:name="Colorful List Accent 6" w:uiPriority="72"/>
-    <w:lsdException w:name="Colorful Grid Accent 6" w:uiPriority="73"/>
-    <w:lsdException w:name="Subtle Emphasis" w:uiPriority="19" w:qFormat="1"/>
-    <w:lsdException w:name="Intense Emphasis" w:uiPriority="21" w:qFormat="1"/>
-    <w:lsdException w:name="Subtle Reference" w:uiPriority="31" w:qFormat="1"/>
-    <w:lsdException w:name="Intense Reference" w:uiPriority="32" w:qFormat="1"/>
-    <w:lsdException w:name="Book Title" w:uiPriority="33" w:qFormat="1"/>
-    <w:lsdException w:name="Bibliography" w:semiHidden="1" w:uiPriority="37" w:unhideWhenUsed="1"/>
-    <w:lsdException w:name="TOC Heading" w:semiHidden="1" w:uiPriority="39" w:unhideWhenUsed="1" w:qFormat="1"/>
-    <w:lsdException w:name="Plain Table 1" w:uiPriority="41"/>
-    <w:lsdException w:name="Plain Table 2" w:uiPriority="42"/>
-    <w:lsdException w:name="Plain Table 3" w:uiPriority="43"/>
-    <w:lsdException w:name="Plain Table 4" w:uiPriority="44"/>
-    <w:lsdException w:name="Plain Table 5" w:uiPriority="45"/>
-    <w:lsdException w:name="Grid Table Light" w:uiPriority="40"/>
-    <w:lsdException w:name="Grid Table 1 Light" w:uiPriority="46"/>
-    <w:lsdException w:name="Grid Table 2" w:uiPriority="47"/>
-    <w:lsdException w:name="Grid Table 3" w:uiPriority="48"/>
-    <w:lsdException w:name="Grid Table 4" w:uiPriority="49"/>
-    <w:lsdException w:name="Grid Table 5 Dark" w:uiPriority="50"/>
-    <w:lsdException w:name="Grid Table 6 Colorful" w:uiPriority="51"/>
-    <w:lsdException w:name="Grid Table 7 Colorful" w:uiPriority="52"/>
-    <w:lsdException w:name="Grid Table 1 Light Accent 1" w:uiPriority="46"/>
-    <w:lsdException w:name="Grid Table 2 Accent 1" w:uiPriority="47"/>
-    <w:lsdException w:name="Grid Table 3 Accent 1" w:uiPriority="48"/>
-    <w:lsdException w:name="Grid Table 4 Accent 1" w:uiPriority="49"/>
-    <w:lsdException w:name="Grid Table 5 Dark Accent 1" w:uiPriority="50"/>
-    <w:lsdException w:name="Grid Table 6 Colorful Accent 1" w:uiPriority="51"/>
-    <w:lsdException w:name="Grid Table 7 Colorful Accent 1" w:uiPriority="52"/>
-    <w:lsdException w:name="Grid Table 1 Light Accent 2" w:uiPriority="46"/>
-    <w:lsdException w:name="Grid Table 2 Accent 2" w:uiPriority="47"/>
-    <w:lsdException w:name="Grid Table 3 Accent 2" w:uiPriority="48"/>
-    <w:lsdException w:name="Grid Table 4 Accent 2" w:uiPriority="49"/>
-    <w:lsdException w:name="Grid Table 5 Dark Accent 2" w:uiPriority="50"/>
-    <w:lsdException w:name="Grid Table 6 Colorful Accent 2" w:uiPriority="51"/>
-    <w:lsdException w:name="Grid Table 7 Colorful Accent 2" w:uiPriority="52"/>
-    <w:lsdException w:name="Grid Table 1 Light Accent 3" w:uiPriority="46"/>
-    <w:lsdException w:name="Grid Table 2 Accent 3" w:uiPriority="47"/>
-    <w:lsdException w:name="Grid Table 3 Accent 3" w:uiPriority="48"/>
-    <w:lsdException w:name="Grid Table 4 Accent 3" w:uiPriority="49"/>
-    <w:lsdException w:name="Grid Table 5 Dark Accent 3" w:uiPriority="50"/>
-    <w:lsdException w:name="Grid Table 6 Colorful Accent 3" w:uiPriority="51"/>
-    <w:lsdException w:name="Grid Table 7 Colorful Accent 3" w:uiPriority="52"/>
-    <w:lsdException w:name="Grid Table 1 Light Accent 4" w:uiPriority="46"/>
-    <w:lsdException w:name="Grid Table 2 Accent 4" w:uiPriority="47"/>
-    <w:lsdException w:name="Grid Table 3 Accent 4" w:uiPriority="48"/>
-    <w:lsdException w:name="Grid Table 4 Accent 4" w:uiPriority="49"/>
-    <w:lsdException w:name="Grid Table 5 Dark Accent 4" w:uiPriority="50"/>
-    <w:lsdException w:name="Grid Table 6 Colorful Accent 4" w:uiPriority="51"/>
-    <w:lsdException w:name="Grid Table 7 Colorful Accent 4" w:uiPriority="52"/>
-    <w:lsdException w:name="Grid Table 1 Light Accent 5" w:uiPriority="46"/>
-    <w:lsdException w:name="Grid Table 2 Accent 5" w:uiPriority="47"/>
-    <w:lsdException w:name="Grid Table 3 Accent 5" w:uiPriority="48"/>
-    <w:lsdException w:name="Grid Table 4 Accent 5" w:uiPriority="49"/>
-    <w:lsdException w:name="Grid Table 5 Dark Accent 5" w:uiPriority="50"/>
-    <w:lsdException w:name="Grid Table 6 Colorful Accent 5" w:uiPriority="51"/>
-    <w:lsdException w:name="Grid Table 7 Colorful Accent 5" w:uiPriority="52"/>
-    <w:lsdException w:name="Grid Table 1 Light Accent 6" w:uiPriority="46"/>
-    <w:lsdException w:name="Grid Table 2 Accent 6" w:uiPriority="47"/>
-    <w:lsdException w:name="Grid Table 3 Accent 6" w:uiPriority="48"/>
-    <w:lsdException w:name="Grid Table 4 Accent 6" w:uiPriority="49"/>
-    <w:lsdException w:name="Grid Table 5 Dark Accent 6" w:uiPriority="50"/>
-    <w:lsdException w:name="Grid Table 6 Colorful Accent 6" w:uiPriority="51"/>
-    <w:lsdException w:name="Grid Table 7 Colorful Accent 6" w:uiPriority="52"/>
-    <w:lsdException w:name="List Table 1 Light" w:uiPriority="46"/>
-    <w:lsdException w:name="List Table 2" w:uiPriority="47"/>
-    <w:lsdException w:name="List Table 3" w:uiPriority="48"/>
-    <w:lsdException w:name="List Table 4" w:uiPriority="49"/>
-    <w:lsdException w:name="List Table 5 Dark" w:uiPriority="50"/>
-    <w:lsdException w:name="List Table 6 Colorful" w:uiPriority="51"/>
-    <w:lsdException w:name="List Table 7 Colorful" w:uiPriority="52"/>
-    <w:lsdException w:name="List Table 1 Light Accent 1" w:uiPriority="46"/>
-    <w:lsdException w:name="List Table 2 Accent 1" w:uiPriority="47"/>
-    <w:lsdException w:name="List Table 3 Accent 1" w:uiPriority="48"/>
-    <w:lsdException w:name="List Table 4 Accent 1" w:uiPriority="49"/>
-    <w:lsdException w:name="List Table 5 Dark Accent 1" w:uiPriority="50"/>
-    <w:lsdException w:name="List Table 6 Colorful Accent 1" w:uiPriority="51"/>
-    <w:lsdException w:name="List Table 7 Colorful Accent 1" w:uiPriority="52"/>
-    <w:lsdException w:name="List Table 1 Light Accent 2" w:uiPriority="46"/>
-    <w:lsdException w:name="List Table 2 Accent 2" w:uiPriority="47"/>
-    <w:lsdException w:name="List Table 3 Accent 2" w:uiPriority="48"/>
-    <w:lsdException w:name="List Table 4 Accent 2" w:uiPriority="49"/>
-    <w:lsdException w:name="List Table 5 Dark Accent 2" w:uiPriority="50"/>
-    <w:lsdException w:name="List Table 6 Colorful Accent 2" w:uiPriority="51"/>
-    <w:lsdException w:name="List Table 7 Colorful Accent 2" w:uiPriority="52"/>
-    <w:lsdException w:name="List Table 1 Light Accent 3" w:uiPriority="46"/>
-    <w:lsdException w:name="List Table 2 Accent 3" w:uiPriority="47"/>
-    <w:lsdException w:name="List Table 3 Accent 3" w:uiPriority="48"/>
-    <w:lsdException w:name="List Table 4 Accent 3" w:uiPriority="49"/>
-    <w:lsdException w:name="List Table 5 Dark Accent 3" w:uiPriority="50"/>
-    <w:lsdException w:name="List Table 6 Colorful Accent 3" w:uiPriority="51"/>
-    <w:lsdException w:name="List Table 7 Colorful Accent 3" w:uiPriority="52"/>
-    <w:lsdException w:name="List Table 1 Light Accent 4" w:uiPriority="46"/>
-    <w:lsdException w:name="List Table 2 Accent 4" w:uiPriority="47"/>
-    <w:lsdException w:name="List Table 3 Accent 4" w:uiPriority="48"/>
-    <w:lsdException w:name="List Table 4 Accent 4" w:uiPriority="49"/>
-    <w:lsdException w:name="List Table 5 Dark Accent 4" w:uiPriority="50"/>
-    <w:lsdException w:name="List Table 6 Colorful Accent 4" w:uiPriority="51"/>
-    <w:lsdException w:name="List Table 7 Colorful Accent 4" w:uiPriority="52"/>
-    <w:lsdException w:name="List Table 1 Light Accent 5" w:uiPriority="46"/>
-    <w:lsdException w:name="List Table 2 Accent 5" w:uiPriority="47"/>
-    <w:lsdException w:name="List Table 3 Accent 5" w:uiPriority="48"/>
-    <w:lsdException w:name="List Table 4 Accent 5" w:uiPriority="49"/>
-    <w:lsdException w:name="List Table 5 Dark Accent 5" w:uiPriority="50"/>
-    <w:lsdException w:name="List Table 6 Colorful Accent 5" w:uiPriority="51"/>
-    <w:lsdException w:name="List Table 7 Colorful Accent 5" w:uiPriority="52"/>
-    <w:lsdException w:name="List Table 1 Light Accent 6" w:uiPriority="46"/>
-    <w:lsdException w:name="List Table 2 Accent 6" w:uiPriority="47"/>
-    <w:lsdException w:name="List Table 3 Accent 6" w:uiPriority="48"/>
-    <w:lsdException w:name="List Table 4 Accent 6" w:uiPriority="49"/>
-    <w:lsdException w:name="List Table 5 Dark Accent 6" w:uiPriority="50"/>
-    <w:lsdException w:name="List Table 6 Colorful Accent 6" w:uiPriority="51"/>
-    <w:lsdException w:name="List Table 7 Colorful Accent 6" w:uiPriority="52"/>
+  <w:latentStyles w:defLockedState="0" w:defUIPriority="99" w:defSemiHidden="1" w:defUnhideWhenUsed="1" w:defQFormat="0" w:count="267">
+    <w:lsdException w:name="Normal" w:semiHidden="0" w:uiPriority="0" w:unhideWhenUsed="0" w:qFormat="1"/>
+    <w:lsdException w:name="heading 1" w:semiHidden="0" w:uiPriority="9" w:unhideWhenUsed="0" w:qFormat="1"/>
+    <w:lsdException w:name="heading 2" w:uiPriority="9" w:qFormat="1"/>
+    <w:lsdException w:name="heading 3" w:uiPriority="9" w:qFormat="1"/>
+    <w:lsdException w:name="heading 4" w:uiPriority="9" w:qFormat="1"/>
+    <w:lsdException w:name="heading 5" w:uiPriority="9" w:qFormat="1"/>
+    <w:lsdException w:name="heading 6" w:uiPriority="9" w:qFormat="1"/>
+    <w:lsdException w:name="heading 7" w:uiPriority="9" w:qFormat="1"/>
+    <w:lsdException w:name="heading 8" w:uiPriority="9" w:qFormat="1"/>
+    <w:lsdException w:name="heading 9" w:uiPriority="9" w:qFormat="1"/>
+    <w:lsdException w:name="toc 1" w:uiPriority="39"/>
+    <w:lsdException w:name="toc 2" w:uiPriority="39"/>
+    <w:lsdException w:name="toc 3" w:uiPriority="39"/>
+    <w:lsdException w:name="toc 4" w:uiPriority="39"/>
+    <w:lsdException w:name="toc 5" w:uiPriority="39"/>
+    <w:lsdException w:name="toc 6" w:uiPriority="39"/>
+    <w:lsdException w:name="toc 7" w:uiPriority="39"/>
+    <w:lsdException w:name="toc 8" w:uiPriority="39"/>
+    <w:lsdException w:name="toc 9" w:uiPriority="39"/>
+    <w:lsdException w:name="caption" w:uiPriority="35" w:qFormat="1"/>
+    <w:lsdException w:name="Title" w:semiHidden="0" w:uiPriority="10" w:unhideWhenUsed="0" w:qFormat="1"/>
+    <w:lsdException w:name="Default Paragraph Font" w:uiPriority="1"/>
+    <w:lsdException w:name="Subtitle" w:semiHidden="0" w:uiPriority="11" w:unhideWhenUsed="0" w:qFormat="1"/>
+    <w:lsdException w:name="Strong" w:semiHidden="0" w:uiPriority="22" w:unhideWhenUsed="0" w:qFormat="1"/>
+    <w:lsdException w:name="Emphasis" w:semiHidden="0" w:uiPriority="20" w:unhideWhenUsed="0" w:qFormat="1"/>
+    <w:lsdException w:name="Table Grid" w:semiHidden="0" w:uiPriority="59" w:unhideWhenUsed="0"/>
+    <w:lsdException w:name="Placeholder Text" w:unhideWhenUsed="0"/>
+    <w:lsdException w:name="No Spacing" w:semiHidden="0" w:uiPriority="1" w:unhideWhenUsed="0" w:qFormat="1"/>
+    <w:lsdException w:name="Light Shading" w:semiHidden="0" w:uiPriority="60" w:unhideWhenUsed="0"/>
+    <w:lsdException w:name="Light List" w:semiHidden="0" w:uiPriority="61" w:unhideWhenUsed="0"/>
+    <w:lsdException w:name="Light Grid" w:semiHidden="0" w:uiPriority="62" w:unhideWhenUsed="0"/>
+    <w:lsdException w:name="Medium Shading 1" w:semiHidden="0" w:uiPriority="63" w:unhideWhenUsed="0"/>
+    <w:lsdException w:name="Medium Shading 2" w:semiHidden="0" w:uiPriority="64" w:unhideWhenUsed="0"/>
+    <w:lsdException w:name="Medium List 1" w:semiHidden="0" w:uiPriority="65" w:unhideWhenUsed="0"/>
+    <w:lsdException w:name="Medium List 2" w:semiHidden="0" w:uiPriority="66" w:unhideWhenUsed="0"/>
+    <w:lsdException w:name="Medium Grid 1" w:semiHidden="0" w:uiPriority="67" w:unhideWhenUsed="0"/>
+    <w:lsdException w:name="Medium Grid 2" w:semiHidden="0" w:uiPriority="68" w:unhideWhenUsed="0"/>
+    <w:lsdException w:name="Medium Grid 3" w:semiHidden="0" w:uiPriority="69" w:unhideWhenUsed="0"/>
+    <w:lsdException w:name="Dark List" w:semiHidden="0" w:uiPriority="70" w:unhideWhenUsed="0"/>
+    <w:lsdException w:name="Colorful Shading" w:semiHidden="0" w:uiPriority="71" w:unhideWhenUsed="0"/>
+    <w:lsdException w:name="Colorful List" w:semiHidden="0" w:uiPriority="72" w:unhideWhenUsed="0"/>
+    <w:lsdException w:name="Colorful Grid" w:semiHidden="0" w:uiPriority="73" w:unhideWhenUsed="0"/>
+    <w:lsdException w:name="Light Shading Accent 1" w:semiHidden="0" w:uiPriority="60" w:unhideWhenUsed="0"/>
+    <w:lsdException w:name="Light List Accent 1" w:semiHidden="0" w:uiPriority="61" w:unhideWhenUsed="0"/>
+    <w:lsdException w:name="Light Grid Accent 1" w:semiHidden="0" w:uiPriority="62" w:unhideWhenUsed="0"/>
+    <w:lsdException w:name="Medium Shading 1 Accent 1" w:semiHidden="0" w:uiPriority="63" w:unhideWhenUsed="0"/>
+    <w:lsdException w:name="Medium Shading 2 Accent 1" w:semiHidden="0" w:uiPriority="64" w:unhideWhenUsed="0"/>
+    <w:lsdException w:name="Medium List 1 Accent 1" w:semiHidden="0" w:uiPriority="65" w:unhideWhenUsed="0"/>
+    <w:lsdException w:name="Revision" w:unhideWhenUsed="0"/>
+    <w:lsdException w:name="List Paragraph" w:semiHidden="0" w:uiPriority="34" w:unhideWhenUsed="0" w:qFormat="1"/>
+    <w:lsdException w:name="Quote" w:semiHidden="0" w:uiPriority="29" w:unhideWhenUsed="0" w:qFormat="1"/>
+    <w:lsdException w:name="Intense Quote" w:semiHidden="0" w:uiPriority="30" w:unhideWhenUsed="0" w:qFormat="1"/>
+    <w:lsdException w:name="Medium List 2 Accent 1" w:semiHidden="0" w:uiPriority="66" w:unhideWhenUsed="0"/>
+    <w:lsdException w:name="Medium Grid 1 Accent 1" w:semiHidden="0" w:uiPriority="67" w:unhideWhenUsed="0"/>
+    <w:lsdException w:name="Medium Grid 2 Accent 1" w:semiHidden="0" w:uiPriority="68" w:unhideWhenUsed="0"/>
+    <w:lsdException w:name="Medium Grid 3 Accent 1" w:semiHidden="0" w:uiPriority="69" w:unhideWhenUsed="0"/>
+    <w:lsdException w:name="Dark List Accent 1" w:semiHidden="0" w:uiPriority="70" w:unhideWhenUsed="0"/>
+    <w:lsdException w:name="Colorful Shading Accent 1" w:semiHidden="0" w:uiPriority="71" w:unhideWhenUsed="0"/>
+    <w:lsdException w:name="Colorful List Accent 1" w:semiHidden="0" w:uiPriority="72" w:unhideWhenUsed="0"/>
+    <w:lsdException w:name="Colorful Grid Accent 1" w:semiHidden="0" w:uiPriority="73" w:unhideWhenUsed="0"/>
+    <w:lsdException w:name="Light Shading Accent 2" w:semiHidden="0" w:uiPriority="60" w:unhideWhenUsed="0"/>
+    <w:lsdException w:name="Light List Accent 2" w:semiHidden="0" w:uiPriority="61" w:unhideWhenUsed="0"/>
+    <w:lsdException w:name="Light Grid Accent 2" w:semiHidden="0" w:uiPriority="62" w:unhideWhenUsed="0"/>
+    <w:lsdException w:name="Medium Shading 1 Accent 2" w:semiHidden="0" w:uiPriority="63" w:unhideWhenUsed="0"/>
+    <w:lsdException w:name="Medium Shading 2 Accent 2" w:semiHidden="0" w:uiPriority="64" w:unhideWhenUsed="0"/>
+    <w:lsdException w:name="Medium List 1 Accent 2" w:semiHidden="0" w:uiPriority="65" w:unhideWhenUsed="0"/>
+    <w:lsdException w:name="Medium List 2 Accent 2" w:semiHidden="0" w:uiPriority="66" w:unhideWhenUsed="0"/>
+    <w:lsdException w:name="Medium Grid 1 Accent 2" w:semiHidden="0" w:uiPriority="67" w:unhideWhenUsed="0"/>
+    <w:lsdException w:name="Medium Grid 2 Accent 2" w:semiHidden="0" w:uiPriority="68" w:unhideWhenUsed="0"/>
+    <w:lsdException w:name="Medium Grid 3 Accent 2" w:semiHidden="0" w:uiPriority="69" w:unhideWhenUsed="0"/>
+    <w:lsdException w:name="Dark List Accent 2" w:semiHidden="0" w:uiPriority="70" w:unhideWhenUsed="0"/>
+    <w:lsdException w:name="Colorful Shading Accent 2" w:semiHidden="0" w:uiPriority="71" w:unhideWhenUsed="0"/>
+    <w:lsdException w:name="Colorful List Accent 2" w:semiHidden="0" w:uiPriority="72" w:unhideWhenUsed="0"/>
+    <w:lsdException w:name="Colorful Grid Accent 2" w:semiHidden="0" w:uiPriority="73" w:unhideWhenUsed="0"/>
+    <w:lsdException w:name="Light Shading Accent 3" w:semiHidden="0" w:uiPriority="60" w:unhideWhenUsed="0"/>
+    <w:lsdException w:name="Light List Accent 3" w:semiHidden="0" w:uiPriority="61" w:unhideWhenUsed="0"/>
+    <w:lsdException w:name="Light Grid Accent 3" w:semiHidden="0" w:uiPriority="62" w:unhideWhenUsed="0"/>
+    <w:lsdException w:name="Medium Shading 1 Accent 3" w:semiHidden="0" w:uiPriority="63" w:unhideWhenUsed="0"/>
+    <w:lsdException w:name="Medium Shading 2 Accent 3" w:semiHidden="0" w:uiPriority="64" w:unhideWhenUsed="0"/>
+    <w:lsdException w:name="Medium List 1 Accent 3" w:semiHidden="0" w:uiPriority="65" w:unhideWhenUsed="0"/>
+    <w:lsdException w:name="Medium List 2 Accent 3" w:semiHidden="0" w:uiPriority="66" w:unhideWhenUsed="0"/>
+    <w:lsdException w:name="Medium Grid 1 Accent 3" w:semiHidden="0" w:uiPriority="67" w:unhideWhenUsed="0"/>
+    <w:lsdException w:name="Medium Grid 2 Accent 3" w:semiHidden="0" w:uiPriority="68" w:unhideWhenUsed="0"/>
+    <w:lsdException w:name="Medium Grid 3 Accent 3" w:semiHidden="0" w:uiPriority="69" w:unhideWhenUsed="0"/>
+    <w:lsdException w:name="Dark List Accent 3" w:semiHidden="0" w:uiPriority="70" w:unhideWhenUsed="0"/>
+    <w:lsdException w:name="Colorful Shading Accent 3" w:semiHidden="0" w:uiPriority="71" w:unhideWhenUsed="0"/>
+    <w:lsdException w:name="Colorful List Accent 3" w:semiHidden="0" w:uiPriority="72" w:unhideWhenUsed="0"/>
+    <w:lsdException w:name="Colorful Grid Accent 3" w:semiHidden="0" w:uiPriority="73" w:unhideWhenUsed="0"/>
+    <w:lsdException w:name="Light Shading Accent 4" w:semiHidden="0" w:uiPriority="60" w:unhideWhenUsed="0"/>
+    <w:lsdException w:name="Light List Accent 4" w:semiHidden="0" w:uiPriority="61" w:unhideWhenUsed="0"/>
+    <w:lsdException w:name="Light Grid Accent 4" w:semiHidden="0" w:uiPriority="62" w:unhideWhenUsed="0"/>
+    <w:lsdException w:name="Medium Shading 1 Accent 4" w:semiHidden="0" w:uiPriority="63" w:unhideWhenUsed="0"/>
+    <w:lsdException w:name="Medium Shading 2 Accent 4" w:semiHidden="0" w:uiPriority="64" w:unhideWhenUsed="0"/>
+    <w:lsdException w:name="Medium List 1 Accent 4" w:semiHidden="0" w:uiPriority="65" w:unhideWhenUsed="0"/>
+    <w:lsdException w:name="Medium List 2 Accent 4" w:semiHidden="0" w:uiPriority="66" w:unhideWhenUsed="0"/>
+    <w:lsdException w:name="Medium Grid 1 Accent 4" w:semiHidden="0" w:uiPriority="67" w:unhideWhenUsed="0"/>
+    <w:lsdException w:name="Medium Grid 2 Accent 4" w:semiHidden="0" w:uiPriority="68" w:unhideWhenUsed="0"/>
+    <w:lsdException w:name="Medium Grid 3 Accent 4" w:semiHidden="0" w:uiPriority="69" w:unhideWhenUsed="0"/>
+    <w:lsdException w:name="Dark List Accent 4" w:semiHidden="0" w:uiPriority="70" w:unhideWhenUsed="0"/>
+    <w:lsdException w:name="Colorful Shading Accent 4" w:semiHidden="0" w:uiPriority="71" w:unhideWhenUsed="0"/>
+    <w:lsdException w:name="Colorful List Accent 4" w:semiHidden="0" w:uiPriority="72" w:unhideWhenUsed="0"/>
+    <w:lsdException w:name="Colorful Grid Accent 4" w:semiHidden="0" w:uiPriority="73" w:unhideWhenUsed="0"/>
+    <w:lsdException w:name="Light Shading Accent 5" w:semiHidden="0" w:uiPriority="60" w:unhideWhenUsed="0"/>
+    <w:lsdException w:name="Light List Accent 5" w:semiHidden="0" w:uiPriority="61" w:unhideWhenUsed="0"/>
+    <w:lsdException w:name="Light Grid Accent 5" w:semiHidden="0" w:uiPriority="62" w:unhideWhenUsed="0"/>
+    <w:lsdException w:name="Medium Shading 1 Accent 5" w:semiHidden="0" w:uiPriority="63" w:unhideWhenUsed="0"/>
+    <w:lsdException w:name="Medium Shading 2 Accent 5" w:semiHidden="0" w:uiPriority="64" w:unhideWhenUsed="0"/>
+    <w:lsdException w:name="Medium List 1 Accent 5" w:semiHidden="0" w:uiPriority="65" w:unhideWhenUsed="0"/>
+    <w:lsdException w:name="Medium List 2 Accent 5" w:semiHidden="0" w:uiPriority="66" w:unhideWhenUsed="0"/>
+    <w:lsdException w:name="Medium Grid 1 Accent 5" w:semiHidden="0" w:uiPriority="67" w:unhideWhenUsed="0"/>
+    <w:lsdException w:name="Medium Grid 2 Accent 5" w:semiHidden="0" w:uiPriority="68" w:unhideWhenUsed="0"/>
+    <w:lsdException w:name="Medium Grid 3 Accent 5" w:semiHidden="0" w:uiPriority="69" w:unhideWhenUsed="0"/>
+    <w:lsdException w:name="Dark List Accent 5" w:semiHidden="0" w:uiPriority="70" w:unhideWhenUsed="0"/>
+    <w:lsdException w:name="Colorful Shading Accent 5" w:semiHidden="0" w:uiPriority="71" w:unhideWhenUsed="0"/>
+    <w:lsdException w:name="Colorful List Accent 5" w:semiHidden="0" w:uiPriority="72" w:unhideWhenUsed="0"/>
+    <w:lsdException w:name="Colorful Grid Accent 5" w:semiHidden="0" w:uiPriority="73" w:unhideWhenUsed="0"/>
+    <w:lsdException w:name="Light Shading Accent 6" w:semiHidden="0" w:uiPriority="60" w:unhideWhenUsed="0"/>
+    <w:lsdException w:name="Light List Accent 6" w:semiHidden="0" w:uiPriority="61" w:unhideWhenUsed="0"/>
+    <w:lsdException w:name="Light Grid Accent 6" w:semiHidden="0" w:uiPriority="62" w:unhideWhenUsed="0"/>
+    <w:lsdException w:name="Medium Shading 1 Accent 6" w:semiHidden="0" w:uiPriority="63" w:unhideWhenUsed="0"/>
+    <w:lsdException w:name="Medium Shading 2 Accent 6" w:semiHidden="0" w:uiPriority="64" w:unhideWhenUsed="0"/>
+    <w:lsdException w:name="Medium List 1 Accent 6" w:semiHidden="0" w:uiPriority="65" w:unhideWhenUsed="0"/>
+    <w:lsdException w:name="Medium List 2 Accent 6" w:semiHidden="0" w:uiPriority="66" w:unhideWhenUsed="0"/>
+    <w:lsdException w:name="Medium Grid 1 Accent 6" w:semiHidden="0" w:uiPriority="67" w:unhideWhenUsed="0"/>
+    <w:lsdException w:name="Medium Grid 2 Accent 6" w:semiHidden="0" w:uiPriority="68" w:unhideWhenUsed="0"/>
+    <w:lsdException w:name="Medium Grid 3 Accent 6" w:semiHidden="0" w:uiPriority="69" w:unhideWhenUsed="0"/>
+    <w:lsdException w:name="Dark List Accent 6" w:semiHidden="0" w:uiPriority="70" w:unhideWhenUsed="0"/>
+    <w:lsdException w:name="Colorful Shading Accent 6" w:semiHidden="0" w:uiPriority="71" w:unhideWhenUsed="0"/>
+    <w:lsdException w:name="Colorful List Accent 6" w:semiHidden="0" w:uiPriority="72" w:unhideWhenUsed="0"/>
+    <w:lsdException w:name="Colorful Grid Accent 6" w:semiHidden="0" w:uiPriority="73" w:unhideWhenUsed="0"/>
+    <w:lsdException w:name="Subtle Emphasis" w:semiHidden="0" w:uiPriority="19" w:unhideWhenUsed="0" w:qFormat="1"/>
+    <w:lsdException w:name="Intense Emphasis" w:semiHidden="0" w:uiPriority="21" w:unhideWhenUsed="0" w:qFormat="1"/>
+    <w:lsdException w:name="Subtle Reference" w:semiHidden="0" w:uiPriority="31" w:unhideWhenUsed="0" w:qFormat="1"/>
+    <w:lsdException w:name="Intense Reference" w:semiHidden="0" w:uiPriority="32" w:unhideWhenUsed="0" w:qFormat="1"/>
+    <w:lsdException w:name="Book Title" w:semiHidden="0" w:uiPriority="33" w:unhideWhenUsed="0" w:qFormat="1"/>
+    <w:lsdException w:name="Bibliography" w:uiPriority="37"/>
+    <w:lsdException w:name="TOC Heading" w:uiPriority="39" w:qFormat="1"/>
   </w:latentStyles>
   <w:style w:type="paragraph" w:default="1" w:styleId="Normal">
     <w:name w:val="Normal"/>
@@ -6626,6 +6436,7 @@
     <w:uiPriority w:val="99"/>
     <w:semiHidden/>
     <w:unhideWhenUsed/>
+    <w:qFormat/>
     <w:tblPr>
       <w:tblInd w:w="0" w:type="dxa"/>
       <w:tblCellMar>
@@ -6651,6 +6462,7 @@
       <w:spacing w:after="0" w:line="240" w:lineRule="auto"/>
     </w:pPr>
     <w:tblPr>
+      <w:tblInd w:w="0" w:type="dxa"/>
       <w:tblBorders>
         <w:top w:val="single" w:sz="4" w:space="0" w:color="000000" w:themeColor="text1"/>
         <w:left w:val="single" w:sz="4" w:space="0" w:color="000000" w:themeColor="text1"/>
@@ -6659,6 +6471,12 @@
         <w:insideH w:val="single" w:sz="4" w:space="0" w:color="000000" w:themeColor="text1"/>
         <w:insideV w:val="single" w:sz="4" w:space="0" w:color="000000" w:themeColor="text1"/>
       </w:tblBorders>
+      <w:tblCellMar>
+        <w:top w:w="0" w:type="dxa"/>
+        <w:left w:w="108" w:type="dxa"/>
+        <w:bottom w:w="0" w:type="dxa"/>
+        <w:right w:w="108" w:type="dxa"/>
+      </w:tblCellMar>
     </w:tblPr>
   </w:style>
   <w:style w:type="paragraph" w:styleId="ListParagraph">

</xml_diff>

<commit_message>
Some changes on SRS document (Adding Efi to List)
</commit_message>
<xml_diff>
--- a/Adwa_SRS_Document.docx
+++ b/Adwa_SRS_Document.docx
@@ -338,7 +338,7 @@
           <w:szCs w:val="24"/>
           <w:shd w:val="clear" w:color="auto" w:fill="F9F9F9"/>
         </w:rPr>
-        <w:t>Ro</w:t>
+        <w:t xml:space="preserve">Efriem Desalew </w:t>
       </w:r>
       <w:r>
         <w:rPr>
@@ -348,7 +348,7 @@
           <w:szCs w:val="24"/>
           <w:shd w:val="clear" w:color="auto" w:fill="F9F9F9"/>
         </w:rPr>
-        <w:t xml:space="preserve">bel Hayelom       </w:t>
+        <w:t xml:space="preserve">     </w:t>
       </w:r>
       <w:r>
         <w:rPr>
@@ -358,7 +358,7 @@
           <w:szCs w:val="24"/>
           <w:shd w:val="clear" w:color="auto" w:fill="F9F9F9"/>
         </w:rPr>
-        <w:t>ENR/2651/04</w:t>
+        <w:t>ENR/4300/04</w:t>
       </w:r>
     </w:p>
     <w:p>
@@ -367,13 +367,41 @@
         <w:ind w:left="1350" w:hanging="1350"/>
         <w:rPr>
           <w:rFonts w:ascii="Times New Roman" w:hAnsi="Times New Roman" w:cs="Times New Roman"/>
-        </w:rPr>
-      </w:pPr>
-      <w:r>
-        <w:rPr>
-          <w:rFonts w:ascii="Times New Roman" w:hAnsi="Times New Roman" w:cs="Times New Roman"/>
-        </w:rPr>
-        <w:t>Biniam Kassahun      ENR/5533/04</w:t>
+          <w:color w:val="2C2D30"/>
+          <w:sz w:val="24"/>
+          <w:szCs w:val="24"/>
+          <w:shd w:val="clear" w:color="auto" w:fill="F9F9F9"/>
+        </w:rPr>
+      </w:pPr>
+      <w:r>
+        <w:rPr>
+          <w:rFonts w:ascii="Times New Roman" w:hAnsi="Times New Roman" w:cs="Times New Roman"/>
+          <w:color w:val="2C2D30"/>
+          <w:sz w:val="24"/>
+          <w:szCs w:val="24"/>
+          <w:shd w:val="clear" w:color="auto" w:fill="F9F9F9"/>
+        </w:rPr>
+        <w:t>Ro</w:t>
+      </w:r>
+      <w:r>
+        <w:rPr>
+          <w:rFonts w:ascii="Times New Roman" w:hAnsi="Times New Roman" w:cs="Times New Roman"/>
+          <w:color w:val="2C2D30"/>
+          <w:sz w:val="24"/>
+          <w:szCs w:val="24"/>
+          <w:shd w:val="clear" w:color="auto" w:fill="F9F9F9"/>
+        </w:rPr>
+        <w:t xml:space="preserve">bel Hayelom       </w:t>
+      </w:r>
+      <w:r>
+        <w:rPr>
+          <w:rFonts w:ascii="Times New Roman" w:hAnsi="Times New Roman" w:cs="Times New Roman"/>
+          <w:color w:val="2C2D30"/>
+          <w:sz w:val="24"/>
+          <w:szCs w:val="24"/>
+          <w:shd w:val="clear" w:color="auto" w:fill="F9F9F9"/>
+        </w:rPr>
+        <w:t>ENR/2651/04</w:t>
       </w:r>
     </w:p>
     <w:p>
@@ -388,7 +416,7 @@
         <w:rPr>
           <w:rFonts w:ascii="Times New Roman" w:hAnsi="Times New Roman" w:cs="Times New Roman"/>
         </w:rPr>
-        <w:t>Robel Hayelom         ENR/0000/04</w:t>
+        <w:t>Biniam Kassahun      ENR/5533/04</w:t>
       </w:r>
     </w:p>
     <w:p>
@@ -403,7 +431,7 @@
         <w:rPr>
           <w:rFonts w:ascii="Times New Roman" w:hAnsi="Times New Roman" w:cs="Times New Roman"/>
         </w:rPr>
-        <w:t>Biniam Kassahun      ENR/5533/04</w:t>
+        <w:t>Robel Hayelom         ENR/0000/04</w:t>
       </w:r>
     </w:p>
     <w:p>
@@ -418,7 +446,7 @@
         <w:rPr>
           <w:rFonts w:ascii="Times New Roman" w:hAnsi="Times New Roman" w:cs="Times New Roman"/>
         </w:rPr>
-        <w:t>Robel Hayelom         ENR/0000/04</w:t>
+        <w:t>Biniam Kassahun      ENR/5533/04</w:t>
       </w:r>
     </w:p>
     <w:p>
@@ -433,7 +461,7 @@
         <w:rPr>
           <w:rFonts w:ascii="Times New Roman" w:hAnsi="Times New Roman" w:cs="Times New Roman"/>
         </w:rPr>
-        <w:t>Biniam Kassahun      ENR/5533/04</w:t>
+        <w:t>Robel Hayelom         ENR/0000/04</w:t>
       </w:r>
     </w:p>
     <w:p>
@@ -448,7 +476,7 @@
         <w:rPr>
           <w:rFonts w:ascii="Times New Roman" w:hAnsi="Times New Roman" w:cs="Times New Roman"/>
         </w:rPr>
-        <w:t>Robel Hayelom         ENR/0000/04</w:t>
+        <w:t>Biniam Kassahun      ENR/5533/04</w:t>
       </w:r>
     </w:p>
     <w:p>
@@ -463,7 +491,7 @@
         <w:rPr>
           <w:rFonts w:ascii="Times New Roman" w:hAnsi="Times New Roman" w:cs="Times New Roman"/>
         </w:rPr>
-        <w:t>Biniam Kassahun      ENR/5533/04</w:t>
+        <w:t>Robel Hayelom         ENR/0000/04</w:t>
       </w:r>
     </w:p>
     <w:p>
@@ -478,7 +506,7 @@
         <w:rPr>
           <w:rFonts w:ascii="Times New Roman" w:hAnsi="Times New Roman" w:cs="Times New Roman"/>
         </w:rPr>
-        <w:t>Robel Hayelom         ENR/0000/04</w:t>
+        <w:t>Biniam Kassahun      ENR/5533/04</w:t>
       </w:r>
     </w:p>
     <w:p>
@@ -493,7 +521,7 @@
         <w:rPr>
           <w:rFonts w:ascii="Times New Roman" w:hAnsi="Times New Roman" w:cs="Times New Roman"/>
         </w:rPr>
-        <w:t>Biniam Kassahun      ENR/5533/04</w:t>
+        <w:t>Robel Hayelom         ENR/0000/04</w:t>
       </w:r>
     </w:p>
     <w:p>
@@ -508,7 +536,7 @@
         <w:rPr>
           <w:rFonts w:ascii="Times New Roman" w:hAnsi="Times New Roman" w:cs="Times New Roman"/>
         </w:rPr>
-        <w:t>Robel Hayelom         ENR/0000/04</w:t>
+        <w:t>Biniam Kassahun      ENR/5533/04</w:t>
       </w:r>
     </w:p>
     <w:p>
@@ -524,6 +552,21 @@
           <w:rFonts w:ascii="Times New Roman" w:hAnsi="Times New Roman" w:cs="Times New Roman"/>
         </w:rPr>
         <w:lastRenderedPageBreak/>
+        <w:t>Robel Hayelom         ENR/0000/04</w:t>
+      </w:r>
+    </w:p>
+    <w:p>
+      <w:pPr>
+        <w:spacing w:after="0" w:line="240" w:lineRule="auto"/>
+        <w:ind w:left="1350" w:hanging="1350"/>
+        <w:rPr>
+          <w:rFonts w:ascii="Times New Roman" w:hAnsi="Times New Roman" w:cs="Times New Roman"/>
+        </w:rPr>
+      </w:pPr>
+      <w:r>
+        <w:rPr>
+          <w:rFonts w:ascii="Times New Roman" w:hAnsi="Times New Roman" w:cs="Times New Roman"/>
+        </w:rPr>
         <w:t>Biniam Kassahun      ENR/5533/04</w:t>
       </w:r>
     </w:p>
@@ -1462,7 +1505,7 @@
     <w:p>
       <w:pPr>
         <w:spacing w:after="0" w:line="360" w:lineRule="auto"/>
-        <w:ind w:left="360" w:firstLine="360"/>
+        <w:ind w:left="360"/>
         <w:rPr>
           <w:rFonts w:ascii="Times New Roman" w:hAnsi="Times New Roman" w:cs="Times New Roman"/>
           <w:sz w:val="24"/>
@@ -3063,10 +3106,19 @@
       <w:r>
         <w:rPr>
           <w:rFonts w:ascii="Times New Roman" w:hAnsi="Times New Roman" w:cs="Times New Roman"/>
-          <w:sz w:val="24"/>
-          <w:szCs w:val="24"/>
-        </w:rPr>
-        <w:t>Jogging:</w:t>
+          <w:b/>
+          <w:sz w:val="24"/>
+          <w:szCs w:val="24"/>
+        </w:rPr>
+        <w:t>Jogging</w:t>
+      </w:r>
+      <w:r>
+        <w:rPr>
+          <w:rFonts w:ascii="Times New Roman" w:hAnsi="Times New Roman" w:cs="Times New Roman"/>
+          <w:sz w:val="24"/>
+          <w:szCs w:val="24"/>
+        </w:rPr>
+        <w:t>:</w:t>
       </w:r>
       <w:r>
         <w:rPr>
@@ -3102,10 +3154,19 @@
       <w:r>
         <w:rPr>
           <w:rFonts w:ascii="Times New Roman" w:hAnsi="Times New Roman" w:cs="Times New Roman"/>
-          <w:sz w:val="24"/>
-          <w:szCs w:val="24"/>
-        </w:rPr>
-        <w:t>Jumping: this is a basic movement to jump over obstacles</w:t>
+          <w:b/>
+          <w:sz w:val="24"/>
+          <w:szCs w:val="24"/>
+        </w:rPr>
+        <w:t>Jumping</w:t>
+      </w:r>
+      <w:r>
+        <w:rPr>
+          <w:rFonts w:ascii="Times New Roman" w:hAnsi="Times New Roman" w:cs="Times New Roman"/>
+          <w:sz w:val="24"/>
+          <w:szCs w:val="24"/>
+        </w:rPr>
+        <w:t>: this is a basic movement to jump over obstacles</w:t>
       </w:r>
     </w:p>
     <w:p>
@@ -3125,10 +3186,19 @@
       <w:r>
         <w:rPr>
           <w:rFonts w:ascii="Times New Roman" w:hAnsi="Times New Roman" w:cs="Times New Roman"/>
-          <w:sz w:val="24"/>
-          <w:szCs w:val="24"/>
-        </w:rPr>
-        <w:t>Sprint: this action enables the player to sprint forward fast to attack or hide. This makes the player and even harder target</w:t>
+          <w:b/>
+          <w:sz w:val="24"/>
+          <w:szCs w:val="24"/>
+        </w:rPr>
+        <w:t>Sprint</w:t>
+      </w:r>
+      <w:r>
+        <w:rPr>
+          <w:rFonts w:ascii="Times New Roman" w:hAnsi="Times New Roman" w:cs="Times New Roman"/>
+          <w:sz w:val="24"/>
+          <w:szCs w:val="24"/>
+        </w:rPr>
+        <w:t>: this action enables the player to sprint forward fast to attack or hide. This makes the player and even harder target</w:t>
       </w:r>
       <w:r>
         <w:rPr>
@@ -3156,10 +3226,19 @@
       <w:r>
         <w:rPr>
           <w:rFonts w:ascii="Times New Roman" w:hAnsi="Times New Roman" w:cs="Times New Roman"/>
-          <w:sz w:val="24"/>
-          <w:szCs w:val="24"/>
-        </w:rPr>
-        <w:t>Swing: This is an attacking mechanism when the player has a sword as a primary weapon</w:t>
+          <w:b/>
+          <w:sz w:val="24"/>
+          <w:szCs w:val="24"/>
+        </w:rPr>
+        <w:t>Swing</w:t>
+      </w:r>
+      <w:r>
+        <w:rPr>
+          <w:rFonts w:ascii="Times New Roman" w:hAnsi="Times New Roman" w:cs="Times New Roman"/>
+          <w:sz w:val="24"/>
+          <w:szCs w:val="24"/>
+        </w:rPr>
+        <w:t>: This is an attacking mechanism when the player has a sword as a primary weapon</w:t>
       </w:r>
     </w:p>
     <w:p>
@@ -3179,10 +3258,19 @@
       <w:r>
         <w:rPr>
           <w:rFonts w:ascii="Times New Roman" w:hAnsi="Times New Roman" w:cs="Times New Roman"/>
-          <w:sz w:val="24"/>
-          <w:szCs w:val="24"/>
-        </w:rPr>
-        <w:t>Throwing: This is an attacking mechanism when the player has a spear as a primary weapon</w:t>
+          <w:b/>
+          <w:sz w:val="24"/>
+          <w:szCs w:val="24"/>
+        </w:rPr>
+        <w:t>Throwing</w:t>
+      </w:r>
+      <w:r>
+        <w:rPr>
+          <w:rFonts w:ascii="Times New Roman" w:hAnsi="Times New Roman" w:cs="Times New Roman"/>
+          <w:sz w:val="24"/>
+          <w:szCs w:val="24"/>
+        </w:rPr>
+        <w:t>: This is an attacking mechanism when the player has a spear as a primary weapon</w:t>
       </w:r>
     </w:p>
     <w:p>
@@ -3202,10 +3290,19 @@
       <w:r>
         <w:rPr>
           <w:rFonts w:ascii="Times New Roman" w:hAnsi="Times New Roman" w:cs="Times New Roman"/>
-          <w:sz w:val="24"/>
-          <w:szCs w:val="24"/>
-        </w:rPr>
-        <w:t>Shooting: This is also an attacking mechanism when the player has a shot gun as a primary weapon</w:t>
+          <w:b/>
+          <w:sz w:val="24"/>
+          <w:szCs w:val="24"/>
+        </w:rPr>
+        <w:t>Shooting</w:t>
+      </w:r>
+      <w:r>
+        <w:rPr>
+          <w:rFonts w:ascii="Times New Roman" w:hAnsi="Times New Roman" w:cs="Times New Roman"/>
+          <w:sz w:val="24"/>
+          <w:szCs w:val="24"/>
+        </w:rPr>
+        <w:t>: This is also an attacking mechanism when the player has a shot gun as a primary weapon</w:t>
       </w:r>
     </w:p>
     <w:p>
@@ -3225,10 +3322,36 @@
       <w:r>
         <w:rPr>
           <w:rFonts w:ascii="Times New Roman" w:hAnsi="Times New Roman" w:cs="Times New Roman"/>
-          <w:sz w:val="24"/>
-          <w:szCs w:val="24"/>
-        </w:rPr>
-        <w:t>Blocking/Defending: this is a defense mechanism of raising a shield. The character may raise its shield to defend itself. This reduces the impact of being hit by an enemy</w:t>
+          <w:b/>
+          <w:sz w:val="24"/>
+          <w:szCs w:val="24"/>
+        </w:rPr>
+        <w:t>Blocking</w:t>
+      </w:r>
+      <w:r>
+        <w:rPr>
+          <w:rFonts w:ascii="Times New Roman" w:hAnsi="Times New Roman" w:cs="Times New Roman"/>
+          <w:sz w:val="24"/>
+          <w:szCs w:val="24"/>
+        </w:rPr>
+        <w:t>/</w:t>
+      </w:r>
+      <w:r>
+        <w:rPr>
+          <w:rFonts w:ascii="Times New Roman" w:hAnsi="Times New Roman" w:cs="Times New Roman"/>
+          <w:b/>
+          <w:sz w:val="24"/>
+          <w:szCs w:val="24"/>
+        </w:rPr>
+        <w:t>Defending</w:t>
+      </w:r>
+      <w:r>
+        <w:rPr>
+          <w:rFonts w:ascii="Times New Roman" w:hAnsi="Times New Roman" w:cs="Times New Roman"/>
+          <w:sz w:val="24"/>
+          <w:szCs w:val="24"/>
+        </w:rPr>
+        <w:t>: this is a defense mechanism of raising a shield. The character may raise its shield to defend itself. This reduces the impact of being hit by an enemy</w:t>
       </w:r>
     </w:p>
     <w:p>
@@ -3248,10 +3371,19 @@
       <w:r>
         <w:rPr>
           <w:rFonts w:ascii="Times New Roman" w:hAnsi="Times New Roman" w:cs="Times New Roman"/>
-          <w:sz w:val="24"/>
-          <w:szCs w:val="24"/>
-        </w:rPr>
-        <w:t>Crouching: This is a hiding mechanism that may be helpful when sneaking behind enemy lines or when trying to dodge enemy bullets</w:t>
+          <w:b/>
+          <w:sz w:val="24"/>
+          <w:szCs w:val="24"/>
+        </w:rPr>
+        <w:t>Crouching</w:t>
+      </w:r>
+      <w:r>
+        <w:rPr>
+          <w:rFonts w:ascii="Times New Roman" w:hAnsi="Times New Roman" w:cs="Times New Roman"/>
+          <w:sz w:val="24"/>
+          <w:szCs w:val="24"/>
+        </w:rPr>
+        <w:t>: This is a hiding mechanism that may be helpful when sneaking behind enemy lines or when trying to dodge enemy bullets</w:t>
       </w:r>
     </w:p>
     <w:p>
@@ -3887,7 +4019,7 @@
         <v:path o:extrusionok="f" gradientshapeok="t" o:connecttype="rect"/>
         <o:lock v:ext="edit" aspectratio="t"/>
       </v:shapetype>
-      <v:shape id="_x0000_i1042" type="#_x0000_t75" style="width:56.95pt;height:11.9pt;visibility:visible;mso-wrap-style:square" o:bullet="t">
+      <v:shape id="_x0000_i1046" type="#_x0000_t75" style="width:56.95pt;height:11.9pt;visibility:visible;mso-wrap-style:square" o:bullet="t">
         <v:imagedata r:id="rId1" o:title=""/>
       </v:shape>
     </w:pict>

</xml_diff>

<commit_message>
Add  Slide Draft (To be edited)
</commit_message>
<xml_diff>
--- a/Adwa_SRS_Document.docx
+++ b/Adwa_SRS_Document.docx
@@ -272,7 +272,23 @@
         <w:rPr>
           <w:rFonts w:ascii="Times New Roman" w:hAnsi="Times New Roman" w:cs="Times New Roman"/>
         </w:rPr>
-        <w:t>Robel Hayelom         ENR/0000/04</w:t>
+        <w:t>Robel Hayelom         ENR/</w:t>
+      </w:r>
+      <w:r>
+        <w:rPr>
+          <w:rFonts w:ascii="Times New Roman" w:hAnsi="Times New Roman" w:cs="Times New Roman"/>
+          <w:color w:val="2C2D30"/>
+          <w:sz w:val="24"/>
+          <w:szCs w:val="24"/>
+          <w:shd w:val="clear" w:color="auto" w:fill="F9F9F9"/>
+        </w:rPr>
+        <w:t>2651</w:t>
+      </w:r>
+      <w:r>
+        <w:rPr>
+          <w:rFonts w:ascii="Times New Roman" w:hAnsi="Times New Roman" w:cs="Times New Roman"/>
+        </w:rPr>
+        <w:t>/04</w:t>
       </w:r>
     </w:p>
     <w:p>
@@ -367,41 +383,13 @@
         <w:ind w:left="1350" w:hanging="1350"/>
         <w:rPr>
           <w:rFonts w:ascii="Times New Roman" w:hAnsi="Times New Roman" w:cs="Times New Roman"/>
-          <w:color w:val="2C2D30"/>
-          <w:sz w:val="24"/>
-          <w:szCs w:val="24"/>
-          <w:shd w:val="clear" w:color="auto" w:fill="F9F9F9"/>
-        </w:rPr>
-      </w:pPr>
-      <w:r>
-        <w:rPr>
-          <w:rFonts w:ascii="Times New Roman" w:hAnsi="Times New Roman" w:cs="Times New Roman"/>
-          <w:color w:val="2C2D30"/>
-          <w:sz w:val="24"/>
-          <w:szCs w:val="24"/>
-          <w:shd w:val="clear" w:color="auto" w:fill="F9F9F9"/>
-        </w:rPr>
-        <w:t>Ro</w:t>
-      </w:r>
-      <w:r>
-        <w:rPr>
-          <w:rFonts w:ascii="Times New Roman" w:hAnsi="Times New Roman" w:cs="Times New Roman"/>
-          <w:color w:val="2C2D30"/>
-          <w:sz w:val="24"/>
-          <w:szCs w:val="24"/>
-          <w:shd w:val="clear" w:color="auto" w:fill="F9F9F9"/>
-        </w:rPr>
-        <w:t xml:space="preserve">bel Hayelom       </w:t>
-      </w:r>
-      <w:r>
-        <w:rPr>
-          <w:rFonts w:ascii="Times New Roman" w:hAnsi="Times New Roman" w:cs="Times New Roman"/>
-          <w:color w:val="2C2D30"/>
-          <w:sz w:val="24"/>
-          <w:szCs w:val="24"/>
-          <w:shd w:val="clear" w:color="auto" w:fill="F9F9F9"/>
-        </w:rPr>
-        <w:t>ENR/2651/04</w:t>
+        </w:rPr>
+      </w:pPr>
+      <w:r>
+        <w:rPr>
+          <w:rFonts w:ascii="Times New Roman" w:hAnsi="Times New Roman" w:cs="Times New Roman"/>
+        </w:rPr>
+        <w:t>Robel Hayelom         ENR/0000/04</w:t>
       </w:r>
     </w:p>
     <w:p>
@@ -552,36 +540,6 @@
           <w:rFonts w:ascii="Times New Roman" w:hAnsi="Times New Roman" w:cs="Times New Roman"/>
         </w:rPr>
         <w:lastRenderedPageBreak/>
-        <w:t>Robel Hayelom         ENR/0000/04</w:t>
-      </w:r>
-    </w:p>
-    <w:p>
-      <w:pPr>
-        <w:spacing w:after="0" w:line="240" w:lineRule="auto"/>
-        <w:ind w:left="1350" w:hanging="1350"/>
-        <w:rPr>
-          <w:rFonts w:ascii="Times New Roman" w:hAnsi="Times New Roman" w:cs="Times New Roman"/>
-        </w:rPr>
-      </w:pPr>
-      <w:r>
-        <w:rPr>
-          <w:rFonts w:ascii="Times New Roman" w:hAnsi="Times New Roman" w:cs="Times New Roman"/>
-        </w:rPr>
-        <w:t>Biniam Kassahun      ENR/5533/04</w:t>
-      </w:r>
-    </w:p>
-    <w:p>
-      <w:pPr>
-        <w:spacing w:after="0" w:line="240" w:lineRule="auto"/>
-        <w:ind w:left="1350" w:hanging="1350"/>
-        <w:rPr>
-          <w:rFonts w:ascii="Times New Roman" w:hAnsi="Times New Roman" w:cs="Times New Roman"/>
-        </w:rPr>
-      </w:pPr>
-      <w:r>
-        <w:rPr>
-          <w:rFonts w:ascii="Times New Roman" w:hAnsi="Times New Roman" w:cs="Times New Roman"/>
-        </w:rPr>
         <w:t>Robel Hayelom         ENR/0000/04</w:t>
       </w:r>
     </w:p>
@@ -4019,7 +3977,7 @@
         <v:path o:extrusionok="f" gradientshapeok="t" o:connecttype="rect"/>
         <o:lock v:ext="edit" aspectratio="t"/>
       </v:shapetype>
-      <v:shape id="_x0000_i1046" type="#_x0000_t75" style="width:56.95pt;height:11.9pt;visibility:visible;mso-wrap-style:square" o:bullet="t">
+      <v:shape id="_x0000_i1048" type="#_x0000_t75" style="width:56.95pt;height:11.9pt;visibility:visible;mso-wrap-style:square" o:bullet="t">
         <v:imagedata r:id="rId1" o:title=""/>
       </v:shape>
     </w:pict>

</xml_diff>

<commit_message>
add sura to the list
</commit_message>
<xml_diff>
--- a/Adwa_SRS_Document.docx
+++ b/Adwa_SRS_Document.docx
@@ -1,6 +1,6 @@
 
 <file path=word/document.xml><?xml version="1.0" encoding="utf-8"?>
-<w:document xmlns:wpc="http://schemas.microsoft.com/office/word/2010/wordprocessingCanvas" xmlns:mc="http://schemas.openxmlformats.org/markup-compatibility/2006" xmlns:o="urn:schemas-microsoft-com:office:office" xmlns:r="http://schemas.openxmlformats.org/officeDocument/2006/relationships" xmlns:m="http://schemas.openxmlformats.org/officeDocument/2006/math" xmlns:v="urn:schemas-microsoft-com:vml" xmlns:wp14="http://schemas.microsoft.com/office/word/2010/wordprocessingDrawing" xmlns:wp="http://schemas.openxmlformats.org/drawingml/2006/wordprocessingDrawing" xmlns:w10="urn:schemas-microsoft-com:office:word" xmlns:w="http://schemas.openxmlformats.org/wordprocessingml/2006/main" xmlns:w14="http://schemas.microsoft.com/office/word/2010/wordml" xmlns:w15="http://schemas.microsoft.com/office/word/2012/wordml" xmlns:wpg="http://schemas.microsoft.com/office/word/2010/wordprocessingGroup" xmlns:wpi="http://schemas.microsoft.com/office/word/2010/wordprocessingInk" xmlns:wne="http://schemas.microsoft.com/office/word/2006/wordml" xmlns:wps="http://schemas.microsoft.com/office/word/2010/wordprocessingShape" mc:Ignorable="w14 w15 wp14">
+<w:document xmlns:ve="http://schemas.openxmlformats.org/markup-compatibility/2006" xmlns:o="urn:schemas-microsoft-com:office:office" xmlns:r="http://schemas.openxmlformats.org/officeDocument/2006/relationships" xmlns:m="http://schemas.openxmlformats.org/officeDocument/2006/math" xmlns:v="urn:schemas-microsoft-com:vml" xmlns:wp="http://schemas.openxmlformats.org/drawingml/2006/wordprocessingDrawing" xmlns:w10="urn:schemas-microsoft-com:office:word" xmlns:w="http://schemas.openxmlformats.org/wordprocessingml/2006/main" xmlns:wne="http://schemas.microsoft.com/office/word/2006/wordml">
   <w:body>
     <w:p>
       <w:pPr>
@@ -46,7 +46,7 @@
                     <a:blip r:embed="rId8" cstate="print">
                       <a:extLst>
                         <a:ext uri="{28A0092B-C50C-407E-A947-70E740481C1C}">
-                          <a14:useLocalDpi xmlns:a14="http://schemas.microsoft.com/office/drawing/2010/main" val="0"/>
+                          <a14:useLocalDpi xmlns:a14="http://schemas.microsoft.com/office/drawing/2010/main" xmlns:wps="http://schemas.microsoft.com/office/word/2010/wordprocessingShape" xmlns:wpi="http://schemas.microsoft.com/office/word/2010/wordprocessingInk" xmlns:wpg="http://schemas.microsoft.com/office/word/2010/wordprocessingGroup" xmlns:w15="http://schemas.microsoft.com/office/word/2012/wordml" xmlns:w14="http://schemas.microsoft.com/office/word/2010/wordml" xmlns:w="http://schemas.openxmlformats.org/wordprocessingml/2006/main" xmlns:w10="urn:schemas-microsoft-com:office:word" xmlns:wp14="http://schemas.microsoft.com/office/word/2010/wordprocessingDrawing" xmlns:v="urn:schemas-microsoft-com:vml" xmlns:o="urn:schemas-microsoft-com:office:office" xmlns:mc="http://schemas.openxmlformats.org/markup-compatibility/2006" xmlns:wpc="http://schemas.microsoft.com/office/word/2010/wordprocessingCanvas" xmlns="" val="0"/>
                         </a:ext>
                       </a:extLst>
                     </a:blip>
@@ -182,14 +182,6 @@
         </w:rPr>
         <w:t>Software Requirement Specification</w:t>
       </w:r>
-      <w:r>
-        <w:rPr>
-          <w:rFonts w:ascii="Times New Roman" w:hAnsi="Times New Roman" w:cs="Times New Roman"/>
-          <w:sz w:val="32"/>
-          <w:szCs w:val="32"/>
-        </w:rPr>
-        <w:t xml:space="preserve"> </w:t>
-      </w:r>
     </w:p>
     <w:p>
       <w:pPr>
@@ -310,7 +302,25 @@
         <w:rPr>
           <w:rFonts w:ascii="Times New Roman" w:hAnsi="Times New Roman" w:cs="Times New Roman"/>
         </w:rPr>
-        <w:t>Robel Hayelom         ENR/0000/04</w:t>
+        <w:t xml:space="preserve">Sura Dereje                </w:t>
+      </w:r>
+      <w:r>
+        <w:rPr>
+          <w:rFonts w:ascii="Times New Roman" w:hAnsi="Times New Roman" w:cs="Times New Roman"/>
+        </w:rPr>
+        <w:t>ENR/</w:t>
+      </w:r>
+      <w:r>
+        <w:rPr>
+          <w:rFonts w:ascii="Times New Roman" w:hAnsi="Times New Roman" w:cs="Times New Roman"/>
+        </w:rPr>
+        <w:t>6920</w:t>
+      </w:r>
+      <w:r>
+        <w:rPr>
+          <w:rFonts w:ascii="Times New Roman" w:hAnsi="Times New Roman" w:cs="Times New Roman"/>
+        </w:rPr>
+        <w:t>/04</w:t>
       </w:r>
     </w:p>
     <w:p>
@@ -1046,19 +1056,67 @@
       <w:r>
         <w:rPr>
           <w:rFonts w:ascii="Times New Roman" w:hAnsi="Times New Roman" w:cs="Times New Roman"/>
+          <w:sz w:val="24"/>
+          <w:szCs w:val="24"/>
+        </w:rPr>
+        <w:t>Hardware interfaces</w:t>
+      </w:r>
+    </w:p>
+    <w:p>
+      <w:pPr>
+        <w:pStyle w:val="ListParagraph"/>
+        <w:spacing w:after="0" w:line="360" w:lineRule="auto"/>
+        <w:ind w:left="360"/>
+        <w:rPr>
+          <w:rFonts w:ascii="Times New Roman" w:hAnsi="Times New Roman" w:cs="Times New Roman"/>
+          <w:sz w:val="24"/>
+          <w:szCs w:val="24"/>
+        </w:rPr>
+      </w:pPr>
+      <w:r>
+        <w:rPr>
+          <w:rFonts w:ascii="Times New Roman" w:hAnsi="Times New Roman" w:cs="Times New Roman"/>
           <w:b/>
           <w:sz w:val="24"/>
           <w:szCs w:val="24"/>
         </w:rPr>
-        <w:t xml:space="preserve"> </w:t>
-      </w:r>
-      <w:r>
-        <w:rPr>
-          <w:rFonts w:ascii="Times New Roman" w:hAnsi="Times New Roman" w:cs="Times New Roman"/>
-          <w:sz w:val="24"/>
-          <w:szCs w:val="24"/>
-        </w:rPr>
-        <w:t>Hardware interfaces</w:t>
+        <w:tab/>
+      </w:r>
+      <w:r>
+        <w:rPr>
+          <w:rFonts w:ascii="Times New Roman" w:hAnsi="Times New Roman" w:cs="Times New Roman"/>
+          <w:sz w:val="24"/>
+          <w:szCs w:val="24"/>
+        </w:rPr>
+        <w:t xml:space="preserve">3.1.3 </w:t>
+      </w:r>
+      <w:r>
+        <w:rPr>
+          <w:rFonts w:ascii="Times New Roman" w:hAnsi="Times New Roman" w:cs="Times New Roman"/>
+          <w:sz w:val="24"/>
+          <w:szCs w:val="24"/>
+        </w:rPr>
+        <w:t>Software interfaces</w:t>
+      </w:r>
+    </w:p>
+    <w:p>
+      <w:pPr>
+        <w:spacing w:after="0" w:line="360" w:lineRule="auto"/>
+        <w:ind w:firstLine="720"/>
+        <w:rPr>
+          <w:rFonts w:ascii="Times New Roman" w:hAnsi="Times New Roman" w:cs="Times New Roman"/>
+          <w:b/>
+          <w:sz w:val="24"/>
+          <w:szCs w:val="24"/>
+        </w:rPr>
+      </w:pPr>
+      <w:r>
+        <w:rPr>
+          <w:rFonts w:ascii="Times New Roman" w:hAnsi="Times New Roman" w:cs="Times New Roman"/>
+          <w:sz w:val="24"/>
+          <w:szCs w:val="24"/>
+        </w:rPr>
+        <w:t>3.1.4Communicationinterfaces</w:t>
       </w:r>
     </w:p>
     <w:p>
@@ -1075,116 +1133,10 @@
       <w:r>
         <w:rPr>
           <w:rFonts w:ascii="Times New Roman" w:hAnsi="Times New Roman" w:cs="Times New Roman"/>
-          <w:b/>
-          <w:sz w:val="24"/>
-          <w:szCs w:val="24"/>
-        </w:rPr>
-        <w:tab/>
-      </w:r>
-      <w:r>
-        <w:rPr>
-          <w:rFonts w:ascii="Times New Roman" w:hAnsi="Times New Roman" w:cs="Times New Roman"/>
-          <w:sz w:val="24"/>
-          <w:szCs w:val="24"/>
-        </w:rPr>
-        <w:t xml:space="preserve">3.1.3 </w:t>
-      </w:r>
-      <w:r>
-        <w:rPr>
-          <w:rFonts w:ascii="Times New Roman" w:hAnsi="Times New Roman" w:cs="Times New Roman"/>
-          <w:sz w:val="24"/>
-          <w:szCs w:val="24"/>
-        </w:rPr>
-        <w:t>Software interfaces</w:t>
-      </w:r>
-    </w:p>
-    <w:p>
-      <w:pPr>
-        <w:spacing w:after="0" w:line="360" w:lineRule="auto"/>
-        <w:ind w:firstLine="720"/>
-        <w:rPr>
-          <w:rFonts w:ascii="Times New Roman" w:hAnsi="Times New Roman" w:cs="Times New Roman"/>
-          <w:b/>
-          <w:sz w:val="24"/>
-          <w:szCs w:val="24"/>
-        </w:rPr>
-      </w:pPr>
-      <w:r>
-        <w:rPr>
-          <w:rFonts w:ascii="Times New Roman" w:hAnsi="Times New Roman" w:cs="Times New Roman"/>
-          <w:sz w:val="24"/>
-          <w:szCs w:val="24"/>
-        </w:rPr>
-        <w:t>3.1.</w:t>
-      </w:r>
-      <w:r>
-        <w:rPr>
-          <w:rFonts w:ascii="Times New Roman" w:hAnsi="Times New Roman" w:cs="Times New Roman"/>
-          <w:sz w:val="24"/>
-          <w:szCs w:val="24"/>
-        </w:rPr>
-        <w:t>4</w:t>
-      </w:r>
-      <w:r>
-        <w:rPr>
-          <w:rFonts w:ascii="Times New Roman" w:hAnsi="Times New Roman" w:cs="Times New Roman"/>
-          <w:sz w:val="24"/>
-          <w:szCs w:val="24"/>
-        </w:rPr>
-        <w:t xml:space="preserve"> </w:t>
-      </w:r>
-      <w:r>
-        <w:rPr>
-          <w:rFonts w:ascii="Times New Roman" w:hAnsi="Times New Roman" w:cs="Times New Roman"/>
-          <w:sz w:val="24"/>
-          <w:szCs w:val="24"/>
-        </w:rPr>
-        <w:t>Communication</w:t>
-      </w:r>
-      <w:r>
-        <w:rPr>
-          <w:rFonts w:ascii="Times New Roman" w:hAnsi="Times New Roman" w:cs="Times New Roman"/>
-          <w:b/>
-          <w:sz w:val="24"/>
-          <w:szCs w:val="24"/>
-        </w:rPr>
-        <w:t xml:space="preserve"> </w:t>
-      </w:r>
-      <w:r>
-        <w:rPr>
-          <w:rFonts w:ascii="Times New Roman" w:hAnsi="Times New Roman" w:cs="Times New Roman"/>
-          <w:sz w:val="24"/>
-          <w:szCs w:val="24"/>
-        </w:rPr>
-        <w:t>interfaces</w:t>
-      </w:r>
-    </w:p>
-    <w:p>
-      <w:pPr>
-        <w:pStyle w:val="ListParagraph"/>
-        <w:spacing w:after="0" w:line="360" w:lineRule="auto"/>
-        <w:ind w:left="360"/>
-        <w:rPr>
-          <w:rFonts w:ascii="Times New Roman" w:hAnsi="Times New Roman" w:cs="Times New Roman"/>
-          <w:sz w:val="24"/>
-          <w:szCs w:val="24"/>
-        </w:rPr>
-      </w:pPr>
-      <w:r>
-        <w:rPr>
-          <w:rFonts w:ascii="Times New Roman" w:hAnsi="Times New Roman" w:cs="Times New Roman"/>
           <w:sz w:val="24"/>
           <w:szCs w:val="24"/>
         </w:rPr>
         <w:t>3.2</w:t>
-      </w:r>
-      <w:r>
-        <w:rPr>
-          <w:rFonts w:ascii="Times New Roman" w:hAnsi="Times New Roman" w:cs="Times New Roman"/>
-          <w:sz w:val="24"/>
-          <w:szCs w:val="24"/>
-        </w:rPr>
-        <w:t xml:space="preserve"> </w:t>
       </w:r>
       <w:r>
         <w:rPr>
@@ -1646,14 +1598,6 @@
           <w:sz w:val="24"/>
           <w:szCs w:val="24"/>
         </w:rPr>
-        <w:t xml:space="preserve"> </w:t>
-      </w:r>
-      <w:r>
-        <w:rPr>
-          <w:rFonts w:ascii="Times New Roman" w:hAnsi="Times New Roman" w:cs="Times New Roman"/>
-          <w:sz w:val="24"/>
-          <w:szCs w:val="24"/>
-        </w:rPr>
         <w:t>of this</w:t>
       </w:r>
       <w:r>
@@ -1670,23 +1614,7 @@
           <w:sz w:val="24"/>
           <w:szCs w:val="24"/>
         </w:rPr>
-        <w:t>action gaming</w:t>
-      </w:r>
-      <w:r>
-        <w:rPr>
-          <w:rFonts w:ascii="Times New Roman" w:hAnsi="Times New Roman" w:cs="Times New Roman"/>
-          <w:sz w:val="24"/>
-          <w:szCs w:val="24"/>
-        </w:rPr>
-        <w:t xml:space="preserve"> </w:t>
-      </w:r>
-      <w:r>
-        <w:rPr>
-          <w:rFonts w:ascii="Times New Roman" w:hAnsi="Times New Roman" w:cs="Times New Roman"/>
-          <w:sz w:val="24"/>
-          <w:szCs w:val="24"/>
-        </w:rPr>
-        <w:t>application</w:t>
+        <w:t>action gamingapplication</w:t>
       </w:r>
       <w:r>
         <w:rPr>
@@ -1752,14 +1680,6 @@
         </w:rPr>
         <w:t>.</w:t>
       </w:r>
-      <w:r>
-        <w:rPr>
-          <w:rFonts w:ascii="Times New Roman" w:hAnsi="Times New Roman" w:cs="Times New Roman"/>
-          <w:sz w:val="24"/>
-          <w:szCs w:val="24"/>
-        </w:rPr>
-        <w:t xml:space="preserve"> </w:t>
-      </w:r>
     </w:p>
     <w:p>
       <w:pPr>
@@ -1939,23 +1859,7 @@
           <w:sz w:val="24"/>
           <w:szCs w:val="24"/>
         </w:rPr>
-        <w:t>usability, reliability,</w:t>
-      </w:r>
-      <w:r>
-        <w:rPr>
-          <w:rFonts w:ascii="Times New Roman" w:hAnsi="Times New Roman" w:cs="Times New Roman"/>
-          <w:sz w:val="24"/>
-          <w:szCs w:val="24"/>
-        </w:rPr>
-        <w:t xml:space="preserve"> </w:t>
-      </w:r>
-      <w:r>
-        <w:rPr>
-          <w:rFonts w:ascii="Times New Roman" w:hAnsi="Times New Roman" w:cs="Times New Roman"/>
-          <w:sz w:val="24"/>
-          <w:szCs w:val="24"/>
-        </w:rPr>
-        <w:t>performance, supp</w:t>
+        <w:t>usability, reliability,performance, supp</w:t>
       </w:r>
       <w:r>
         <w:rPr>
@@ -2490,23 +2394,7 @@
           <w:sz w:val="24"/>
           <w:szCs w:val="24"/>
         </w:rPr>
-        <w:t>limited resources and will</w:t>
-      </w:r>
-      <w:r>
-        <w:rPr>
-          <w:rFonts w:ascii="Times New Roman" w:hAnsi="Times New Roman" w:cs="Times New Roman"/>
-          <w:sz w:val="24"/>
-          <w:szCs w:val="24"/>
-        </w:rPr>
-        <w:t xml:space="preserve"> </w:t>
-      </w:r>
-      <w:r>
-        <w:rPr>
-          <w:rFonts w:ascii="Times New Roman" w:hAnsi="Times New Roman" w:cs="Times New Roman"/>
-          <w:sz w:val="24"/>
-          <w:szCs w:val="24"/>
-        </w:rPr>
-        <w:t xml:space="preserve">gain different war arms as it progresses through different stages of the game. </w:t>
+        <w:t xml:space="preserve">limited resources and willgain different war arms as it progresses through different stages of the game. </w:t>
       </w:r>
     </w:p>
     <w:p>
@@ -2665,14 +2553,6 @@
           <w:szCs w:val="24"/>
         </w:rPr>
         <w:t>player’s</w:t>
-      </w:r>
-      <w:r>
-        <w:rPr>
-          <w:rFonts w:ascii="Times New Roman" w:hAnsi="Times New Roman" w:cs="Times New Roman"/>
-          <w:sz w:val="24"/>
-          <w:szCs w:val="24"/>
-        </w:rPr>
-        <w:t xml:space="preserve"> </w:t>
       </w:r>
       <w:r>
         <w:rPr>
@@ -2919,14 +2799,6 @@
         </w:rPr>
         <w:tab/>
         <w:t>3.1.4</w:t>
-      </w:r>
-      <w:r>
-        <w:rPr>
-          <w:rFonts w:ascii="Times New Roman" w:hAnsi="Times New Roman" w:cs="Times New Roman"/>
-          <w:sz w:val="24"/>
-          <w:szCs w:val="24"/>
-        </w:rPr>
-        <w:t xml:space="preserve"> </w:t>
       </w:r>
       <w:r>
         <w:rPr>
@@ -3073,14 +2945,6 @@
           <w:sz w:val="24"/>
           <w:szCs w:val="24"/>
         </w:rPr>
-        <w:t xml:space="preserve"> </w:t>
-      </w:r>
-      <w:r>
-        <w:rPr>
-          <w:rFonts w:ascii="Times New Roman" w:hAnsi="Times New Roman" w:cs="Times New Roman"/>
-          <w:sz w:val="24"/>
-          <w:szCs w:val="24"/>
-        </w:rPr>
         <w:t>Jogging:</w:t>
       </w:r>
       <w:r>
@@ -3999,14 +3863,6 @@
           <w:szCs w:val="24"/>
         </w:rPr>
         <w:t>and other features.</w:t>
-      </w:r>
-      <w:r>
-        <w:rPr>
-          <w:rFonts w:ascii="Times New Roman" w:hAnsi="Times New Roman" w:cs="Times New Roman"/>
-          <w:sz w:val="24"/>
-          <w:szCs w:val="24"/>
-        </w:rPr>
-        <w:t xml:space="preserve"> </w:t>
       </w:r>
     </w:p>
     <w:p>
@@ -4159,8 +4015,8 @@
 </file>
 
 <file path=word/endnotes.xml><?xml version="1.0" encoding="utf-8"?>
-<w:endnotes xmlns:wpc="http://schemas.microsoft.com/office/word/2010/wordprocessingCanvas" xmlns:mc="http://schemas.openxmlformats.org/markup-compatibility/2006" xmlns:o="urn:schemas-microsoft-com:office:office" xmlns:r="http://schemas.openxmlformats.org/officeDocument/2006/relationships" xmlns:m="http://schemas.openxmlformats.org/officeDocument/2006/math" xmlns:v="urn:schemas-microsoft-com:vml" xmlns:wp14="http://schemas.microsoft.com/office/word/2010/wordprocessingDrawing" xmlns:wp="http://schemas.openxmlformats.org/drawingml/2006/wordprocessingDrawing" xmlns:w10="urn:schemas-microsoft-com:office:word" xmlns:w="http://schemas.openxmlformats.org/wordprocessingml/2006/main" xmlns:w14="http://schemas.microsoft.com/office/word/2010/wordml" xmlns:w15="http://schemas.microsoft.com/office/word/2012/wordml" xmlns:wpg="http://schemas.microsoft.com/office/word/2010/wordprocessingGroup" xmlns:wpi="http://schemas.microsoft.com/office/word/2010/wordprocessingInk" xmlns:wne="http://schemas.microsoft.com/office/word/2006/wordml" xmlns:wps="http://schemas.microsoft.com/office/word/2010/wordprocessingShape" mc:Ignorable="w14 w15 wp14">
-  <w:endnote w:type="separator" w:id="-1">
+<w:endnotes xmlns:ve="http://schemas.openxmlformats.org/markup-compatibility/2006" xmlns:o="urn:schemas-microsoft-com:office:office" xmlns:r="http://schemas.openxmlformats.org/officeDocument/2006/relationships" xmlns:m="http://schemas.openxmlformats.org/officeDocument/2006/math" xmlns:v="urn:schemas-microsoft-com:vml" xmlns:wp="http://schemas.openxmlformats.org/drawingml/2006/wordprocessingDrawing" xmlns:w10="urn:schemas-microsoft-com:office:word" xmlns:w="http://schemas.openxmlformats.org/wordprocessingml/2006/main" xmlns:wne="http://schemas.microsoft.com/office/word/2006/wordml">
+  <w:endnote w:type="separator" w:id="0">
     <w:p>
       <w:pPr>
         <w:spacing w:after="0" w:line="240" w:lineRule="auto"/>
@@ -4170,7 +4026,7 @@
       </w:r>
     </w:p>
   </w:endnote>
-  <w:endnote w:type="continuationSeparator" w:id="0">
+  <w:endnote w:type="continuationSeparator" w:id="1">
     <w:p>
       <w:pPr>
         <w:spacing w:after="0" w:line="240" w:lineRule="auto"/>
@@ -4184,8 +4040,8 @@
 </file>
 
 <file path=word/footnotes.xml><?xml version="1.0" encoding="utf-8"?>
-<w:footnotes xmlns:wpc="http://schemas.microsoft.com/office/word/2010/wordprocessingCanvas" xmlns:mc="http://schemas.openxmlformats.org/markup-compatibility/2006" xmlns:o="urn:schemas-microsoft-com:office:office" xmlns:r="http://schemas.openxmlformats.org/officeDocument/2006/relationships" xmlns:m="http://schemas.openxmlformats.org/officeDocument/2006/math" xmlns:v="urn:schemas-microsoft-com:vml" xmlns:wp14="http://schemas.microsoft.com/office/word/2010/wordprocessingDrawing" xmlns:wp="http://schemas.openxmlformats.org/drawingml/2006/wordprocessingDrawing" xmlns:w10="urn:schemas-microsoft-com:office:word" xmlns:w="http://schemas.openxmlformats.org/wordprocessingml/2006/main" xmlns:w14="http://schemas.microsoft.com/office/word/2010/wordml" xmlns:w15="http://schemas.microsoft.com/office/word/2012/wordml" xmlns:wpg="http://schemas.microsoft.com/office/word/2010/wordprocessingGroup" xmlns:wpi="http://schemas.microsoft.com/office/word/2010/wordprocessingInk" xmlns:wne="http://schemas.microsoft.com/office/word/2006/wordml" xmlns:wps="http://schemas.microsoft.com/office/word/2010/wordprocessingShape" mc:Ignorable="w14 w15 wp14">
-  <w:footnote w:type="separator" w:id="-1">
+<w:footnotes xmlns:ve="http://schemas.openxmlformats.org/markup-compatibility/2006" xmlns:o="urn:schemas-microsoft-com:office:office" xmlns:r="http://schemas.openxmlformats.org/officeDocument/2006/relationships" xmlns:m="http://schemas.openxmlformats.org/officeDocument/2006/math" xmlns:v="urn:schemas-microsoft-com:vml" xmlns:wp="http://schemas.openxmlformats.org/drawingml/2006/wordprocessingDrawing" xmlns:w10="urn:schemas-microsoft-com:office:word" xmlns:w="http://schemas.openxmlformats.org/wordprocessingml/2006/main" xmlns:wne="http://schemas.microsoft.com/office/word/2006/wordml">
+  <w:footnote w:type="separator" w:id="0">
     <w:p>
       <w:pPr>
         <w:spacing w:after="0" w:line="240" w:lineRule="auto"/>
@@ -4195,7 +4051,7 @@
       </w:r>
     </w:p>
   </w:footnote>
-  <w:footnote w:type="continuationSeparator" w:id="0">
+  <w:footnote w:type="continuationSeparator" w:id="1">
     <w:p>
       <w:pPr>
         <w:spacing w:after="0" w:line="240" w:lineRule="auto"/>
@@ -4209,7 +4065,7 @@
 </file>
 
 <file path=word/numbering.xml><?xml version="1.0" encoding="utf-8"?>
-<w:numbering xmlns:wpc="http://schemas.microsoft.com/office/word/2010/wordprocessingCanvas" xmlns:mc="http://schemas.openxmlformats.org/markup-compatibility/2006" xmlns:o="urn:schemas-microsoft-com:office:office" xmlns:r="http://schemas.openxmlformats.org/officeDocument/2006/relationships" xmlns:m="http://schemas.openxmlformats.org/officeDocument/2006/math" xmlns:v="urn:schemas-microsoft-com:vml" xmlns:wp14="http://schemas.microsoft.com/office/word/2010/wordprocessingDrawing" xmlns:wp="http://schemas.openxmlformats.org/drawingml/2006/wordprocessingDrawing" xmlns:w10="urn:schemas-microsoft-com:office:word" xmlns:w="http://schemas.openxmlformats.org/wordprocessingml/2006/main" xmlns:w14="http://schemas.microsoft.com/office/word/2010/wordml" xmlns:w15="http://schemas.microsoft.com/office/word/2012/wordml" xmlns:wpg="http://schemas.microsoft.com/office/word/2010/wordprocessingGroup" xmlns:wpi="http://schemas.microsoft.com/office/word/2010/wordprocessingInk" xmlns:wne="http://schemas.microsoft.com/office/word/2006/wordml" xmlns:wps="http://schemas.microsoft.com/office/word/2010/wordprocessingShape" mc:Ignorable="w14 w15 wp14">
+<w:numbering xmlns:ve="http://schemas.openxmlformats.org/markup-compatibility/2006" xmlns:o="urn:schemas-microsoft-com:office:office" xmlns:r="http://schemas.openxmlformats.org/officeDocument/2006/relationships" xmlns:m="http://schemas.openxmlformats.org/officeDocument/2006/math" xmlns:v="urn:schemas-microsoft-com:vml" xmlns:wp="http://schemas.openxmlformats.org/drawingml/2006/wordprocessingDrawing" xmlns:w10="urn:schemas-microsoft-com:office:word" xmlns:w="http://schemas.openxmlformats.org/wordprocessingml/2006/main" xmlns:wne="http://schemas.microsoft.com/office/word/2006/wordml">
   <w:numPicBullet w:numPicBulletId="0">
     <w:pict>
       <v:shapetype id="_x0000_t75" coordsize="21600,21600" o:spt="75" o:preferrelative="t" path="m@4@5l@4@11@9@11@9@5xe" filled="f" stroked="f">
@@ -4231,12 +4087,12 @@
         <v:path o:extrusionok="f" gradientshapeok="t" o:connecttype="rect"/>
         <o:lock v:ext="edit" aspectratio="t"/>
       </v:shapetype>
-      <v:shape id="_x0000_i1135" type="#_x0000_t75" style="width:57pt;height:12.1pt;visibility:visible;mso-wrap-style:square" o:bullet="t">
+      <v:shape id="_x0000_i1027" type="#_x0000_t75" style="width:56.95pt;height:11.9pt;visibility:visible;mso-wrap-style:square" o:bullet="t">
         <v:imagedata r:id="rId1" o:title=""/>
       </v:shape>
     </w:pict>
   </w:numPicBullet>
-  <w:abstractNum w:abstractNumId="0" w15:restartNumberingAfterBreak="0">
+  <w:abstractNum w:abstractNumId="0">
     <w:nsid w:val="0D466D39"/>
     <w:multiLevelType w:val="multilevel"/>
     <w:tmpl w:val="0409001F"/>
@@ -4322,7 +4178,7 @@
       </w:pPr>
     </w:lvl>
   </w:abstractNum>
-  <w:abstractNum w:abstractNumId="1" w15:restartNumberingAfterBreak="0">
+  <w:abstractNum w:abstractNumId="1">
     <w:nsid w:val="0D5B2017"/>
     <w:multiLevelType w:val="multilevel"/>
     <w:tmpl w:val="7FC880E2"/>
@@ -4435,7 +4291,7 @@
       </w:rPr>
     </w:lvl>
   </w:abstractNum>
-  <w:abstractNum w:abstractNumId="2" w15:restartNumberingAfterBreak="0">
+  <w:abstractNum w:abstractNumId="2">
     <w:nsid w:val="0EAE548B"/>
     <w:multiLevelType w:val="hybridMultilevel"/>
     <w:tmpl w:val="8B7C946E"/>
@@ -4548,7 +4404,7 @@
       </w:rPr>
     </w:lvl>
   </w:abstractNum>
-  <w:abstractNum w:abstractNumId="3" w15:restartNumberingAfterBreak="0">
+  <w:abstractNum w:abstractNumId="3">
     <w:nsid w:val="10DE464D"/>
     <w:multiLevelType w:val="hybridMultilevel"/>
     <w:tmpl w:val="705AA2A6"/>
@@ -4634,7 +4490,7 @@
       </w:pPr>
     </w:lvl>
   </w:abstractNum>
-  <w:abstractNum w:abstractNumId="4" w15:restartNumberingAfterBreak="0">
+  <w:abstractNum w:abstractNumId="4">
     <w:nsid w:val="14786C19"/>
     <w:multiLevelType w:val="hybridMultilevel"/>
     <w:tmpl w:val="AF780872"/>
@@ -4723,7 +4579,7 @@
       </w:pPr>
     </w:lvl>
   </w:abstractNum>
-  <w:abstractNum w:abstractNumId="5" w15:restartNumberingAfterBreak="0">
+  <w:abstractNum w:abstractNumId="5">
     <w:nsid w:val="175E359C"/>
     <w:multiLevelType w:val="hybridMultilevel"/>
     <w:tmpl w:val="BBEAB02C"/>
@@ -4836,7 +4692,7 @@
       </w:rPr>
     </w:lvl>
   </w:abstractNum>
-  <w:abstractNum w:abstractNumId="6" w15:restartNumberingAfterBreak="0">
+  <w:abstractNum w:abstractNumId="6">
     <w:nsid w:val="17F13246"/>
     <w:multiLevelType w:val="hybridMultilevel"/>
     <w:tmpl w:val="EC96BA92"/>
@@ -4949,7 +4805,7 @@
       </w:rPr>
     </w:lvl>
   </w:abstractNum>
-  <w:abstractNum w:abstractNumId="7" w15:restartNumberingAfterBreak="0">
+  <w:abstractNum w:abstractNumId="7">
     <w:nsid w:val="1E8F18C9"/>
     <w:multiLevelType w:val="hybridMultilevel"/>
     <w:tmpl w:val="0644BB06"/>
@@ -5062,7 +4918,7 @@
       </w:rPr>
     </w:lvl>
   </w:abstractNum>
-  <w:abstractNum w:abstractNumId="8" w15:restartNumberingAfterBreak="0">
+  <w:abstractNum w:abstractNumId="8">
     <w:nsid w:val="23194084"/>
     <w:multiLevelType w:val="hybridMultilevel"/>
     <w:tmpl w:val="CE681138"/>
@@ -5151,7 +5007,7 @@
       </w:pPr>
     </w:lvl>
   </w:abstractNum>
-  <w:abstractNum w:abstractNumId="9" w15:restartNumberingAfterBreak="0">
+  <w:abstractNum w:abstractNumId="9">
     <w:nsid w:val="325C3D52"/>
     <w:multiLevelType w:val="multilevel"/>
     <w:tmpl w:val="0409001F"/>
@@ -5237,7 +5093,7 @@
       </w:pPr>
     </w:lvl>
   </w:abstractNum>
-  <w:abstractNum w:abstractNumId="10" w15:restartNumberingAfterBreak="0">
+  <w:abstractNum w:abstractNumId="10">
     <w:nsid w:val="3BAE5071"/>
     <w:multiLevelType w:val="multilevel"/>
     <w:tmpl w:val="A4A85488"/>
@@ -5350,7 +5206,7 @@
       </w:rPr>
     </w:lvl>
   </w:abstractNum>
-  <w:abstractNum w:abstractNumId="11" w15:restartNumberingAfterBreak="0">
+  <w:abstractNum w:abstractNumId="11">
     <w:nsid w:val="3E962F8C"/>
     <w:multiLevelType w:val="hybridMultilevel"/>
     <w:tmpl w:val="F16A2182"/>
@@ -5462,7 +5318,7 @@
       </w:rPr>
     </w:lvl>
   </w:abstractNum>
-  <w:abstractNum w:abstractNumId="12" w15:restartNumberingAfterBreak="0">
+  <w:abstractNum w:abstractNumId="12">
     <w:nsid w:val="48B80761"/>
     <w:multiLevelType w:val="multilevel"/>
     <w:tmpl w:val="6E2AD59A"/>
@@ -5575,7 +5431,7 @@
       </w:rPr>
     </w:lvl>
   </w:abstractNum>
-  <w:abstractNum w:abstractNumId="13" w15:restartNumberingAfterBreak="0">
+  <w:abstractNum w:abstractNumId="13">
     <w:nsid w:val="4F250521"/>
     <w:multiLevelType w:val="multilevel"/>
     <w:tmpl w:val="FFA01FEA"/>
@@ -5688,7 +5544,7 @@
       </w:rPr>
     </w:lvl>
   </w:abstractNum>
-  <w:abstractNum w:abstractNumId="14" w15:restartNumberingAfterBreak="0">
+  <w:abstractNum w:abstractNumId="14">
     <w:nsid w:val="53006165"/>
     <w:multiLevelType w:val="hybridMultilevel"/>
     <w:tmpl w:val="7AB4C30C"/>
@@ -5774,7 +5630,7 @@
       </w:pPr>
     </w:lvl>
   </w:abstractNum>
-  <w:abstractNum w:abstractNumId="15" w15:restartNumberingAfterBreak="0">
+  <w:abstractNum w:abstractNumId="15">
     <w:nsid w:val="53C15FCF"/>
     <w:multiLevelType w:val="hybridMultilevel"/>
     <w:tmpl w:val="B54A7354"/>
@@ -5860,7 +5716,7 @@
       </w:pPr>
     </w:lvl>
   </w:abstractNum>
-  <w:abstractNum w:abstractNumId="16" w15:restartNumberingAfterBreak="0">
+  <w:abstractNum w:abstractNumId="16">
     <w:nsid w:val="598E7595"/>
     <w:multiLevelType w:val="hybridMultilevel"/>
     <w:tmpl w:val="3768F2AE"/>
@@ -5973,7 +5829,7 @@
       </w:rPr>
     </w:lvl>
   </w:abstractNum>
-  <w:abstractNum w:abstractNumId="17" w15:restartNumberingAfterBreak="0">
+  <w:abstractNum w:abstractNumId="17">
     <w:nsid w:val="5A7637A8"/>
     <w:multiLevelType w:val="hybridMultilevel"/>
     <w:tmpl w:val="DE38B268"/>
@@ -6086,7 +5942,7 @@
       </w:rPr>
     </w:lvl>
   </w:abstractNum>
-  <w:abstractNum w:abstractNumId="18" w15:restartNumberingAfterBreak="0">
+  <w:abstractNum w:abstractNumId="18">
     <w:nsid w:val="5DF2612A"/>
     <w:multiLevelType w:val="hybridMultilevel"/>
     <w:tmpl w:val="1DCEB9AE"/>
@@ -6199,7 +6055,7 @@
       </w:rPr>
     </w:lvl>
   </w:abstractNum>
-  <w:abstractNum w:abstractNumId="19" w15:restartNumberingAfterBreak="0">
+  <w:abstractNum w:abstractNumId="19">
     <w:nsid w:val="690A039B"/>
     <w:multiLevelType w:val="hybridMultilevel"/>
     <w:tmpl w:val="25049054"/>
@@ -6340,7 +6196,7 @@
       </w:rPr>
     </w:lvl>
   </w:abstractNum>
-  <w:abstractNum w:abstractNumId="20" w15:restartNumberingAfterBreak="0">
+  <w:abstractNum w:abstractNumId="20">
     <w:nsid w:val="6D286BEA"/>
     <w:multiLevelType w:val="multilevel"/>
     <w:tmpl w:val="97E6C2FC"/>
@@ -6453,7 +6309,7 @@
       </w:rPr>
     </w:lvl>
   </w:abstractNum>
-  <w:abstractNum w:abstractNumId="21" w15:restartNumberingAfterBreak="0">
+  <w:abstractNum w:abstractNumId="21">
     <w:nsid w:val="75D77D4B"/>
     <w:multiLevelType w:val="multilevel"/>
     <w:tmpl w:val="0409001F"/>
@@ -6609,7 +6465,7 @@
 </file>
 
 <file path=word/styles.xml><?xml version="1.0" encoding="utf-8"?>
-<w:styles xmlns:mc="http://schemas.openxmlformats.org/markup-compatibility/2006" xmlns:r="http://schemas.openxmlformats.org/officeDocument/2006/relationships" xmlns:w="http://schemas.openxmlformats.org/wordprocessingml/2006/main" xmlns:w14="http://schemas.microsoft.com/office/word/2010/wordml" xmlns:w15="http://schemas.microsoft.com/office/word/2012/wordml" mc:Ignorable="w14 w15">
+<w:styles xmlns:r="http://schemas.openxmlformats.org/officeDocument/2006/relationships" xmlns:w="http://schemas.openxmlformats.org/wordprocessingml/2006/main">
   <w:docDefaults>
     <w:rPrDefault>
       <w:rPr>
@@ -6625,378 +6481,144 @@
       </w:pPr>
     </w:pPrDefault>
   </w:docDefaults>
-  <w:latentStyles w:defLockedState="0" w:defUIPriority="99" w:defSemiHidden="0" w:defUnhideWhenUsed="0" w:defQFormat="0" w:count="371">
-    <w:lsdException w:name="Normal" w:uiPriority="0" w:qFormat="1"/>
-    <w:lsdException w:name="heading 1" w:uiPriority="9" w:qFormat="1"/>
-    <w:lsdException w:name="heading 2" w:semiHidden="1" w:uiPriority="9" w:unhideWhenUsed="1" w:qFormat="1"/>
-    <w:lsdException w:name="heading 3" w:semiHidden="1" w:uiPriority="9" w:unhideWhenUsed="1" w:qFormat="1"/>
-    <w:lsdException w:name="heading 4" w:semiHidden="1" w:uiPriority="9" w:unhideWhenUsed="1" w:qFormat="1"/>
-    <w:lsdException w:name="heading 5" w:semiHidden="1" w:uiPriority="9" w:unhideWhenUsed="1" w:qFormat="1"/>
-    <w:lsdException w:name="heading 6" w:semiHidden="1" w:uiPriority="9" w:unhideWhenUsed="1" w:qFormat="1"/>
-    <w:lsdException w:name="heading 7" w:semiHidden="1" w:uiPriority="9" w:unhideWhenUsed="1" w:qFormat="1"/>
-    <w:lsdException w:name="heading 8" w:semiHidden="1" w:uiPriority="9" w:unhideWhenUsed="1" w:qFormat="1"/>
-    <w:lsdException w:name="heading 9" w:semiHidden="1" w:uiPriority="9" w:unhideWhenUsed="1" w:qFormat="1"/>
-    <w:lsdException w:name="index 1" w:semiHidden="1" w:unhideWhenUsed="1"/>
-    <w:lsdException w:name="index 2" w:semiHidden="1" w:unhideWhenUsed="1"/>
-    <w:lsdException w:name="index 3" w:semiHidden="1" w:unhideWhenUsed="1"/>
-    <w:lsdException w:name="index 4" w:semiHidden="1" w:unhideWhenUsed="1"/>
-    <w:lsdException w:name="index 5" w:semiHidden="1" w:unhideWhenUsed="1"/>
-    <w:lsdException w:name="index 6" w:semiHidden="1" w:unhideWhenUsed="1"/>
-    <w:lsdException w:name="index 7" w:semiHidden="1" w:unhideWhenUsed="1"/>
-    <w:lsdException w:name="index 8" w:semiHidden="1" w:unhideWhenUsed="1"/>
-    <w:lsdException w:name="index 9" w:semiHidden="1" w:unhideWhenUsed="1"/>
-    <w:lsdException w:name="toc 1" w:semiHidden="1" w:uiPriority="39" w:unhideWhenUsed="1"/>
-    <w:lsdException w:name="toc 2" w:semiHidden="1" w:uiPriority="39" w:unhideWhenUsed="1"/>
-    <w:lsdException w:name="toc 3" w:semiHidden="1" w:uiPriority="39" w:unhideWhenUsed="1"/>
-    <w:lsdException w:name="toc 4" w:semiHidden="1" w:uiPriority="39" w:unhideWhenUsed="1"/>
-    <w:lsdException w:name="toc 5" w:semiHidden="1" w:uiPriority="39" w:unhideWhenUsed="1"/>
-    <w:lsdException w:name="toc 6" w:semiHidden="1" w:uiPriority="39" w:unhideWhenUsed="1"/>
-    <w:lsdException w:name="toc 7" w:semiHidden="1" w:uiPriority="39" w:unhideWhenUsed="1"/>
-    <w:lsdException w:name="toc 8" w:semiHidden="1" w:uiPriority="39" w:unhideWhenUsed="1"/>
-    <w:lsdException w:name="toc 9" w:semiHidden="1" w:uiPriority="39" w:unhideWhenUsed="1"/>
-    <w:lsdException w:name="Normal Indent" w:semiHidden="1" w:unhideWhenUsed="1"/>
-    <w:lsdException w:name="footnote text" w:semiHidden="1" w:unhideWhenUsed="1"/>
-    <w:lsdException w:name="annotation text" w:semiHidden="1" w:unhideWhenUsed="1"/>
-    <w:lsdException w:name="header" w:semiHidden="1" w:unhideWhenUsed="1"/>
-    <w:lsdException w:name="footer" w:semiHidden="1" w:unhideWhenUsed="1"/>
-    <w:lsdException w:name="index heading" w:semiHidden="1" w:unhideWhenUsed="1"/>
-    <w:lsdException w:name="caption" w:semiHidden="1" w:uiPriority="35" w:unhideWhenUsed="1" w:qFormat="1"/>
-    <w:lsdException w:name="table of figures" w:semiHidden="1" w:unhideWhenUsed="1"/>
-    <w:lsdException w:name="envelope address" w:semiHidden="1" w:unhideWhenUsed="1"/>
-    <w:lsdException w:name="envelope return" w:semiHidden="1" w:unhideWhenUsed="1"/>
-    <w:lsdException w:name="footnote reference" w:semiHidden="1" w:unhideWhenUsed="1"/>
-    <w:lsdException w:name="annotation reference" w:semiHidden="1" w:unhideWhenUsed="1"/>
-    <w:lsdException w:name="line number" w:semiHidden="1" w:unhideWhenUsed="1"/>
-    <w:lsdException w:name="page number" w:semiHidden="1" w:unhideWhenUsed="1"/>
-    <w:lsdException w:name="endnote reference" w:semiHidden="1" w:unhideWhenUsed="1"/>
-    <w:lsdException w:name="endnote text" w:semiHidden="1" w:unhideWhenUsed="1"/>
-    <w:lsdException w:name="table of authorities" w:semiHidden="1" w:unhideWhenUsed="1"/>
-    <w:lsdException w:name="macro" w:semiHidden="1" w:unhideWhenUsed="1"/>
-    <w:lsdException w:name="toa heading" w:semiHidden="1" w:unhideWhenUsed="1"/>
-    <w:lsdException w:name="List" w:semiHidden="1" w:unhideWhenUsed="1"/>
-    <w:lsdException w:name="List Bullet" w:semiHidden="1" w:unhideWhenUsed="1"/>
-    <w:lsdException w:name="List Number" w:semiHidden="1" w:unhideWhenUsed="1"/>
-    <w:lsdException w:name="List 2" w:semiHidden="1" w:unhideWhenUsed="1"/>
-    <w:lsdException w:name="List 3" w:semiHidden="1" w:unhideWhenUsed="1"/>
-    <w:lsdException w:name="List 4" w:semiHidden="1" w:unhideWhenUsed="1"/>
-    <w:lsdException w:name="List 5" w:semiHidden="1" w:unhideWhenUsed="1"/>
-    <w:lsdException w:name="List Bullet 2" w:semiHidden="1" w:unhideWhenUsed="1"/>
-    <w:lsdException w:name="List Bullet 3" w:semiHidden="1" w:unhideWhenUsed="1"/>
-    <w:lsdException w:name="List Bullet 4" w:semiHidden="1" w:unhideWhenUsed="1"/>
-    <w:lsdException w:name="List Bullet 5" w:semiHidden="1" w:unhideWhenUsed="1"/>
-    <w:lsdException w:name="List Number 2" w:semiHidden="1" w:unhideWhenUsed="1"/>
-    <w:lsdException w:name="List Number 3" w:semiHidden="1" w:unhideWhenUsed="1"/>
-    <w:lsdException w:name="List Number 4" w:semiHidden="1" w:unhideWhenUsed="1"/>
-    <w:lsdException w:name="List Number 5" w:semiHidden="1" w:unhideWhenUsed="1"/>
-    <w:lsdException w:name="Title" w:uiPriority="10" w:qFormat="1"/>
-    <w:lsdException w:name="Closing" w:semiHidden="1" w:unhideWhenUsed="1"/>
-    <w:lsdException w:name="Signature" w:semiHidden="1" w:unhideWhenUsed="1"/>
-    <w:lsdException w:name="Default Paragraph Font" w:semiHidden="1" w:uiPriority="1" w:unhideWhenUsed="1"/>
-    <w:lsdException w:name="Body Text" w:semiHidden="1" w:unhideWhenUsed="1"/>
-    <w:lsdException w:name="Body Text Indent" w:semiHidden="1" w:unhideWhenUsed="1"/>
-    <w:lsdException w:name="List Continue" w:semiHidden="1" w:unhideWhenUsed="1"/>
-    <w:lsdException w:name="List Continue 2" w:semiHidden="1" w:unhideWhenUsed="1"/>
-    <w:lsdException w:name="List Continue 3" w:semiHidden="1" w:unhideWhenUsed="1"/>
-    <w:lsdException w:name="List Continue 4" w:semiHidden="1" w:unhideWhenUsed="1"/>
-    <w:lsdException w:name="List Continue 5" w:semiHidden="1" w:unhideWhenUsed="1"/>
-    <w:lsdException w:name="Message Header" w:semiHidden="1" w:unhideWhenUsed="1"/>
-    <w:lsdException w:name="Subtitle" w:uiPriority="11" w:qFormat="1"/>
-    <w:lsdException w:name="Salutation" w:semiHidden="1" w:unhideWhenUsed="1"/>
-    <w:lsdException w:name="Date" w:semiHidden="1" w:unhideWhenUsed="1"/>
-    <w:lsdException w:name="Body Text First Indent" w:semiHidden="1" w:unhideWhenUsed="1"/>
-    <w:lsdException w:name="Body Text First Indent 2" w:semiHidden="1" w:unhideWhenUsed="1"/>
-    <w:lsdException w:name="Note Heading" w:semiHidden="1" w:unhideWhenUsed="1"/>
-    <w:lsdException w:name="Body Text 2" w:semiHidden="1" w:unhideWhenUsed="1"/>
-    <w:lsdException w:name="Body Text 3" w:semiHidden="1" w:unhideWhenUsed="1"/>
-    <w:lsdException w:name="Body Text Indent 2" w:semiHidden="1" w:unhideWhenUsed="1"/>
-    <w:lsdException w:name="Body Text Indent 3" w:semiHidden="1" w:unhideWhenUsed="1"/>
-    <w:lsdException w:name="Block Text" w:semiHidden="1" w:unhideWhenUsed="1"/>
-    <w:lsdException w:name="Hyperlink" w:semiHidden="1" w:unhideWhenUsed="1"/>
-    <w:lsdException w:name="FollowedHyperlink" w:semiHidden="1" w:unhideWhenUsed="1"/>
-    <w:lsdException w:name="Strong" w:uiPriority="22" w:qFormat="1"/>
-    <w:lsdException w:name="Emphasis" w:uiPriority="20" w:qFormat="1"/>
-    <w:lsdException w:name="Document Map" w:semiHidden="1" w:unhideWhenUsed="1"/>
-    <w:lsdException w:name="Plain Text" w:semiHidden="1" w:unhideWhenUsed="1"/>
-    <w:lsdException w:name="E-mail Signature" w:semiHidden="1" w:unhideWhenUsed="1"/>
-    <w:lsdException w:name="HTML Top of Form" w:semiHidden="1" w:unhideWhenUsed="1"/>
-    <w:lsdException w:name="HTML Bottom of Form" w:semiHidden="1" w:unhideWhenUsed="1"/>
-    <w:lsdException w:name="Normal (Web)" w:semiHidden="1" w:unhideWhenUsed="1"/>
-    <w:lsdException w:name="HTML Acronym" w:semiHidden="1" w:unhideWhenUsed="1"/>
-    <w:lsdException w:name="HTML Address" w:semiHidden="1" w:unhideWhenUsed="1"/>
-    <w:lsdException w:name="HTML Cite" w:semiHidden="1" w:unhideWhenUsed="1"/>
-    <w:lsdException w:name="HTML Code" w:semiHidden="1" w:unhideWhenUsed="1"/>
-    <w:lsdException w:name="HTML Definition" w:semiHidden="1" w:unhideWhenUsed="1"/>
-    <w:lsdException w:name="HTML Keyboard" w:semiHidden="1" w:unhideWhenUsed="1"/>
-    <w:lsdException w:name="HTML Preformatted" w:semiHidden="1" w:unhideWhenUsed="1"/>
-    <w:lsdException w:name="HTML Sample" w:semiHidden="1" w:unhideWhenUsed="1"/>
-    <w:lsdException w:name="HTML Typewriter" w:semiHidden="1" w:unhideWhenUsed="1"/>
-    <w:lsdException w:name="HTML Variable" w:semiHidden="1" w:unhideWhenUsed="1"/>
-    <w:lsdException w:name="Normal Table" w:semiHidden="1" w:unhideWhenUsed="1"/>
-    <w:lsdException w:name="annotation subject" w:semiHidden="1" w:unhideWhenUsed="1"/>
-    <w:lsdException w:name="No List" w:semiHidden="1" w:unhideWhenUsed="1"/>
-    <w:lsdException w:name="Outline List 1" w:semiHidden="1" w:unhideWhenUsed="1"/>
-    <w:lsdException w:name="Outline List 2" w:semiHidden="1" w:unhideWhenUsed="1"/>
-    <w:lsdException w:name="Outline List 3" w:semiHidden="1" w:unhideWhenUsed="1"/>
-    <w:lsdException w:name="Table Simple 1" w:semiHidden="1" w:unhideWhenUsed="1"/>
-    <w:lsdException w:name="Table Simple 2" w:semiHidden="1" w:unhideWhenUsed="1"/>
-    <w:lsdException w:name="Table Simple 3" w:semiHidden="1" w:unhideWhenUsed="1"/>
-    <w:lsdException w:name="Table Classic 1" w:semiHidden="1" w:unhideWhenUsed="1"/>
-    <w:lsdException w:name="Table Classic 2" w:semiHidden="1" w:unhideWhenUsed="1"/>
-    <w:lsdException w:name="Table Classic 3" w:semiHidden="1" w:unhideWhenUsed="1"/>
-    <w:lsdException w:name="Table Classic 4" w:semiHidden="1" w:unhideWhenUsed="1"/>
-    <w:lsdException w:name="Table Colorful 1" w:semiHidden="1" w:unhideWhenUsed="1"/>
-    <w:lsdException w:name="Table Colorful 2" w:semiHidden="1" w:unhideWhenUsed="1"/>
-    <w:lsdException w:name="Table Colorful 3" w:semiHidden="1" w:unhideWhenUsed="1"/>
-    <w:lsdException w:name="Table Columns 1" w:semiHidden="1" w:unhideWhenUsed="1"/>
-    <w:lsdException w:name="Table Columns 2" w:semiHidden="1" w:unhideWhenUsed="1"/>
-    <w:lsdException w:name="Table Columns 3" w:semiHidden="1" w:unhideWhenUsed="1"/>
-    <w:lsdException w:name="Table Columns 4" w:semiHidden="1" w:unhideWhenUsed="1"/>
-    <w:lsdException w:name="Table Columns 5" w:semiHidden="1" w:unhideWhenUsed="1"/>
-    <w:lsdException w:name="Table Grid 1" w:semiHidden="1" w:unhideWhenUsed="1"/>
-    <w:lsdException w:name="Table Grid 2" w:semiHidden="1" w:unhideWhenUsed="1"/>
-    <w:lsdException w:name="Table Grid 3" w:semiHidden="1" w:unhideWhenUsed="1"/>
-    <w:lsdException w:name="Table Grid 4" w:semiHidden="1" w:unhideWhenUsed="1"/>
-    <w:lsdException w:name="Table Grid 5" w:semiHidden="1" w:unhideWhenUsed="1"/>
-    <w:lsdException w:name="Table Grid 6" w:semiHidden="1" w:unhideWhenUsed="1"/>
-    <w:lsdException w:name="Table Grid 7" w:semiHidden="1" w:unhideWhenUsed="1"/>
-    <w:lsdException w:name="Table Grid 8" w:semiHidden="1" w:unhideWhenUsed="1"/>
-    <w:lsdException w:name="Table List 1" w:semiHidden="1" w:unhideWhenUsed="1"/>
-    <w:lsdException w:name="Table List 2" w:semiHidden="1" w:unhideWhenUsed="1"/>
-    <w:lsdException w:name="Table List 3" w:semiHidden="1" w:unhideWhenUsed="1"/>
-    <w:lsdException w:name="Table List 4" w:semiHidden="1" w:unhideWhenUsed="1"/>
-    <w:lsdException w:name="Table List 5" w:semiHidden="1" w:unhideWhenUsed="1"/>
-    <w:lsdException w:name="Table List 6" w:semiHidden="1" w:unhideWhenUsed="1"/>
-    <w:lsdException w:name="Table List 7" w:semiHidden="1" w:unhideWhenUsed="1"/>
-    <w:lsdException w:name="Table List 8" w:semiHidden="1" w:unhideWhenUsed="1"/>
-    <w:lsdException w:name="Table 3D effects 1" w:semiHidden="1" w:unhideWhenUsed="1"/>
-    <w:lsdException w:name="Table 3D effects 2" w:semiHidden="1" w:unhideWhenUsed="1"/>
-    <w:lsdException w:name="Table 3D effects 3" w:semiHidden="1" w:unhideWhenUsed="1"/>
-    <w:lsdException w:name="Table Contemporary" w:semiHidden="1" w:unhideWhenUsed="1"/>
-    <w:lsdException w:name="Table Elegant" w:semiHidden="1" w:unhideWhenUsed="1"/>
-    <w:lsdException w:name="Table Professional" w:semiHidden="1" w:unhideWhenUsed="1"/>
-    <w:lsdException w:name="Table Subtle 1" w:semiHidden="1" w:unhideWhenUsed="1"/>
-    <w:lsdException w:name="Table Subtle 2" w:semiHidden="1" w:unhideWhenUsed="1"/>
-    <w:lsdException w:name="Table Web 1" w:semiHidden="1" w:unhideWhenUsed="1"/>
-    <w:lsdException w:name="Table Web 2" w:semiHidden="1" w:unhideWhenUsed="1"/>
-    <w:lsdException w:name="Table Web 3" w:semiHidden="1" w:unhideWhenUsed="1"/>
-    <w:lsdException w:name="Balloon Text" w:semiHidden="1" w:unhideWhenUsed="1"/>
-    <w:lsdException w:name="Table Grid" w:uiPriority="59"/>
-    <w:lsdException w:name="Table Theme" w:semiHidden="1" w:unhideWhenUsed="1"/>
-    <w:lsdException w:name="Placeholder Text" w:semiHidden="1"/>
-    <w:lsdException w:name="No Spacing" w:uiPriority="1" w:qFormat="1"/>
-    <w:lsdException w:name="Light Shading" w:uiPriority="60"/>
-    <w:lsdException w:name="Light List" w:uiPriority="61"/>
-    <w:lsdException w:name="Light Grid" w:uiPriority="62"/>
-    <w:lsdException w:name="Medium Shading 1" w:uiPriority="63"/>
-    <w:lsdException w:name="Medium Shading 2" w:uiPriority="64"/>
-    <w:lsdException w:name="Medium List 1" w:uiPriority="65"/>
-    <w:lsdException w:name="Medium List 2" w:uiPriority="66"/>
-    <w:lsdException w:name="Medium Grid 1" w:uiPriority="67"/>
-    <w:lsdException w:name="Medium Grid 2" w:uiPriority="68"/>
-    <w:lsdException w:name="Medium Grid 3" w:uiPriority="69"/>
-    <w:lsdException w:name="Dark List" w:uiPriority="70"/>
-    <w:lsdException w:name="Colorful Shading" w:uiPriority="71"/>
-    <w:lsdException w:name="Colorful List" w:uiPriority="72"/>
-    <w:lsdException w:name="Colorful Grid" w:uiPriority="73"/>
-    <w:lsdException w:name="Light Shading Accent 1" w:uiPriority="60"/>
-    <w:lsdException w:name="Light List Accent 1" w:uiPriority="61"/>
-    <w:lsdException w:name="Light Grid Accent 1" w:uiPriority="62"/>
-    <w:lsdException w:name="Medium Shading 1 Accent 1" w:uiPriority="63"/>
-    <w:lsdException w:name="Medium Shading 2 Accent 1" w:uiPriority="64"/>
-    <w:lsdException w:name="Medium List 1 Accent 1" w:uiPriority="65"/>
-    <w:lsdException w:name="Revision" w:semiHidden="1"/>
-    <w:lsdException w:name="List Paragraph" w:uiPriority="34" w:qFormat="1"/>
-    <w:lsdException w:name="Quote" w:uiPriority="29" w:qFormat="1"/>
-    <w:lsdException w:name="Intense Quote" w:uiPriority="30" w:qFormat="1"/>
-    <w:lsdException w:name="Medium List 2 Accent 1" w:uiPriority="66"/>
-    <w:lsdException w:name="Medium Grid 1 Accent 1" w:uiPriority="67"/>
-    <w:lsdException w:name="Medium Grid 2 Accent 1" w:uiPriority="68"/>
-    <w:lsdException w:name="Medium Grid 3 Accent 1" w:uiPriority="69"/>
-    <w:lsdException w:name="Dark List Accent 1" w:uiPriority="70"/>
-    <w:lsdException w:name="Colorful Shading Accent 1" w:uiPriority="71"/>
-    <w:lsdException w:name="Colorful List Accent 1" w:uiPriority="72"/>
-    <w:lsdException w:name="Colorful Grid Accent 1" w:uiPriority="73"/>
-    <w:lsdException w:name="Light Shading Accent 2" w:uiPriority="60"/>
-    <w:lsdException w:name="Light List Accent 2" w:uiPriority="61"/>
-    <w:lsdException w:name="Light Grid Accent 2" w:uiPriority="62"/>
-    <w:lsdException w:name="Medium Shading 1 Accent 2" w:uiPriority="63"/>
-    <w:lsdException w:name="Medium Shading 2 Accent 2" w:uiPriority="64"/>
-    <w:lsdException w:name="Medium List 1 Accent 2" w:uiPriority="65"/>
-    <w:lsdException w:name="Medium List 2 Accent 2" w:uiPriority="66"/>
-    <w:lsdException w:name="Medium Grid 1 Accent 2" w:uiPriority="67"/>
-    <w:lsdException w:name="Medium Grid 2 Accent 2" w:uiPriority="68"/>
-    <w:lsdException w:name="Medium Grid 3 Accent 2" w:uiPriority="69"/>
-    <w:lsdException w:name="Dark List Accent 2" w:uiPriority="70"/>
-    <w:lsdException w:name="Colorful Shading Accent 2" w:uiPriority="71"/>
-    <w:lsdException w:name="Colorful List Accent 2" w:uiPriority="72"/>
-    <w:lsdException w:name="Colorful Grid Accent 2" w:uiPriority="73"/>
-    <w:lsdException w:name="Light Shading Accent 3" w:uiPriority="60"/>
-    <w:lsdException w:name="Light List Accent 3" w:uiPriority="61"/>
-    <w:lsdException w:name="Light Grid Accent 3" w:uiPriority="62"/>
-    <w:lsdException w:name="Medium Shading 1 Accent 3" w:uiPriority="63"/>
-    <w:lsdException w:name="Medium Shading 2 Accent 3" w:uiPriority="64"/>
-    <w:lsdException w:name="Medium List 1 Accent 3" w:uiPriority="65"/>
-    <w:lsdException w:name="Medium List 2 Accent 3" w:uiPriority="66"/>
-    <w:lsdException w:name="Medium Grid 1 Accent 3" w:uiPriority="67"/>
-    <w:lsdException w:name="Medium Grid 2 Accent 3" w:uiPriority="68"/>
-    <w:lsdException w:name="Medium Grid 3 Accent 3" w:uiPriority="69"/>
-    <w:lsdException w:name="Dark List Accent 3" w:uiPriority="70"/>
-    <w:lsdException w:name="Colorful Shading Accent 3" w:uiPriority="71"/>
-    <w:lsdException w:name="Colorful List Accent 3" w:uiPriority="72"/>
-    <w:lsdException w:name="Colorful Grid Accent 3" w:uiPriority="73"/>
-    <w:lsdException w:name="Light Shading Accent 4" w:uiPriority="60"/>
-    <w:lsdException w:name="Light List Accent 4" w:uiPriority="61"/>
-    <w:lsdException w:name="Light Grid Accent 4" w:uiPriority="62"/>
-    <w:lsdException w:name="Medium Shading 1 Accent 4" w:uiPriority="63"/>
-    <w:lsdException w:name="Medium Shading 2 Accent 4" w:uiPriority="64"/>
-    <w:lsdException w:name="Medium List 1 Accent 4" w:uiPriority="65"/>
-    <w:lsdException w:name="Medium List 2 Accent 4" w:uiPriority="66"/>
-    <w:lsdException w:name="Medium Grid 1 Accent 4" w:uiPriority="67"/>
-    <w:lsdException w:name="Medium Grid 2 Accent 4" w:uiPriority="68"/>
-    <w:lsdException w:name="Medium Grid 3 Accent 4" w:uiPriority="69"/>
-    <w:lsdException w:name="Dark List Accent 4" w:uiPriority="70"/>
-    <w:lsdException w:name="Colorful Shading Accent 4" w:uiPriority="71"/>
-    <w:lsdException w:name="Colorful List Accent 4" w:uiPriority="72"/>
-    <w:lsdException w:name="Colorful Grid Accent 4" w:uiPriority="73"/>
-    <w:lsdException w:name="Light Shading Accent 5" w:uiPriority="60"/>
-    <w:lsdException w:name="Light List Accent 5" w:uiPriority="61"/>
-    <w:lsdException w:name="Light Grid Accent 5" w:uiPriority="62"/>
-    <w:lsdException w:name="Medium Shading 1 Accent 5" w:uiPriority="63"/>
-    <w:lsdException w:name="Medium Shading 2 Accent 5" w:uiPriority="64"/>
-    <w:lsdException w:name="Medium List 1 Accent 5" w:uiPriority="65"/>
-    <w:lsdException w:name="Medium List 2 Accent 5" w:uiPriority="66"/>
-    <w:lsdException w:name="Medium Grid 1 Accent 5" w:uiPriority="67"/>
-    <w:lsdException w:name="Medium Grid 2 Accent 5" w:uiPriority="68"/>
-    <w:lsdException w:name="Medium Grid 3 Accent 5" w:uiPriority="69"/>
-    <w:lsdException w:name="Dark List Accent 5" w:uiPriority="70"/>
-    <w:lsdException w:name="Colorful Shading Accent 5" w:uiPriority="71"/>
-    <w:lsdException w:name="Colorful List Accent 5" w:uiPriority="72"/>
-    <w:lsdException w:name="Colorful Grid Accent 5" w:uiPriority="73"/>
-    <w:lsdException w:name="Light Shading Accent 6" w:uiPriority="60"/>
-    <w:lsdException w:name="Light List Accent 6" w:uiPriority="61"/>
-    <w:lsdException w:name="Light Grid Accent 6" w:uiPriority="62"/>
-    <w:lsdException w:name="Medium Shading 1 Accent 6" w:uiPriority="63"/>
-    <w:lsdException w:name="Medium Shading 2 Accent 6" w:uiPriority="64"/>
-    <w:lsdException w:name="Medium List 1 Accent 6" w:uiPriority="65"/>
-    <w:lsdException w:name="Medium List 2 Accent 6" w:uiPriority="66"/>
-    <w:lsdException w:name="Medium Grid 1 Accent 6" w:uiPriority="67"/>
-    <w:lsdException w:name="Medium Grid 2 Accent 6" w:uiPriority="68"/>
-    <w:lsdException w:name="Medium Grid 3 Accent 6" w:uiPriority="69"/>
-    <w:lsdException w:name="Dark List Accent 6" w:uiPriority="70"/>
-    <w:lsdException w:name="Colorful Shading Accent 6" w:uiPriority="71"/>
-    <w:lsdException w:name="Colorful List Accent 6" w:uiPriority="72"/>
-    <w:lsdException w:name="Colorful Grid Accent 6" w:uiPriority="73"/>
-    <w:lsdException w:name="Subtle Emphasis" w:uiPriority="19" w:qFormat="1"/>
-    <w:lsdException w:name="Intense Emphasis" w:uiPriority="21" w:qFormat="1"/>
-    <w:lsdException w:name="Subtle Reference" w:uiPriority="31" w:qFormat="1"/>
-    <w:lsdException w:name="Intense Reference" w:uiPriority="32" w:qFormat="1"/>
-    <w:lsdException w:name="Book Title" w:uiPriority="33" w:qFormat="1"/>
-    <w:lsdException w:name="Bibliography" w:semiHidden="1" w:uiPriority="37" w:unhideWhenUsed="1"/>
-    <w:lsdException w:name="TOC Heading" w:semiHidden="1" w:uiPriority="39" w:unhideWhenUsed="1" w:qFormat="1"/>
-    <w:lsdException w:name="Plain Table 1" w:uiPriority="41"/>
-    <w:lsdException w:name="Plain Table 2" w:uiPriority="42"/>
-    <w:lsdException w:name="Plain Table 3" w:uiPriority="43"/>
-    <w:lsdException w:name="Plain Table 4" w:uiPriority="44"/>
-    <w:lsdException w:name="Plain Table 5" w:uiPriority="45"/>
-    <w:lsdException w:name="Grid Table Light" w:uiPriority="40"/>
-    <w:lsdException w:name="Grid Table 1 Light" w:uiPriority="46"/>
-    <w:lsdException w:name="Grid Table 2" w:uiPriority="47"/>
-    <w:lsdException w:name="Grid Table 3" w:uiPriority="48"/>
-    <w:lsdException w:name="Grid Table 4" w:uiPriority="49"/>
-    <w:lsdException w:name="Grid Table 5 Dark" w:uiPriority="50"/>
-    <w:lsdException w:name="Grid Table 6 Colorful" w:uiPriority="51"/>
-    <w:lsdException w:name="Grid Table 7 Colorful" w:uiPriority="52"/>
-    <w:lsdException w:name="Grid Table 1 Light Accent 1" w:uiPriority="46"/>
-    <w:lsdException w:name="Grid Table 2 Accent 1" w:uiPriority="47"/>
-    <w:lsdException w:name="Grid Table 3 Accent 1" w:uiPriority="48"/>
-    <w:lsdException w:name="Grid Table 4 Accent 1" w:uiPriority="49"/>
-    <w:lsdException w:name="Grid Table 5 Dark Accent 1" w:uiPriority="50"/>
-    <w:lsdException w:name="Grid Table 6 Colorful Accent 1" w:uiPriority="51"/>
-    <w:lsdException w:name="Grid Table 7 Colorful Accent 1" w:uiPriority="52"/>
-    <w:lsdException w:name="Grid Table 1 Light Accent 2" w:uiPriority="46"/>
-    <w:lsdException w:name="Grid Table 2 Accent 2" w:uiPriority="47"/>
-    <w:lsdException w:name="Grid Table 3 Accent 2" w:uiPriority="48"/>
-    <w:lsdException w:name="Grid Table 4 Accent 2" w:uiPriority="49"/>
-    <w:lsdException w:name="Grid Table 5 Dark Accent 2" w:uiPriority="50"/>
-    <w:lsdException w:name="Grid Table 6 Colorful Accent 2" w:uiPriority="51"/>
-    <w:lsdException w:name="Grid Table 7 Colorful Accent 2" w:uiPriority="52"/>
-    <w:lsdException w:name="Grid Table 1 Light Accent 3" w:uiPriority="46"/>
-    <w:lsdException w:name="Grid Table 2 Accent 3" w:uiPriority="47"/>
-    <w:lsdException w:name="Grid Table 3 Accent 3" w:uiPriority="48"/>
-    <w:lsdException w:name="Grid Table 4 Accent 3" w:uiPriority="49"/>
-    <w:lsdException w:name="Grid Table 5 Dark Accent 3" w:uiPriority="50"/>
-    <w:lsdException w:name="Grid Table 6 Colorful Accent 3" w:uiPriority="51"/>
-    <w:lsdException w:name="Grid Table 7 Colorful Accent 3" w:uiPriority="52"/>
-    <w:lsdException w:name="Grid Table 1 Light Accent 4" w:uiPriority="46"/>
-    <w:lsdException w:name="Grid Table 2 Accent 4" w:uiPriority="47"/>
-    <w:lsdException w:name="Grid Table 3 Accent 4" w:uiPriority="48"/>
-    <w:lsdException w:name="Grid Table 4 Accent 4" w:uiPriority="49"/>
-    <w:lsdException w:name="Grid Table 5 Dark Accent 4" w:uiPriority="50"/>
-    <w:lsdException w:name="Grid Table 6 Colorful Accent 4" w:uiPriority="51"/>
-    <w:lsdException w:name="Grid Table 7 Colorful Accent 4" w:uiPriority="52"/>
-    <w:lsdException w:name="Grid Table 1 Light Accent 5" w:uiPriority="46"/>
-    <w:lsdException w:name="Grid Table 2 Accent 5" w:uiPriority="47"/>
-    <w:lsdException w:name="Grid Table 3 Accent 5" w:uiPriority="48"/>
-    <w:lsdException w:name="Grid Table 4 Accent 5" w:uiPriority="49"/>
-    <w:lsdException w:name="Grid Table 5 Dark Accent 5" w:uiPriority="50"/>
-    <w:lsdException w:name="Grid Table 6 Colorful Accent 5" w:uiPriority="51"/>
-    <w:lsdException w:name="Grid Table 7 Colorful Accent 5" w:uiPriority="52"/>
-    <w:lsdException w:name="Grid Table 1 Light Accent 6" w:uiPriority="46"/>
-    <w:lsdException w:name="Grid Table 2 Accent 6" w:uiPriority="47"/>
-    <w:lsdException w:name="Grid Table 3 Accent 6" w:uiPriority="48"/>
-    <w:lsdException w:name="Grid Table 4 Accent 6" w:uiPriority="49"/>
-    <w:lsdException w:name="Grid Table 5 Dark Accent 6" w:uiPriority="50"/>
-    <w:lsdException w:name="Grid Table 6 Colorful Accent 6" w:uiPriority="51"/>
-    <w:lsdException w:name="Grid Table 7 Colorful Accent 6" w:uiPriority="52"/>
-    <w:lsdException w:name="List Table 1 Light" w:uiPriority="46"/>
-    <w:lsdException w:name="List Table 2" w:uiPriority="47"/>
-    <w:lsdException w:name="List Table 3" w:uiPriority="48"/>
-    <w:lsdException w:name="List Table 4" w:uiPriority="49"/>
-    <w:lsdException w:name="List Table 5 Dark" w:uiPriority="50"/>
-    <w:lsdException w:name="List Table 6 Colorful" w:uiPriority="51"/>
-    <w:lsdException w:name="List Table 7 Colorful" w:uiPriority="52"/>
-    <w:lsdException w:name="List Table 1 Light Accent 1" w:uiPriority="46"/>
-    <w:lsdException w:name="List Table 2 Accent 1" w:uiPriority="47"/>
-    <w:lsdException w:name="List Table 3 Accent 1" w:uiPriority="48"/>
-    <w:lsdException w:name="List Table 4 Accent 1" w:uiPriority="49"/>
-    <w:lsdException w:name="List Table 5 Dark Accent 1" w:uiPriority="50"/>
-    <w:lsdException w:name="List Table 6 Colorful Accent 1" w:uiPriority="51"/>
-    <w:lsdException w:name="List Table 7 Colorful Accent 1" w:uiPriority="52"/>
-    <w:lsdException w:name="List Table 1 Light Accent 2" w:uiPriority="46"/>
-    <w:lsdException w:name="List Table 2 Accent 2" w:uiPriority="47"/>
-    <w:lsdException w:name="List Table 3 Accent 2" w:uiPriority="48"/>
-    <w:lsdException w:name="List Table 4 Accent 2" w:uiPriority="49"/>
-    <w:lsdException w:name="List Table 5 Dark Accent 2" w:uiPriority="50"/>
-    <w:lsdException w:name="List Table 6 Colorful Accent 2" w:uiPriority="51"/>
-    <w:lsdException w:name="List Table 7 Colorful Accent 2" w:uiPriority="52"/>
-    <w:lsdException w:name="List Table 1 Light Accent 3" w:uiPriority="46"/>
-    <w:lsdException w:name="List Table 2 Accent 3" w:uiPriority="47"/>
-    <w:lsdException w:name="List Table 3 Accent 3" w:uiPriority="48"/>
-    <w:lsdException w:name="List Table 4 Accent 3" w:uiPriority="49"/>
-    <w:lsdException w:name="List Table 5 Dark Accent 3" w:uiPriority="50"/>
-    <w:lsdException w:name="List Table 6 Colorful Accent 3" w:uiPriority="51"/>
-    <w:lsdException w:name="List Table 7 Colorful Accent 3" w:uiPriority="52"/>
-    <w:lsdException w:name="List Table 1 Light Accent 4" w:uiPriority="46"/>
-    <w:lsdException w:name="List Table 2 Accent 4" w:uiPriority="47"/>
-    <w:lsdException w:name="List Table 3 Accent 4" w:uiPriority="48"/>
-    <w:lsdException w:name="List Table 4 Accent 4" w:uiPriority="49"/>
-    <w:lsdException w:name="List Table 5 Dark Accent 4" w:uiPriority="50"/>
-    <w:lsdException w:name="List Table 6 Colorful Accent 4" w:uiPriority="51"/>
-    <w:lsdException w:name="List Table 7 Colorful Accent 4" w:uiPriority="52"/>
-    <w:lsdException w:name="List Table 1 Light Accent 5" w:uiPriority="46"/>
-    <w:lsdException w:name="List Table 2 Accent 5" w:uiPriority="47"/>
-    <w:lsdException w:name="List Table 3 Accent 5" w:uiPriority="48"/>
-    <w:lsdException w:name="List Table 4 Accent 5" w:uiPriority="49"/>
-    <w:lsdException w:name="List Table 5 Dark Accent 5" w:uiPriority="50"/>
-    <w:lsdException w:name="List Table 6 Colorful Accent 5" w:uiPriority="51"/>
-    <w:lsdException w:name="List Table 7 Colorful Accent 5" w:uiPriority="52"/>
-    <w:lsdException w:name="List Table 1 Light Accent 6" w:uiPriority="46"/>
-    <w:lsdException w:name="List Table 2 Accent 6" w:uiPriority="47"/>
-    <w:lsdException w:name="List Table 3 Accent 6" w:uiPriority="48"/>
-    <w:lsdException w:name="List Table 4 Accent 6" w:uiPriority="49"/>
-    <w:lsdException w:name="List Table 5 Dark Accent 6" w:uiPriority="50"/>
-    <w:lsdException w:name="List Table 6 Colorful Accent 6" w:uiPriority="51"/>
-    <w:lsdException w:name="List Table 7 Colorful Accent 6" w:uiPriority="52"/>
+  <w:latentStyles w:defLockedState="0" w:defUIPriority="99" w:defSemiHidden="1" w:defUnhideWhenUsed="1" w:defQFormat="0" w:count="267">
+    <w:lsdException w:name="Normal" w:semiHidden="0" w:uiPriority="0" w:unhideWhenUsed="0" w:qFormat="1"/>
+    <w:lsdException w:name="heading 1" w:semiHidden="0" w:uiPriority="9" w:unhideWhenUsed="0" w:qFormat="1"/>
+    <w:lsdException w:name="heading 2" w:uiPriority="9" w:qFormat="1"/>
+    <w:lsdException w:name="heading 3" w:uiPriority="9" w:qFormat="1"/>
+    <w:lsdException w:name="heading 4" w:uiPriority="9" w:qFormat="1"/>
+    <w:lsdException w:name="heading 5" w:uiPriority="9" w:qFormat="1"/>
+    <w:lsdException w:name="heading 6" w:uiPriority="9" w:qFormat="1"/>
+    <w:lsdException w:name="heading 7" w:uiPriority="9" w:qFormat="1"/>
+    <w:lsdException w:name="heading 8" w:uiPriority="9" w:qFormat="1"/>
+    <w:lsdException w:name="heading 9" w:uiPriority="9" w:qFormat="1"/>
+    <w:lsdException w:name="toc 1" w:uiPriority="39"/>
+    <w:lsdException w:name="toc 2" w:uiPriority="39"/>
+    <w:lsdException w:name="toc 3" w:uiPriority="39"/>
+    <w:lsdException w:name="toc 4" w:uiPriority="39"/>
+    <w:lsdException w:name="toc 5" w:uiPriority="39"/>
+    <w:lsdException w:name="toc 6" w:uiPriority="39"/>
+    <w:lsdException w:name="toc 7" w:uiPriority="39"/>
+    <w:lsdException w:name="toc 8" w:uiPriority="39"/>
+    <w:lsdException w:name="toc 9" w:uiPriority="39"/>
+    <w:lsdException w:name="caption" w:uiPriority="35" w:qFormat="1"/>
+    <w:lsdException w:name="Title" w:semiHidden="0" w:uiPriority="10" w:unhideWhenUsed="0" w:qFormat="1"/>
+    <w:lsdException w:name="Default Paragraph Font" w:uiPriority="1"/>
+    <w:lsdException w:name="Subtitle" w:semiHidden="0" w:uiPriority="11" w:unhideWhenUsed="0" w:qFormat="1"/>
+    <w:lsdException w:name="Strong" w:semiHidden="0" w:uiPriority="22" w:unhideWhenUsed="0" w:qFormat="1"/>
+    <w:lsdException w:name="Emphasis" w:semiHidden="0" w:uiPriority="20" w:unhideWhenUsed="0" w:qFormat="1"/>
+    <w:lsdException w:name="Table Grid" w:semiHidden="0" w:uiPriority="59" w:unhideWhenUsed="0"/>
+    <w:lsdException w:name="Placeholder Text" w:unhideWhenUsed="0"/>
+    <w:lsdException w:name="No Spacing" w:semiHidden="0" w:uiPriority="1" w:unhideWhenUsed="0" w:qFormat="1"/>
+    <w:lsdException w:name="Light Shading" w:semiHidden="0" w:uiPriority="60" w:unhideWhenUsed="0"/>
+    <w:lsdException w:name="Light List" w:semiHidden="0" w:uiPriority="61" w:unhideWhenUsed="0"/>
+    <w:lsdException w:name="Light Grid" w:semiHidden="0" w:uiPriority="62" w:unhideWhenUsed="0"/>
+    <w:lsdException w:name="Medium Shading 1" w:semiHidden="0" w:uiPriority="63" w:unhideWhenUsed="0"/>
+    <w:lsdException w:name="Medium Shading 2" w:semiHidden="0" w:uiPriority="64" w:unhideWhenUsed="0"/>
+    <w:lsdException w:name="Medium List 1" w:semiHidden="0" w:uiPriority="65" w:unhideWhenUsed="0"/>
+    <w:lsdException w:name="Medium List 2" w:semiHidden="0" w:uiPriority="66" w:unhideWhenUsed="0"/>
+    <w:lsdException w:name="Medium Grid 1" w:semiHidden="0" w:uiPriority="67" w:unhideWhenUsed="0"/>
+    <w:lsdException w:name="Medium Grid 2" w:semiHidden="0" w:uiPriority="68" w:unhideWhenUsed="0"/>
+    <w:lsdException w:name="Medium Grid 3" w:semiHidden="0" w:uiPriority="69" w:unhideWhenUsed="0"/>
+    <w:lsdException w:name="Dark List" w:semiHidden="0" w:uiPriority="70" w:unhideWhenUsed="0"/>
+    <w:lsdException w:name="Colorful Shading" w:semiHidden="0" w:uiPriority="71" w:unhideWhenUsed="0"/>
+    <w:lsdException w:name="Colorful List" w:semiHidden="0" w:uiPriority="72" w:unhideWhenUsed="0"/>
+    <w:lsdException w:name="Colorful Grid" w:semiHidden="0" w:uiPriority="73" w:unhideWhenUsed="0"/>
+    <w:lsdException w:name="Light Shading Accent 1" w:semiHidden="0" w:uiPriority="60" w:unhideWhenUsed="0"/>
+    <w:lsdException w:name="Light List Accent 1" w:semiHidden="0" w:uiPriority="61" w:unhideWhenUsed="0"/>
+    <w:lsdException w:name="Light Grid Accent 1" w:semiHidden="0" w:uiPriority="62" w:unhideWhenUsed="0"/>
+    <w:lsdException w:name="Medium Shading 1 Accent 1" w:semiHidden="0" w:uiPriority="63" w:unhideWhenUsed="0"/>
+    <w:lsdException w:name="Medium Shading 2 Accent 1" w:semiHidden="0" w:uiPriority="64" w:unhideWhenUsed="0"/>
+    <w:lsdException w:name="Medium List 1 Accent 1" w:semiHidden="0" w:uiPriority="65" w:unhideWhenUsed="0"/>
+    <w:lsdException w:name="Revision" w:unhideWhenUsed="0"/>
+    <w:lsdException w:name="List Paragraph" w:semiHidden="0" w:uiPriority="34" w:unhideWhenUsed="0" w:qFormat="1"/>
+    <w:lsdException w:name="Quote" w:semiHidden="0" w:uiPriority="29" w:unhideWhenUsed="0" w:qFormat="1"/>
+    <w:lsdException w:name="Intense Quote" w:semiHidden="0" w:uiPriority="30" w:unhideWhenUsed="0" w:qFormat="1"/>
+    <w:lsdException w:name="Medium List 2 Accent 1" w:semiHidden="0" w:uiPriority="66" w:unhideWhenUsed="0"/>
+    <w:lsdException w:name="Medium Grid 1 Accent 1" w:semiHidden="0" w:uiPriority="67" w:unhideWhenUsed="0"/>
+    <w:lsdException w:name="Medium Grid 2 Accent 1" w:semiHidden="0" w:uiPriority="68" w:unhideWhenUsed="0"/>
+    <w:lsdException w:name="Medium Grid 3 Accent 1" w:semiHidden="0" w:uiPriority="69" w:unhideWhenUsed="0"/>
+    <w:lsdException w:name="Dark List Accent 1" w:semiHidden="0" w:uiPriority="70" w:unhideWhenUsed="0"/>
+    <w:lsdException w:name="Colorful Shading Accent 1" w:semiHidden="0" w:uiPriority="71" w:unhideWhenUsed="0"/>
+    <w:lsdException w:name="Colorful List Accent 1" w:semiHidden="0" w:uiPriority="72" w:unhideWhenUsed="0"/>
+    <w:lsdException w:name="Colorful Grid Accent 1" w:semiHidden="0" w:uiPriority="73" w:unhideWhenUsed="0"/>
+    <w:lsdException w:name="Light Shading Accent 2" w:semiHidden="0" w:uiPriority="60" w:unhideWhenUsed="0"/>
+    <w:lsdException w:name="Light List Accent 2" w:semiHidden="0" w:uiPriority="61" w:unhideWhenUsed="0"/>
+    <w:lsdException w:name="Light Grid Accent 2" w:semiHidden="0" w:uiPriority="62" w:unhideWhenUsed="0"/>
+    <w:lsdException w:name="Medium Shading 1 Accent 2" w:semiHidden="0" w:uiPriority="63" w:unhideWhenUsed="0"/>
+    <w:lsdException w:name="Medium Shading 2 Accent 2" w:semiHidden="0" w:uiPriority="64" w:unhideWhenUsed="0"/>
+    <w:lsdException w:name="Medium List 1 Accent 2" w:semiHidden="0" w:uiPriority="65" w:unhideWhenUsed="0"/>
+    <w:lsdException w:name="Medium List 2 Accent 2" w:semiHidden="0" w:uiPriority="66" w:unhideWhenUsed="0"/>
+    <w:lsdException w:name="Medium Grid 1 Accent 2" w:semiHidden="0" w:uiPriority="67" w:unhideWhenUsed="0"/>
+    <w:lsdException w:name="Medium Grid 2 Accent 2" w:semiHidden="0" w:uiPriority="68" w:unhideWhenUsed="0"/>
+    <w:lsdException w:name="Medium Grid 3 Accent 2" w:semiHidden="0" w:uiPriority="69" w:unhideWhenUsed="0"/>
+    <w:lsdException w:name="Dark List Accent 2" w:semiHidden="0" w:uiPriority="70" w:unhideWhenUsed="0"/>
+    <w:lsdException w:name="Colorful Shading Accent 2" w:semiHidden="0" w:uiPriority="71" w:unhideWhenUsed="0"/>
+    <w:lsdException w:name="Colorful List Accent 2" w:semiHidden="0" w:uiPriority="72" w:unhideWhenUsed="0"/>
+    <w:lsdException w:name="Colorful Grid Accent 2" w:semiHidden="0" w:uiPriority="73" w:unhideWhenUsed="0"/>
+    <w:lsdException w:name="Light Shading Accent 3" w:semiHidden="0" w:uiPriority="60" w:unhideWhenUsed="0"/>
+    <w:lsdException w:name="Light List Accent 3" w:semiHidden="0" w:uiPriority="61" w:unhideWhenUsed="0"/>
+    <w:lsdException w:name="Light Grid Accent 3" w:semiHidden="0" w:uiPriority="62" w:unhideWhenUsed="0"/>
+    <w:lsdException w:name="Medium Shading 1 Accent 3" w:semiHidden="0" w:uiPriority="63" w:unhideWhenUsed="0"/>
+    <w:lsdException w:name="Medium Shading 2 Accent 3" w:semiHidden="0" w:uiPriority="64" w:unhideWhenUsed="0"/>
+    <w:lsdException w:name="Medium List 1 Accent 3" w:semiHidden="0" w:uiPriority="65" w:unhideWhenUsed="0"/>
+    <w:lsdException w:name="Medium List 2 Accent 3" w:semiHidden="0" w:uiPriority="66" w:unhideWhenUsed="0"/>
+    <w:lsdException w:name="Medium Grid 1 Accent 3" w:semiHidden="0" w:uiPriority="67" w:unhideWhenUsed="0"/>
+    <w:lsdException w:name="Medium Grid 2 Accent 3" w:semiHidden="0" w:uiPriority="68" w:unhideWhenUsed="0"/>
+    <w:lsdException w:name="Medium Grid 3 Accent 3" w:semiHidden="0" w:uiPriority="69" w:unhideWhenUsed="0"/>
+    <w:lsdException w:name="Dark List Accent 3" w:semiHidden="0" w:uiPriority="70" w:unhideWhenUsed="0"/>
+    <w:lsdException w:name="Colorful Shading Accent 3" w:semiHidden="0" w:uiPriority="71" w:unhideWhenUsed="0"/>
+    <w:lsdException w:name="Colorful List Accent 3" w:semiHidden="0" w:uiPriority="72" w:unhideWhenUsed="0"/>
+    <w:lsdException w:name="Colorful Grid Accent 3" w:semiHidden="0" w:uiPriority="73" w:unhideWhenUsed="0"/>
+    <w:lsdException w:name="Light Shading Accent 4" w:semiHidden="0" w:uiPriority="60" w:unhideWhenUsed="0"/>
+    <w:lsdException w:name="Light List Accent 4" w:semiHidden="0" w:uiPriority="61" w:unhideWhenUsed="0"/>
+    <w:lsdException w:name="Light Grid Accent 4" w:semiHidden="0" w:uiPriority="62" w:unhideWhenUsed="0"/>
+    <w:lsdException w:name="Medium Shading 1 Accent 4" w:semiHidden="0" w:uiPriority="63" w:unhideWhenUsed="0"/>
+    <w:lsdException w:name="Medium Shading 2 Accent 4" w:semiHidden="0" w:uiPriority="64" w:unhideWhenUsed="0"/>
+    <w:lsdException w:name="Medium List 1 Accent 4" w:semiHidden="0" w:uiPriority="65" w:unhideWhenUsed="0"/>
+    <w:lsdException w:name="Medium List 2 Accent 4" w:semiHidden="0" w:uiPriority="66" w:unhideWhenUsed="0"/>
+    <w:lsdException w:name="Medium Grid 1 Accent 4" w:semiHidden="0" w:uiPriority="67" w:unhideWhenUsed="0"/>
+    <w:lsdException w:name="Medium Grid 2 Accent 4" w:semiHidden="0" w:uiPriority="68" w:unhideWhenUsed="0"/>
+    <w:lsdException w:name="Medium Grid 3 Accent 4" w:semiHidden="0" w:uiPriority="69" w:unhideWhenUsed="0"/>
+    <w:lsdException w:name="Dark List Accent 4" w:semiHidden="0" w:uiPriority="70" w:unhideWhenUsed="0"/>
+    <w:lsdException w:name="Colorful Shading Accent 4" w:semiHidden="0" w:uiPriority="71" w:unhideWhenUsed="0"/>
+    <w:lsdException w:name="Colorful List Accent 4" w:semiHidden="0" w:uiPriority="72" w:unhideWhenUsed="0"/>
+    <w:lsdException w:name="Colorful Grid Accent 4" w:semiHidden="0" w:uiPriority="73" w:unhideWhenUsed="0"/>
+    <w:lsdException w:name="Light Shading Accent 5" w:semiHidden="0" w:uiPriority="60" w:unhideWhenUsed="0"/>
+    <w:lsdException w:name="Light List Accent 5" w:semiHidden="0" w:uiPriority="61" w:unhideWhenUsed="0"/>
+    <w:lsdException w:name="Light Grid Accent 5" w:semiHidden="0" w:uiPriority="62" w:unhideWhenUsed="0"/>
+    <w:lsdException w:name="Medium Shading 1 Accent 5" w:semiHidden="0" w:uiPriority="63" w:unhideWhenUsed="0"/>
+    <w:lsdException w:name="Medium Shading 2 Accent 5" w:semiHidden="0" w:uiPriority="64" w:unhideWhenUsed="0"/>
+    <w:lsdException w:name="Medium List 1 Accent 5" w:semiHidden="0" w:uiPriority="65" w:unhideWhenUsed="0"/>
+    <w:lsdException w:name="Medium List 2 Accent 5" w:semiHidden="0" w:uiPriority="66" w:unhideWhenUsed="0"/>
+    <w:lsdException w:name="Medium Grid 1 Accent 5" w:semiHidden="0" w:uiPriority="67" w:unhideWhenUsed="0"/>
+    <w:lsdException w:name="Medium Grid 2 Accent 5" w:semiHidden="0" w:uiPriority="68" w:unhideWhenUsed="0"/>
+    <w:lsdException w:name="Medium Grid 3 Accent 5" w:semiHidden="0" w:uiPriority="69" w:unhideWhenUsed="0"/>
+    <w:lsdException w:name="Dark List Accent 5" w:semiHidden="0" w:uiPriority="70" w:unhideWhenUsed="0"/>
+    <w:lsdException w:name="Colorful Shading Accent 5" w:semiHidden="0" w:uiPriority="71" w:unhideWhenUsed="0"/>
+    <w:lsdException w:name="Colorful List Accent 5" w:semiHidden="0" w:uiPriority="72" w:unhideWhenUsed="0"/>
+    <w:lsdException w:name="Colorful Grid Accent 5" w:semiHidden="0" w:uiPriority="73" w:unhideWhenUsed="0"/>
+    <w:lsdException w:name="Light Shading Accent 6" w:semiHidden="0" w:uiPriority="60" w:unhideWhenUsed="0"/>
+    <w:lsdException w:name="Light List Accent 6" w:semiHidden="0" w:uiPriority="61" w:unhideWhenUsed="0"/>
+    <w:lsdException w:name="Light Grid Accent 6" w:semiHidden="0" w:uiPriority="62" w:unhideWhenUsed="0"/>
+    <w:lsdException w:name="Medium Shading 1 Accent 6" w:semiHidden="0" w:uiPriority="63" w:unhideWhenUsed="0"/>
+    <w:lsdException w:name="Medium Shading 2 Accent 6" w:semiHidden="0" w:uiPriority="64" w:unhideWhenUsed="0"/>
+    <w:lsdException w:name="Medium List 1 Accent 6" w:semiHidden="0" w:uiPriority="65" w:unhideWhenUsed="0"/>
+    <w:lsdException w:name="Medium List 2 Accent 6" w:semiHidden="0" w:uiPriority="66" w:unhideWhenUsed="0"/>
+    <w:lsdException w:name="Medium Grid 1 Accent 6" w:semiHidden="0" w:uiPriority="67" w:unhideWhenUsed="0"/>
+    <w:lsdException w:name="Medium Grid 2 Accent 6" w:semiHidden="0" w:uiPriority="68" w:unhideWhenUsed="0"/>
+    <w:lsdException w:name="Medium Grid 3 Accent 6" w:semiHidden="0" w:uiPriority="69" w:unhideWhenUsed="0"/>
+    <w:lsdException w:name="Dark List Accent 6" w:semiHidden="0" w:uiPriority="70" w:unhideWhenUsed="0"/>
+    <w:lsdException w:name="Colorful Shading Accent 6" w:semiHidden="0" w:uiPriority="71" w:unhideWhenUsed="0"/>
+    <w:lsdException w:name="Colorful List Accent 6" w:semiHidden="0" w:uiPriority="72" w:unhideWhenUsed="0"/>
+    <w:lsdException w:name="Colorful Grid Accent 6" w:semiHidden="0" w:uiPriority="73" w:unhideWhenUsed="0"/>
+    <w:lsdException w:name="Subtle Emphasis" w:semiHidden="0" w:uiPriority="19" w:unhideWhenUsed="0" w:qFormat="1"/>
+    <w:lsdException w:name="Intense Emphasis" w:semiHidden="0" w:uiPriority="21" w:unhideWhenUsed="0" w:qFormat="1"/>
+    <w:lsdException w:name="Subtle Reference" w:semiHidden="0" w:uiPriority="31" w:unhideWhenUsed="0" w:qFormat="1"/>
+    <w:lsdException w:name="Intense Reference" w:semiHidden="0" w:uiPriority="32" w:unhideWhenUsed="0" w:qFormat="1"/>
+    <w:lsdException w:name="Book Title" w:semiHidden="0" w:uiPriority="33" w:unhideWhenUsed="0" w:qFormat="1"/>
+    <w:lsdException w:name="Bibliography" w:uiPriority="37"/>
+    <w:lsdException w:name="TOC Heading" w:uiPriority="39" w:qFormat="1"/>
   </w:latentStyles>
   <w:style w:type="paragraph" w:default="1" w:styleId="Normal">
     <w:name w:val="Normal"/>
@@ -7014,6 +6636,7 @@
     <w:uiPriority w:val="99"/>
     <w:semiHidden/>
     <w:unhideWhenUsed/>
+    <w:qFormat/>
     <w:tblPr>
       <w:tblInd w:w="0" w:type="dxa"/>
       <w:tblCellMar>
@@ -7039,6 +6662,7 @@
       <w:spacing w:after="0" w:line="240" w:lineRule="auto"/>
     </w:pPr>
     <w:tblPr>
+      <w:tblInd w:w="0" w:type="dxa"/>
       <w:tblBorders>
         <w:top w:val="single" w:sz="4" w:space="0" w:color="000000" w:themeColor="text1"/>
         <w:left w:val="single" w:sz="4" w:space="0" w:color="000000" w:themeColor="text1"/>
@@ -7047,6 +6671,12 @@
         <w:insideH w:val="single" w:sz="4" w:space="0" w:color="000000" w:themeColor="text1"/>
         <w:insideV w:val="single" w:sz="4" w:space="0" w:color="000000" w:themeColor="text1"/>
       </w:tblBorders>
+      <w:tblCellMar>
+        <w:top w:w="0" w:type="dxa"/>
+        <w:left w:w="108" w:type="dxa"/>
+        <w:bottom w:w="0" w:type="dxa"/>
+        <w:right w:w="108" w:type="dxa"/>
+      </w:tblCellMar>
     </w:tblPr>
   </w:style>
   <w:style w:type="paragraph" w:styleId="ListParagraph">

</xml_diff>